<commit_message>
Linear regression+Mood’s Median Test
</commit_message>
<xml_diff>
--- a/Continues_Assignment_2_Zdenko_Zahorec_sbs22090_MSc in Data Analytics (SB+) - Feb 2022 - 2022 - YR1.docx
+++ b/Continues_Assignment_2_Zdenko_Zahorec_sbs22090_MSc in Data Analytics (SB+) - Feb 2022 - 2022 - YR1.docx
@@ -1,6 +1,6 @@
 
 <file path=word/document.xml><?xml version="1.0" encoding="utf-8"?>
-<w:document xmlns:wpc="http://schemas.microsoft.com/office/word/2010/wordprocessingCanvas" xmlns:cx="http://schemas.microsoft.com/office/drawing/2014/chartex" xmlns:cx1="http://schemas.microsoft.com/office/drawing/2015/9/8/chartex" xmlns:cx2="http://schemas.microsoft.com/office/drawing/2015/10/21/chartex" xmlns:cx3="http://schemas.microsoft.com/office/drawing/2016/5/9/chartex" xmlns:cx4="http://schemas.microsoft.com/office/drawing/2016/5/10/chartex" xmlns:cx5="http://schemas.microsoft.com/office/drawing/2016/5/11/chartex" xmlns:cx6="http://schemas.microsoft.com/office/drawing/2016/5/12/chartex" xmlns:cx7="http://schemas.microsoft.com/office/drawing/2016/5/13/chartex" xmlns:cx8="http://schemas.microsoft.com/office/drawing/2016/5/14/chartex" xmlns:mc="http://schemas.openxmlformats.org/markup-compatibility/2006" xmlns:aink="http://schemas.microsoft.com/office/drawing/2016/ink" xmlns:am3d="http://schemas.microsoft.com/office/drawing/2017/model3d" xmlns:o="urn:schemas-microsoft-com:office:office" xmlns:r="http://schemas.openxmlformats.org/officeDocument/2006/relationships" xmlns:m="http://schemas.openxmlformats.org/officeDocument/2006/math" xmlns:v="urn:schemas-microsoft-com:vml" xmlns:wp14="http://schemas.microsoft.com/office/word/2010/wordprocessingDrawing" xmlns:wp="http://schemas.openxmlformats.org/drawingml/2006/wordprocessingDrawing" xmlns:w10="urn:schemas-microsoft-com:office:word" xmlns:w="http://schemas.openxmlformats.org/wordprocessingml/2006/main" xmlns:w14="http://schemas.microsoft.com/office/word/2010/wordml" xmlns:w15="http://schemas.microsoft.com/office/word/2012/wordml" xmlns:w16cex="http://schemas.microsoft.com/office/word/2018/wordml/cex" xmlns:w16cid="http://schemas.microsoft.com/office/word/2016/wordml/cid" xmlns:w16="http://schemas.microsoft.com/office/word/2018/wordml" xmlns:w16sdtdh="http://schemas.microsoft.com/office/word/2020/wordml/sdtdatahash" xmlns:w16se="http://schemas.microsoft.com/office/word/2015/wordml/symex" xmlns:wpg="http://schemas.microsoft.com/office/word/2010/wordprocessingGroup" xmlns:wpi="http://schemas.microsoft.com/office/word/2010/wordprocessingInk" xmlns:wne="http://schemas.microsoft.com/office/word/2006/wordml" xmlns:wps="http://schemas.microsoft.com/office/word/2010/wordprocessingShape" mc:Ignorable="w14 w15 w16se w16cid w16 w16cex w16sdtdh wp14">
+<w:document xmlns:wpc="http://schemas.microsoft.com/office/word/2010/wordprocessingCanvas" xmlns:cx="http://schemas.microsoft.com/office/drawing/2014/chartex" xmlns:cx1="http://schemas.microsoft.com/office/drawing/2015/9/8/chartex" xmlns:cx2="http://schemas.microsoft.com/office/drawing/2015/10/21/chartex" xmlns:cx3="http://schemas.microsoft.com/office/drawing/2016/5/9/chartex" xmlns:cx4="http://schemas.microsoft.com/office/drawing/2016/5/10/chartex" xmlns:cx5="http://schemas.microsoft.com/office/drawing/2016/5/11/chartex" xmlns:cx6="http://schemas.microsoft.com/office/drawing/2016/5/12/chartex" xmlns:cx7="http://schemas.microsoft.com/office/drawing/2016/5/13/chartex" xmlns:cx8="http://schemas.microsoft.com/office/drawing/2016/5/14/chartex" xmlns:mc="http://schemas.openxmlformats.org/markup-compatibility/2006" xmlns:aink="http://schemas.microsoft.com/office/drawing/2016/ink" xmlns:am3d="http://schemas.microsoft.com/office/drawing/2017/model3d" xmlns:o="urn:schemas-microsoft-com:office:office" xmlns:oel="http://schemas.microsoft.com/office/2019/extlst" xmlns:r="http://schemas.openxmlformats.org/officeDocument/2006/relationships" xmlns:m="http://schemas.openxmlformats.org/officeDocument/2006/math" xmlns:v="urn:schemas-microsoft-com:vml" xmlns:wp14="http://schemas.microsoft.com/office/word/2010/wordprocessingDrawing" xmlns:wp="http://schemas.openxmlformats.org/drawingml/2006/wordprocessingDrawing" xmlns:w10="urn:schemas-microsoft-com:office:word" xmlns:w="http://schemas.openxmlformats.org/wordprocessingml/2006/main" xmlns:w14="http://schemas.microsoft.com/office/word/2010/wordml" xmlns:w15="http://schemas.microsoft.com/office/word/2012/wordml" xmlns:w16cex="http://schemas.microsoft.com/office/word/2018/wordml/cex" xmlns:w16cid="http://schemas.microsoft.com/office/word/2016/wordml/cid" xmlns:w16="http://schemas.microsoft.com/office/word/2018/wordml" xmlns:w16sdtdh="http://schemas.microsoft.com/office/word/2020/wordml/sdtdatahash" xmlns:w16se="http://schemas.microsoft.com/office/word/2015/wordml/symex" xmlns:wpg="http://schemas.microsoft.com/office/word/2010/wordprocessingGroup" xmlns:wpi="http://schemas.microsoft.com/office/word/2010/wordprocessingInk" xmlns:wne="http://schemas.microsoft.com/office/word/2006/wordml" xmlns:wps="http://schemas.microsoft.com/office/word/2010/wordprocessingShape" mc:Ignorable="w14 w15 w16se w16cid w16 w16cex w16sdtdh wp14">
   <w:body>
     <w:sdt>
       <w:sdtPr>
@@ -1064,7 +1064,23 @@
                                         <w:sz w:val="36"/>
                                         <w:szCs w:val="36"/>
                                       </w:rPr>
-                                      <w:t>Irish Organic food case study</w:t>
+                                      <w:t xml:space="preserve">Irish </w:t>
+                                    </w:r>
+                                    <w:r>
+                                      <w:rPr>
+                                        <w:color w:val="404040" w:themeColor="text1" w:themeTint="BF"/>
+                                        <w:sz w:val="36"/>
+                                        <w:szCs w:val="36"/>
+                                      </w:rPr>
+                                      <w:t>agricultural</w:t>
+                                    </w:r>
+                                    <w:r>
+                                      <w:rPr>
+                                        <w:color w:val="404040" w:themeColor="text1" w:themeTint="BF"/>
+                                        <w:sz w:val="36"/>
+                                        <w:szCs w:val="36"/>
+                                      </w:rPr>
+                                      <w:t xml:space="preserve"> case study</w:t>
                                     </w:r>
                                   </w:p>
                                 </w:sdtContent>
@@ -1193,7 +1209,23 @@
                                   <w:sz w:val="36"/>
                                   <w:szCs w:val="36"/>
                                 </w:rPr>
-                                <w:t>Irish Organic food case study</w:t>
+                                <w:t xml:space="preserve">Irish </w:t>
+                              </w:r>
+                              <w:r>
+                                <w:rPr>
+                                  <w:color w:val="404040" w:themeColor="text1" w:themeTint="BF"/>
+                                  <w:sz w:val="36"/>
+                                  <w:szCs w:val="36"/>
+                                </w:rPr>
+                                <w:t>agricultural</w:t>
+                              </w:r>
+                              <w:r>
+                                <w:rPr>
+                                  <w:color w:val="404040" w:themeColor="text1" w:themeTint="BF"/>
+                                  <w:sz w:val="36"/>
+                                  <w:szCs w:val="36"/>
+                                </w:rPr>
+                                <w:t xml:space="preserve"> case study</w:t>
                               </w:r>
                             </w:p>
                           </w:sdtContent>
@@ -2217,6 +2249,100 @@
     </w:p>
     <w:p>
       <w:pPr>
+        <w:spacing w:after="240" w:line="360" w:lineRule="auto"/>
+        <w:ind w:left="90"/>
+        <w:rPr>
+          <w:rFonts w:ascii="Times New Roman" w:eastAsia="Times New Roman" w:hAnsi="Times New Roman" w:cs="Times New Roman"/>
+          <w:sz w:val="24"/>
+          <w:szCs w:val="24"/>
+        </w:rPr>
+      </w:pPr>
+    </w:p>
+    <w:p>
+      <w:pPr>
+        <w:spacing w:after="240" w:line="360" w:lineRule="auto"/>
+        <w:ind w:left="90"/>
+        <w:rPr>
+          <w:rFonts w:ascii="Times New Roman" w:eastAsia="Times New Roman" w:hAnsi="Times New Roman" w:cs="Times New Roman"/>
+          <w:sz w:val="24"/>
+          <w:szCs w:val="24"/>
+        </w:rPr>
+      </w:pPr>
+    </w:p>
+    <w:p>
+      <w:pPr>
+        <w:spacing w:after="240" w:line="360" w:lineRule="auto"/>
+        <w:ind w:left="90"/>
+        <w:rPr>
+          <w:rFonts w:ascii="Times New Roman" w:eastAsia="Times New Roman" w:hAnsi="Times New Roman" w:cs="Times New Roman"/>
+          <w:sz w:val="24"/>
+          <w:szCs w:val="24"/>
+        </w:rPr>
+      </w:pPr>
+    </w:p>
+    <w:p>
+      <w:pPr>
+        <w:spacing w:after="240" w:line="360" w:lineRule="auto"/>
+        <w:ind w:left="90"/>
+        <w:rPr>
+          <w:rFonts w:ascii="Times New Roman" w:eastAsia="Times New Roman" w:hAnsi="Times New Roman" w:cs="Times New Roman"/>
+          <w:sz w:val="24"/>
+          <w:szCs w:val="24"/>
+        </w:rPr>
+      </w:pPr>
+    </w:p>
+    <w:p>
+      <w:pPr>
+        <w:spacing w:after="240" w:line="360" w:lineRule="auto"/>
+        <w:ind w:left="90"/>
+        <w:rPr>
+          <w:rFonts w:ascii="Times New Roman" w:eastAsia="Times New Roman" w:hAnsi="Times New Roman" w:cs="Times New Roman"/>
+          <w:sz w:val="24"/>
+          <w:szCs w:val="24"/>
+        </w:rPr>
+      </w:pPr>
+    </w:p>
+    <w:p>
+      <w:pPr>
+        <w:spacing w:after="240" w:line="360" w:lineRule="auto"/>
+        <w:ind w:left="90"/>
+        <w:rPr>
+          <w:rFonts w:ascii="Times New Roman" w:eastAsia="Times New Roman" w:hAnsi="Times New Roman" w:cs="Times New Roman"/>
+          <w:sz w:val="24"/>
+          <w:szCs w:val="24"/>
+        </w:rPr>
+      </w:pPr>
+    </w:p>
+    <w:p>
+      <w:pPr>
+        <w:rPr>
+          <w:rFonts w:ascii="Times New Roman" w:eastAsia="Times New Roman" w:hAnsi="Times New Roman" w:cs="Times New Roman"/>
+          <w:sz w:val="24"/>
+          <w:szCs w:val="24"/>
+        </w:rPr>
+      </w:pPr>
+      <w:r>
+        <w:rPr>
+          <w:rFonts w:ascii="Times New Roman" w:eastAsia="Times New Roman" w:hAnsi="Times New Roman" w:cs="Times New Roman"/>
+          <w:sz w:val="24"/>
+          <w:szCs w:val="24"/>
+        </w:rPr>
+        <w:br w:type="page"/>
+      </w:r>
+    </w:p>
+    <w:p>
+      <w:pPr>
+        <w:spacing w:after="240" w:line="360" w:lineRule="auto"/>
+        <w:ind w:left="90"/>
+        <w:rPr>
+          <w:rFonts w:ascii="Times New Roman" w:eastAsia="Times New Roman" w:hAnsi="Times New Roman" w:cs="Times New Roman"/>
+          <w:sz w:val="24"/>
+          <w:szCs w:val="24"/>
+        </w:rPr>
+      </w:pPr>
+    </w:p>
+    <w:p>
+      <w:pPr>
         <w:pStyle w:val="Heading1"/>
         <w:jc w:val="center"/>
         <w:rPr>
@@ -2242,44 +2368,1464 @@
       </w:r>
     </w:p>
     <w:p>
-      <w:r>
+      <w:pPr>
+        <w:rPr>
+          <w:b/>
+          <w:bCs/>
+          <w:i/>
+          <w:iCs/>
+          <w:sz w:val="28"/>
+          <w:szCs w:val="28"/>
+        </w:rPr>
+      </w:pPr>
+      <w:r>
+        <w:rPr>
+          <w:sz w:val="28"/>
+          <w:szCs w:val="28"/>
+        </w:rPr>
         <w:t xml:space="preserve">Appendix 1. </w:t>
       </w:r>
       <w:r>
-        <w:t>Comparison of models performance with train/test split 0.1/0.9, 0.25/0.75, 0.3/0.7</w:t>
-      </w:r>
-      <w:r>
-        <w:t xml:space="preserve"> Jupyter notebook line (In [79])</w:t>
-      </w:r>
-    </w:p>
-    <w:p>
-      <w:pPr>
-        <w:jc w:val="center"/>
-        <w:rPr>
-          <w:sz w:val="24"/>
-          <w:szCs w:val="24"/>
-        </w:rPr>
-      </w:pPr>
-    </w:p>
-    <w:p>
-      <w:pPr>
-        <w:rPr>
-          <w:sz w:val="24"/>
-          <w:szCs w:val="24"/>
-        </w:rPr>
-      </w:pPr>
-    </w:p>
-    <w:p>
-      <w:pPr>
-        <w:rPr>
-          <w:sz w:val="24"/>
-          <w:szCs w:val="24"/>
-        </w:rPr>
-      </w:pPr>
-    </w:p>
-    <w:p>
-      <w:pPr>
-        <w:rPr>
+        <w:rPr>
+          <w:b/>
+          <w:bCs/>
+          <w:i/>
+          <w:iCs/>
+          <w:sz w:val="28"/>
+          <w:szCs w:val="28"/>
+        </w:rPr>
+        <w:t>Mood’s Median Test</w:t>
+      </w:r>
+    </w:p>
+    <w:p>
+      <w:r>
+        <w:t>Null Hypothesis H0: The medians of the populations all are equal</w:t>
+      </w:r>
+    </w:p>
+    <w:p>
+      <w:r>
+        <w:t xml:space="preserve">Alternative Hypothesis H1: The medians of the population are not all equal </w:t>
+      </w:r>
+    </w:p>
+    <w:p>
+      <w:r>
+        <w:t>Known v</w:t>
+      </w:r>
+      <w:r>
+        <w:t>alues:</w:t>
+      </w:r>
+    </w:p>
+    <w:p>
+      <w:pPr>
+        <w:ind w:left="720"/>
+      </w:pPr>
+      <w:r>
+        <w:t>Overall Median =</w:t>
+      </w:r>
+      <w:r>
+        <w:t>0.02829999999999977</w:t>
+      </w:r>
+      <w:r>
+        <w:t xml:space="preserve"> (Jupyter notebook )</w:t>
+      </w:r>
+      <w:r>
+        <w:br/>
+      </w:r>
+      <w:bookmarkStart w:id="6" w:name="_Hlk103466696"/>
+      <w:r>
+        <w:t>Critical value of χ2 (0.05, 1) = 3.841</w:t>
+      </w:r>
+      <w:bookmarkEnd w:id="6"/>
+    </w:p>
+    <w:p>
+      <w:pPr>
+        <w:rPr>
+          <w:rFonts w:cstheme="minorHAnsi"/>
+        </w:rPr>
+      </w:pPr>
+      <w:r>
+        <w:rPr>
+          <w:rFonts w:cstheme="minorHAnsi"/>
+        </w:rPr>
+        <w:t>Observed values</w:t>
+      </w:r>
+      <w:r>
+        <w:rPr>
+          <w:rFonts w:cstheme="minorHAnsi"/>
+        </w:rPr>
+        <w:t xml:space="preserve"> (Jupyter notebook)</w:t>
+      </w:r>
+    </w:p>
+    <w:tbl>
+      <w:tblPr>
+        <w:tblStyle w:val="TableGrid"/>
+        <w:tblW w:w="0" w:type="auto"/>
+        <w:tblLook w:val="04A0" w:firstRow="1" w:lastRow="0" w:firstColumn="1" w:lastColumn="0" w:noHBand="0" w:noVBand="1"/>
+      </w:tblPr>
+      <w:tblGrid>
+        <w:gridCol w:w="1870"/>
+        <w:gridCol w:w="1870"/>
+        <w:gridCol w:w="1870"/>
+        <w:gridCol w:w="1870"/>
+      </w:tblGrid>
+      <w:tr>
+        <w:tc>
+          <w:tcPr>
+            <w:tcW w:w="1870" w:type="dxa"/>
+          </w:tcPr>
+          <w:p>
+            <w:pPr>
+              <w:rPr>
+                <w:rFonts w:cstheme="minorHAnsi"/>
+              </w:rPr>
+            </w:pPr>
+            <w:r>
+              <w:rPr>
+                <w:rFonts w:cstheme="minorHAnsi"/>
+              </w:rPr>
+              <w:t>Observed</w:t>
+            </w:r>
+          </w:p>
+        </w:tc>
+        <w:tc>
+          <w:tcPr>
+            <w:tcW w:w="1870" w:type="dxa"/>
+          </w:tcPr>
+          <w:p>
+            <w:pPr>
+              <w:rPr>
+                <w:rFonts w:cstheme="minorHAnsi"/>
+              </w:rPr>
+            </w:pPr>
+            <w:r>
+              <w:rPr>
+                <w:rFonts w:cstheme="minorHAnsi"/>
+              </w:rPr>
+              <w:t>USA</w:t>
+            </w:r>
+          </w:p>
+        </w:tc>
+        <w:tc>
+          <w:tcPr>
+            <w:tcW w:w="1870" w:type="dxa"/>
+          </w:tcPr>
+          <w:p>
+            <w:pPr>
+              <w:rPr>
+                <w:rFonts w:cstheme="minorHAnsi"/>
+              </w:rPr>
+            </w:pPr>
+            <w:r>
+              <w:rPr>
+                <w:rFonts w:cstheme="minorHAnsi"/>
+              </w:rPr>
+              <w:t>IRL</w:t>
+            </w:r>
+          </w:p>
+        </w:tc>
+        <w:tc>
+          <w:tcPr>
+            <w:tcW w:w="1870" w:type="dxa"/>
+          </w:tcPr>
+          <w:p>
+            <w:pPr>
+              <w:rPr>
+                <w:rFonts w:cstheme="minorHAnsi"/>
+              </w:rPr>
+            </w:pPr>
+            <w:r>
+              <w:rPr>
+                <w:rFonts w:cstheme="minorHAnsi"/>
+              </w:rPr>
+              <w:t>Total</w:t>
+            </w:r>
+            <w:r>
+              <w:rPr>
+                <w:rFonts w:cstheme="minorHAnsi"/>
+              </w:rPr>
+              <w:t>s</w:t>
+            </w:r>
+          </w:p>
+        </w:tc>
+      </w:tr>
+      <w:tr>
+        <w:tc>
+          <w:tcPr>
+            <w:tcW w:w="1870" w:type="dxa"/>
+          </w:tcPr>
+          <w:p>
+            <w:pPr>
+              <w:jc w:val="center"/>
+              <w:rPr>
+                <w:rFonts w:cstheme="minorHAnsi"/>
+              </w:rPr>
+            </w:pPr>
+            <w:r>
+              <w:rPr>
+                <w:rFonts w:eastAsia="Times New Roman" w:cstheme="minorHAnsi"/>
+              </w:rPr>
+              <w:t>&gt; median</w:t>
+            </w:r>
+          </w:p>
+        </w:tc>
+        <w:tc>
+          <w:tcPr>
+            <w:tcW w:w="1870" w:type="dxa"/>
+          </w:tcPr>
+          <w:p>
+            <w:pPr>
+              <w:rPr>
+                <w:rFonts w:cstheme="minorHAnsi"/>
+              </w:rPr>
+            </w:pPr>
+            <w:r>
+              <w:rPr>
+                <w:rFonts w:cstheme="minorHAnsi"/>
+              </w:rPr>
+              <w:t>151</w:t>
+            </w:r>
+          </w:p>
+        </w:tc>
+        <w:tc>
+          <w:tcPr>
+            <w:tcW w:w="1870" w:type="dxa"/>
+          </w:tcPr>
+          <w:p>
+            <w:pPr>
+              <w:rPr>
+                <w:rFonts w:cstheme="minorHAnsi"/>
+              </w:rPr>
+            </w:pPr>
+            <w:r>
+              <w:rPr>
+                <w:rFonts w:cstheme="minorHAnsi"/>
+              </w:rPr>
+              <w:t>148</w:t>
+            </w:r>
+          </w:p>
+        </w:tc>
+        <w:tc>
+          <w:tcPr>
+            <w:tcW w:w="1870" w:type="dxa"/>
+          </w:tcPr>
+          <w:p>
+            <w:pPr>
+              <w:rPr>
+                <w:rFonts w:cstheme="minorHAnsi"/>
+              </w:rPr>
+            </w:pPr>
+            <w:r>
+              <w:rPr>
+                <w:rFonts w:cstheme="minorHAnsi"/>
+              </w:rPr>
+              <w:t>299</w:t>
+            </w:r>
+          </w:p>
+        </w:tc>
+      </w:tr>
+      <w:tr>
+        <w:tc>
+          <w:tcPr>
+            <w:tcW w:w="1870" w:type="dxa"/>
+          </w:tcPr>
+          <w:p>
+            <w:pPr>
+              <w:jc w:val="center"/>
+              <w:rPr>
+                <w:rFonts w:cstheme="minorHAnsi"/>
+              </w:rPr>
+            </w:pPr>
+            <w:r>
+              <w:rPr>
+                <w:rFonts w:eastAsia="Times New Roman" w:cstheme="minorHAnsi"/>
+              </w:rPr>
+              <w:t>&lt;= median</w:t>
+            </w:r>
+          </w:p>
+        </w:tc>
+        <w:tc>
+          <w:tcPr>
+            <w:tcW w:w="1870" w:type="dxa"/>
+          </w:tcPr>
+          <w:p>
+            <w:pPr>
+              <w:rPr>
+                <w:rFonts w:cstheme="minorHAnsi"/>
+              </w:rPr>
+            </w:pPr>
+            <w:r>
+              <w:rPr>
+                <w:rFonts w:cstheme="minorHAnsi"/>
+              </w:rPr>
+              <w:t>148</w:t>
+            </w:r>
+          </w:p>
+        </w:tc>
+        <w:tc>
+          <w:tcPr>
+            <w:tcW w:w="1870" w:type="dxa"/>
+          </w:tcPr>
+          <w:p>
+            <w:pPr>
+              <w:rPr>
+                <w:rFonts w:cstheme="minorHAnsi"/>
+              </w:rPr>
+            </w:pPr>
+            <w:r>
+              <w:rPr>
+                <w:rFonts w:cstheme="minorHAnsi"/>
+              </w:rPr>
+              <w:t>151</w:t>
+            </w:r>
+          </w:p>
+        </w:tc>
+        <w:tc>
+          <w:tcPr>
+            <w:tcW w:w="1870" w:type="dxa"/>
+          </w:tcPr>
+          <w:p>
+            <w:pPr>
+              <w:rPr>
+                <w:rFonts w:cstheme="minorHAnsi"/>
+              </w:rPr>
+            </w:pPr>
+            <w:r>
+              <w:rPr>
+                <w:rFonts w:cstheme="minorHAnsi"/>
+              </w:rPr>
+              <w:t>299</w:t>
+            </w:r>
+          </w:p>
+        </w:tc>
+      </w:tr>
+      <w:tr>
+        <w:tc>
+          <w:tcPr>
+            <w:tcW w:w="1870" w:type="dxa"/>
+          </w:tcPr>
+          <w:p>
+            <w:pPr>
+              <w:jc w:val="center"/>
+              <w:rPr>
+                <w:rFonts w:cstheme="minorHAnsi"/>
+              </w:rPr>
+            </w:pPr>
+            <w:r>
+              <w:rPr>
+                <w:rFonts w:cstheme="minorHAnsi"/>
+              </w:rPr>
+              <w:t>Totals</w:t>
+            </w:r>
+          </w:p>
+        </w:tc>
+        <w:tc>
+          <w:tcPr>
+            <w:tcW w:w="1870" w:type="dxa"/>
+          </w:tcPr>
+          <w:p>
+            <w:pPr>
+              <w:rPr>
+                <w:rFonts w:cstheme="minorHAnsi"/>
+              </w:rPr>
+            </w:pPr>
+            <w:r>
+              <w:rPr>
+                <w:rFonts w:cstheme="minorHAnsi"/>
+              </w:rPr>
+              <w:t>299</w:t>
+            </w:r>
+          </w:p>
+        </w:tc>
+        <w:tc>
+          <w:tcPr>
+            <w:tcW w:w="1870" w:type="dxa"/>
+          </w:tcPr>
+          <w:p>
+            <w:pPr>
+              <w:rPr>
+                <w:rFonts w:cstheme="minorHAnsi"/>
+              </w:rPr>
+            </w:pPr>
+            <w:r>
+              <w:rPr>
+                <w:rFonts w:cstheme="minorHAnsi"/>
+              </w:rPr>
+              <w:t>299</w:t>
+            </w:r>
+          </w:p>
+        </w:tc>
+        <w:tc>
+          <w:tcPr>
+            <w:tcW w:w="1870" w:type="dxa"/>
+          </w:tcPr>
+          <w:p>
+            <w:pPr>
+              <w:rPr>
+                <w:rFonts w:cstheme="minorHAnsi"/>
+              </w:rPr>
+            </w:pPr>
+            <w:r>
+              <w:rPr>
+                <w:rFonts w:cstheme="minorHAnsi"/>
+              </w:rPr>
+              <w:t>5</w:t>
+            </w:r>
+            <w:r>
+              <w:rPr>
+                <w:rFonts w:cstheme="minorHAnsi"/>
+              </w:rPr>
+              <w:t>9</w:t>
+            </w:r>
+            <w:r>
+              <w:rPr>
+                <w:rFonts w:cstheme="minorHAnsi"/>
+              </w:rPr>
+              <w:t>8</w:t>
+            </w:r>
+          </w:p>
+        </w:tc>
+      </w:tr>
+    </w:tbl>
+    <w:p>
+      <w:pPr>
+        <w:rPr>
+          <w:rFonts w:cstheme="minorHAnsi"/>
+        </w:rPr>
+      </w:pPr>
+    </w:p>
+    <w:p>
+      <w:pPr>
+        <w:rPr>
+          <w:rFonts w:cstheme="minorHAnsi"/>
+        </w:rPr>
+      </w:pPr>
+      <w:r>
+        <w:rPr>
+          <w:rFonts w:cstheme="minorHAnsi"/>
+        </w:rPr>
+        <w:t>E</w:t>
+      </w:r>
+      <w:r>
+        <w:rPr>
+          <w:rFonts w:cstheme="minorHAnsi"/>
+        </w:rPr>
+        <w:t>xpected values</w:t>
+      </w:r>
+      <w:r>
+        <w:rPr>
+          <w:rFonts w:cstheme="minorHAnsi"/>
+        </w:rPr>
+        <w:t xml:space="preserve"> = </w:t>
+      </w:r>
+      <w:r>
+        <w:rPr>
+          <w:rFonts w:cstheme="minorHAnsi"/>
+        </w:rPr>
+        <w:t xml:space="preserve">(Column total * Row Total) / N </w:t>
+      </w:r>
+    </w:p>
+    <w:tbl>
+      <w:tblPr>
+        <w:tblStyle w:val="TableGrid"/>
+        <w:tblW w:w="0" w:type="auto"/>
+        <w:tblLook w:val="04A0" w:firstRow="1" w:lastRow="0" w:firstColumn="1" w:lastColumn="0" w:noHBand="0" w:noVBand="1"/>
+      </w:tblPr>
+      <w:tblGrid>
+        <w:gridCol w:w="1870"/>
+        <w:gridCol w:w="1870"/>
+        <w:gridCol w:w="1870"/>
+        <w:gridCol w:w="1870"/>
+      </w:tblGrid>
+      <w:tr>
+        <w:tc>
+          <w:tcPr>
+            <w:tcW w:w="1870" w:type="dxa"/>
+          </w:tcPr>
+          <w:p>
+            <w:pPr>
+              <w:rPr>
+                <w:rFonts w:cstheme="minorHAnsi"/>
+              </w:rPr>
+            </w:pPr>
+            <w:r>
+              <w:rPr>
+                <w:rFonts w:cstheme="minorHAnsi"/>
+              </w:rPr>
+              <w:t>Observed</w:t>
+            </w:r>
+          </w:p>
+        </w:tc>
+        <w:tc>
+          <w:tcPr>
+            <w:tcW w:w="1870" w:type="dxa"/>
+          </w:tcPr>
+          <w:p>
+            <w:pPr>
+              <w:rPr>
+                <w:rFonts w:cstheme="minorHAnsi"/>
+              </w:rPr>
+            </w:pPr>
+            <w:r>
+              <w:rPr>
+                <w:rFonts w:cstheme="minorHAnsi"/>
+              </w:rPr>
+              <w:t>USA</w:t>
+            </w:r>
+          </w:p>
+        </w:tc>
+        <w:tc>
+          <w:tcPr>
+            <w:tcW w:w="1870" w:type="dxa"/>
+          </w:tcPr>
+          <w:p>
+            <w:pPr>
+              <w:rPr>
+                <w:rFonts w:cstheme="minorHAnsi"/>
+              </w:rPr>
+            </w:pPr>
+            <w:r>
+              <w:rPr>
+                <w:rFonts w:cstheme="minorHAnsi"/>
+              </w:rPr>
+              <w:t>IRL</w:t>
+            </w:r>
+          </w:p>
+        </w:tc>
+        <w:tc>
+          <w:tcPr>
+            <w:tcW w:w="1870" w:type="dxa"/>
+          </w:tcPr>
+          <w:p>
+            <w:pPr>
+              <w:rPr>
+                <w:rFonts w:cstheme="minorHAnsi"/>
+              </w:rPr>
+            </w:pPr>
+            <w:r>
+              <w:rPr>
+                <w:rFonts w:cstheme="minorHAnsi"/>
+              </w:rPr>
+              <w:t>Totals</w:t>
+            </w:r>
+          </w:p>
+        </w:tc>
+      </w:tr>
+      <w:tr>
+        <w:tc>
+          <w:tcPr>
+            <w:tcW w:w="1870" w:type="dxa"/>
+          </w:tcPr>
+          <w:p>
+            <w:pPr>
+              <w:jc w:val="center"/>
+              <w:rPr>
+                <w:rFonts w:cstheme="minorHAnsi"/>
+              </w:rPr>
+            </w:pPr>
+            <w:r>
+              <w:rPr>
+                <w:rFonts w:eastAsia="Times New Roman" w:cstheme="minorHAnsi"/>
+              </w:rPr>
+              <w:t>&gt; median</w:t>
+            </w:r>
+          </w:p>
+        </w:tc>
+        <w:tc>
+          <w:tcPr>
+            <w:tcW w:w="1870" w:type="dxa"/>
+          </w:tcPr>
+          <w:p>
+            <w:pPr>
+              <w:rPr>
+                <w:rFonts w:cstheme="minorHAnsi"/>
+              </w:rPr>
+            </w:pPr>
+            <w:r>
+              <w:rPr>
+                <w:rFonts w:cstheme="minorHAnsi"/>
+              </w:rPr>
+              <w:t>14</w:t>
+            </w:r>
+            <w:r>
+              <w:rPr>
+                <w:rFonts w:cstheme="minorHAnsi"/>
+              </w:rPr>
+              <w:t>9.</w:t>
+            </w:r>
+            <w:r>
+              <w:rPr>
+                <w:rFonts w:cstheme="minorHAnsi"/>
+              </w:rPr>
+              <w:t>5</w:t>
+            </w:r>
+          </w:p>
+        </w:tc>
+        <w:tc>
+          <w:tcPr>
+            <w:tcW w:w="1870" w:type="dxa"/>
+          </w:tcPr>
+          <w:p>
+            <w:pPr>
+              <w:rPr>
+                <w:rFonts w:cstheme="minorHAnsi"/>
+              </w:rPr>
+            </w:pPr>
+            <w:r>
+              <w:rPr>
+                <w:rFonts w:cstheme="minorHAnsi"/>
+              </w:rPr>
+              <w:t>14</w:t>
+            </w:r>
+            <w:r>
+              <w:rPr>
+                <w:rFonts w:cstheme="minorHAnsi"/>
+              </w:rPr>
+              <w:t>9</w:t>
+            </w:r>
+            <w:r>
+              <w:rPr>
+                <w:rFonts w:cstheme="minorHAnsi"/>
+              </w:rPr>
+              <w:t>.5</w:t>
+            </w:r>
+          </w:p>
+        </w:tc>
+        <w:tc>
+          <w:tcPr>
+            <w:tcW w:w="1870" w:type="dxa"/>
+          </w:tcPr>
+          <w:p>
+            <w:pPr>
+              <w:rPr>
+                <w:rFonts w:cstheme="minorHAnsi"/>
+              </w:rPr>
+            </w:pPr>
+            <w:r>
+              <w:rPr>
+                <w:rFonts w:cstheme="minorHAnsi"/>
+              </w:rPr>
+              <w:t>299</w:t>
+            </w:r>
+          </w:p>
+        </w:tc>
+      </w:tr>
+      <w:tr>
+        <w:tc>
+          <w:tcPr>
+            <w:tcW w:w="1870" w:type="dxa"/>
+          </w:tcPr>
+          <w:p>
+            <w:pPr>
+              <w:jc w:val="center"/>
+              <w:rPr>
+                <w:rFonts w:cstheme="minorHAnsi"/>
+              </w:rPr>
+            </w:pPr>
+            <w:r>
+              <w:rPr>
+                <w:rFonts w:eastAsia="Times New Roman" w:cstheme="minorHAnsi"/>
+              </w:rPr>
+              <w:t>&lt;= median</w:t>
+            </w:r>
+          </w:p>
+        </w:tc>
+        <w:tc>
+          <w:tcPr>
+            <w:tcW w:w="1870" w:type="dxa"/>
+          </w:tcPr>
+          <w:p>
+            <w:pPr>
+              <w:rPr>
+                <w:rFonts w:cstheme="minorHAnsi"/>
+              </w:rPr>
+            </w:pPr>
+            <w:r>
+              <w:rPr>
+                <w:rFonts w:cstheme="minorHAnsi"/>
+              </w:rPr>
+              <w:t>14</w:t>
+            </w:r>
+            <w:r>
+              <w:rPr>
+                <w:rFonts w:cstheme="minorHAnsi"/>
+              </w:rPr>
+              <w:t>9</w:t>
+            </w:r>
+            <w:r>
+              <w:rPr>
+                <w:rFonts w:cstheme="minorHAnsi"/>
+              </w:rPr>
+              <w:t>.5</w:t>
+            </w:r>
+          </w:p>
+        </w:tc>
+        <w:tc>
+          <w:tcPr>
+            <w:tcW w:w="1870" w:type="dxa"/>
+          </w:tcPr>
+          <w:p>
+            <w:pPr>
+              <w:rPr>
+                <w:rFonts w:cstheme="minorHAnsi"/>
+              </w:rPr>
+            </w:pPr>
+            <w:r>
+              <w:rPr>
+                <w:rFonts w:cstheme="minorHAnsi"/>
+              </w:rPr>
+              <w:t>14</w:t>
+            </w:r>
+            <w:r>
+              <w:rPr>
+                <w:rFonts w:cstheme="minorHAnsi"/>
+              </w:rPr>
+              <w:t>9</w:t>
+            </w:r>
+            <w:r>
+              <w:rPr>
+                <w:rFonts w:cstheme="minorHAnsi"/>
+              </w:rPr>
+              <w:t>.5</w:t>
+            </w:r>
+          </w:p>
+        </w:tc>
+        <w:tc>
+          <w:tcPr>
+            <w:tcW w:w="1870" w:type="dxa"/>
+          </w:tcPr>
+          <w:p>
+            <w:pPr>
+              <w:rPr>
+                <w:rFonts w:cstheme="minorHAnsi"/>
+              </w:rPr>
+            </w:pPr>
+            <w:r>
+              <w:rPr>
+                <w:rFonts w:cstheme="minorHAnsi"/>
+              </w:rPr>
+              <w:t>299</w:t>
+            </w:r>
+          </w:p>
+        </w:tc>
+      </w:tr>
+      <w:tr>
+        <w:tc>
+          <w:tcPr>
+            <w:tcW w:w="1870" w:type="dxa"/>
+          </w:tcPr>
+          <w:p>
+            <w:pPr>
+              <w:jc w:val="center"/>
+              <w:rPr>
+                <w:rFonts w:cstheme="minorHAnsi"/>
+              </w:rPr>
+            </w:pPr>
+            <w:r>
+              <w:rPr>
+                <w:rFonts w:cstheme="minorHAnsi"/>
+              </w:rPr>
+              <w:t>Totals</w:t>
+            </w:r>
+          </w:p>
+        </w:tc>
+        <w:tc>
+          <w:tcPr>
+            <w:tcW w:w="1870" w:type="dxa"/>
+          </w:tcPr>
+          <w:p>
+            <w:pPr>
+              <w:rPr>
+                <w:rFonts w:cstheme="minorHAnsi"/>
+              </w:rPr>
+            </w:pPr>
+            <w:r>
+              <w:rPr>
+                <w:rFonts w:cstheme="minorHAnsi"/>
+              </w:rPr>
+              <w:t>299</w:t>
+            </w:r>
+          </w:p>
+        </w:tc>
+        <w:tc>
+          <w:tcPr>
+            <w:tcW w:w="1870" w:type="dxa"/>
+          </w:tcPr>
+          <w:p>
+            <w:pPr>
+              <w:rPr>
+                <w:rFonts w:cstheme="minorHAnsi"/>
+              </w:rPr>
+            </w:pPr>
+            <w:r>
+              <w:rPr>
+                <w:rFonts w:cstheme="minorHAnsi"/>
+              </w:rPr>
+              <w:t>299</w:t>
+            </w:r>
+          </w:p>
+        </w:tc>
+        <w:tc>
+          <w:tcPr>
+            <w:tcW w:w="1870" w:type="dxa"/>
+          </w:tcPr>
+          <w:p>
+            <w:pPr>
+              <w:rPr>
+                <w:rFonts w:cstheme="minorHAnsi"/>
+              </w:rPr>
+            </w:pPr>
+          </w:p>
+        </w:tc>
+      </w:tr>
+    </w:tbl>
+    <w:p>
+      <w:pPr>
+        <w:rPr>
+          <w:rFonts w:cstheme="minorHAnsi"/>
+        </w:rPr>
+      </w:pPr>
+    </w:p>
+    <w:p>
+      <w:pPr>
+        <w:rPr>
+          <w:rFonts w:cstheme="minorHAnsi"/>
+        </w:rPr>
+      </w:pPr>
+      <w:r>
+        <w:rPr>
+          <w:rFonts w:cstheme="minorHAnsi"/>
+        </w:rPr>
+        <w:t>(Column total * Row Total) / N</w:t>
+      </w:r>
+    </w:p>
+    <w:p>
+      <w:pPr>
+        <w:rPr>
+          <w:rFonts w:cstheme="minorHAnsi"/>
+        </w:rPr>
+      </w:pPr>
+      <w:r>
+        <w:rPr>
+          <w:rFonts w:cstheme="minorHAnsi"/>
+        </w:rPr>
+        <w:t xml:space="preserve">All Values = </w:t>
+      </w:r>
+      <w:r>
+        <w:rPr>
+          <w:rFonts w:cstheme="minorHAnsi"/>
+        </w:rPr>
+        <w:t>299*299/588=</w:t>
+      </w:r>
+      <w:r>
+        <w:rPr>
+          <w:rFonts w:cstheme="minorHAnsi"/>
+        </w:rPr>
+        <w:t>14</w:t>
+      </w:r>
+      <w:r>
+        <w:rPr>
+          <w:rFonts w:cstheme="minorHAnsi"/>
+        </w:rPr>
+        <w:t>9</w:t>
+      </w:r>
+      <w:r>
+        <w:rPr>
+          <w:rFonts w:cstheme="minorHAnsi"/>
+        </w:rPr>
+        <w:t>.5</w:t>
+      </w:r>
+    </w:p>
+    <w:p>
+      <w:pPr>
+        <w:rPr>
+          <w:rFonts w:eastAsiaTheme="minorEastAsia" w:cstheme="minorHAnsi"/>
+        </w:rPr>
+      </w:pPr>
+      <m:oMathPara>
+        <m:oMath>
+          <m:sSup>
+            <m:sSupPr>
+              <m:ctrlPr>
+                <w:rPr>
+                  <w:rFonts w:ascii="Cambria Math" w:hAnsi="Cambria Math" w:cstheme="minorHAnsi"/>
+                </w:rPr>
+              </m:ctrlPr>
+            </m:sSupPr>
+            <m:e>
+              <m:r>
+                <w:rPr>
+                  <w:rFonts w:ascii="Cambria Math" w:hAnsi="Cambria Math" w:cstheme="minorHAnsi"/>
+                </w:rPr>
+                <m:t>x</m:t>
+              </m:r>
+            </m:e>
+            <m:sup>
+              <m:r>
+                <w:rPr>
+                  <w:rFonts w:ascii="Cambria Math" w:hAnsi="Cambria Math" w:cstheme="minorHAnsi"/>
+                </w:rPr>
+                <m:t>2</m:t>
+              </m:r>
+            </m:sup>
+          </m:sSup>
+          <m:r>
+            <w:rPr>
+              <w:rFonts w:ascii="Cambria Math" w:hAnsi="Cambria Math" w:cstheme="minorHAnsi"/>
+            </w:rPr>
+            <m:t>=∑</m:t>
+          </m:r>
+          <m:f>
+            <m:fPr>
+              <m:ctrlPr>
+                <w:rPr>
+                  <w:rFonts w:ascii="Cambria Math" w:hAnsi="Cambria Math" w:cstheme="minorHAnsi"/>
+                </w:rPr>
+              </m:ctrlPr>
+            </m:fPr>
+            <m:num>
+              <m:sSup>
+                <m:sSupPr>
+                  <m:ctrlPr>
+                    <w:rPr>
+                      <w:rFonts w:ascii="Cambria Math" w:hAnsi="Cambria Math" w:cstheme="minorHAnsi"/>
+                      <w:i/>
+                    </w:rPr>
+                  </m:ctrlPr>
+                </m:sSupPr>
+                <m:e>
+                  <m:d>
+                    <m:dPr>
+                      <m:ctrlPr>
+                        <w:rPr>
+                          <w:rFonts w:ascii="Cambria Math" w:hAnsi="Cambria Math" w:cstheme="minorHAnsi"/>
+                          <w:i/>
+                        </w:rPr>
+                      </m:ctrlPr>
+                    </m:dPr>
+                    <m:e>
+                      <m:r>
+                        <w:rPr>
+                          <w:rFonts w:ascii="Cambria Math" w:hAnsi="Cambria Math" w:cstheme="minorHAnsi"/>
+                        </w:rPr>
+                        <m:t>O-E</m:t>
+                      </m:r>
+                    </m:e>
+                  </m:d>
+                </m:e>
+                <m:sup>
+                  <m:r>
+                    <w:rPr>
+                      <w:rFonts w:ascii="Cambria Math" w:hAnsi="Cambria Math" w:cstheme="minorHAnsi"/>
+                    </w:rPr>
+                    <m:t>2</m:t>
+                  </m:r>
+                </m:sup>
+              </m:sSup>
+            </m:num>
+            <m:den>
+              <m:r>
+                <w:rPr>
+                  <w:rFonts w:ascii="Cambria Math" w:hAnsi="Cambria Math" w:cstheme="minorHAnsi"/>
+                </w:rPr>
+                <m:t>E</m:t>
+              </m:r>
+            </m:den>
+          </m:f>
+          <m:r>
+            <w:rPr>
+              <w:rFonts w:ascii="Cambria Math" w:hAnsi="Cambria Math" w:cstheme="minorHAnsi"/>
+            </w:rPr>
+            <m:t>=</m:t>
+          </m:r>
+          <m:f>
+            <m:fPr>
+              <m:ctrlPr>
+                <w:rPr>
+                  <w:rFonts w:ascii="Cambria Math" w:hAnsi="Cambria Math" w:cstheme="minorHAnsi"/>
+                </w:rPr>
+              </m:ctrlPr>
+            </m:fPr>
+            <m:num>
+              <m:sSup>
+                <m:sSupPr>
+                  <m:ctrlPr>
+                    <w:rPr>
+                      <w:rFonts w:ascii="Cambria Math" w:hAnsi="Cambria Math" w:cstheme="minorHAnsi"/>
+                      <w:i/>
+                    </w:rPr>
+                  </m:ctrlPr>
+                </m:sSupPr>
+                <m:e>
+                  <m:d>
+                    <m:dPr>
+                      <m:ctrlPr>
+                        <w:rPr>
+                          <w:rFonts w:ascii="Cambria Math" w:hAnsi="Cambria Math" w:cstheme="minorHAnsi"/>
+                          <w:i/>
+                        </w:rPr>
+                      </m:ctrlPr>
+                    </m:dPr>
+                    <m:e>
+                      <m:r>
+                        <w:rPr>
+                          <w:rFonts w:ascii="Cambria Math" w:hAnsi="Cambria Math" w:cstheme="minorHAnsi"/>
+                        </w:rPr>
+                        <m:t>151-149</m:t>
+                      </m:r>
+                    </m:e>
+                  </m:d>
+                </m:e>
+                <m:sup>
+                  <m:r>
+                    <w:rPr>
+                      <w:rFonts w:ascii="Cambria Math" w:hAnsi="Cambria Math" w:cstheme="minorHAnsi"/>
+                    </w:rPr>
+                    <m:t>2</m:t>
+                  </m:r>
+                </m:sup>
+              </m:sSup>
+            </m:num>
+            <m:den>
+              <m:r>
+                <w:rPr>
+                  <w:rFonts w:ascii="Cambria Math" w:hAnsi="Cambria Math" w:cstheme="minorHAnsi"/>
+                </w:rPr>
+                <m:t>149</m:t>
+              </m:r>
+            </m:den>
+          </m:f>
+          <m:r>
+            <w:rPr>
+              <w:rFonts w:ascii="Cambria Math" w:hAnsi="Cambria Math" w:cstheme="minorHAnsi"/>
+            </w:rPr>
+            <m:t>+</m:t>
+          </m:r>
+          <m:f>
+            <m:fPr>
+              <m:ctrlPr>
+                <w:rPr>
+                  <w:rFonts w:ascii="Cambria Math" w:hAnsi="Cambria Math" w:cstheme="minorHAnsi"/>
+                </w:rPr>
+              </m:ctrlPr>
+            </m:fPr>
+            <m:num>
+              <m:sSup>
+                <m:sSupPr>
+                  <m:ctrlPr>
+                    <w:rPr>
+                      <w:rFonts w:ascii="Cambria Math" w:hAnsi="Cambria Math" w:cstheme="minorHAnsi"/>
+                      <w:i/>
+                    </w:rPr>
+                  </m:ctrlPr>
+                </m:sSupPr>
+                <m:e>
+                  <m:d>
+                    <m:dPr>
+                      <m:ctrlPr>
+                        <w:rPr>
+                          <w:rFonts w:ascii="Cambria Math" w:hAnsi="Cambria Math" w:cstheme="minorHAnsi"/>
+                          <w:i/>
+                        </w:rPr>
+                      </m:ctrlPr>
+                    </m:dPr>
+                    <m:e>
+                      <m:r>
+                        <w:rPr>
+                          <w:rFonts w:ascii="Cambria Math" w:hAnsi="Cambria Math" w:cstheme="minorHAnsi"/>
+                        </w:rPr>
+                        <m:t>148-149</m:t>
+                      </m:r>
+                    </m:e>
+                  </m:d>
+                </m:e>
+                <m:sup>
+                  <m:r>
+                    <w:rPr>
+                      <w:rFonts w:ascii="Cambria Math" w:hAnsi="Cambria Math" w:cstheme="minorHAnsi"/>
+                    </w:rPr>
+                    <m:t>2</m:t>
+                  </m:r>
+                </m:sup>
+              </m:sSup>
+            </m:num>
+            <m:den>
+              <m:r>
+                <w:rPr>
+                  <w:rFonts w:ascii="Cambria Math" w:hAnsi="Cambria Math" w:cstheme="minorHAnsi"/>
+                </w:rPr>
+                <m:t>149</m:t>
+              </m:r>
+            </m:den>
+          </m:f>
+          <m:r>
+            <w:rPr>
+              <w:rFonts w:ascii="Cambria Math" w:hAnsi="Cambria Math" w:cstheme="minorHAnsi"/>
+            </w:rPr>
+            <m:t>+</m:t>
+          </m:r>
+          <m:f>
+            <m:fPr>
+              <m:ctrlPr>
+                <w:rPr>
+                  <w:rFonts w:ascii="Cambria Math" w:hAnsi="Cambria Math" w:cstheme="minorHAnsi"/>
+                </w:rPr>
+              </m:ctrlPr>
+            </m:fPr>
+            <m:num>
+              <m:sSup>
+                <m:sSupPr>
+                  <m:ctrlPr>
+                    <w:rPr>
+                      <w:rFonts w:ascii="Cambria Math" w:hAnsi="Cambria Math" w:cstheme="minorHAnsi"/>
+                      <w:i/>
+                    </w:rPr>
+                  </m:ctrlPr>
+                </m:sSupPr>
+                <m:e>
+                  <m:d>
+                    <m:dPr>
+                      <m:ctrlPr>
+                        <w:rPr>
+                          <w:rFonts w:ascii="Cambria Math" w:hAnsi="Cambria Math" w:cstheme="minorHAnsi"/>
+                          <w:i/>
+                        </w:rPr>
+                      </m:ctrlPr>
+                    </m:dPr>
+                    <m:e>
+                      <m:r>
+                        <w:rPr>
+                          <w:rFonts w:ascii="Cambria Math" w:hAnsi="Cambria Math" w:cstheme="minorHAnsi"/>
+                        </w:rPr>
+                        <m:t>148-149</m:t>
+                      </m:r>
+                    </m:e>
+                  </m:d>
+                </m:e>
+                <m:sup>
+                  <m:r>
+                    <w:rPr>
+                      <w:rFonts w:ascii="Cambria Math" w:hAnsi="Cambria Math" w:cstheme="minorHAnsi"/>
+                    </w:rPr>
+                    <m:t>2</m:t>
+                  </m:r>
+                </m:sup>
+              </m:sSup>
+            </m:num>
+            <m:den>
+              <m:r>
+                <w:rPr>
+                  <w:rFonts w:ascii="Cambria Math" w:hAnsi="Cambria Math" w:cstheme="minorHAnsi"/>
+                </w:rPr>
+                <m:t>149</m:t>
+              </m:r>
+            </m:den>
+          </m:f>
+          <m:r>
+            <w:rPr>
+              <w:rFonts w:ascii="Cambria Math" w:hAnsi="Cambria Math" w:cstheme="minorHAnsi"/>
+            </w:rPr>
+            <m:t>+</m:t>
+          </m:r>
+          <m:f>
+            <m:fPr>
+              <m:ctrlPr>
+                <w:rPr>
+                  <w:rFonts w:ascii="Cambria Math" w:hAnsi="Cambria Math" w:cstheme="minorHAnsi"/>
+                </w:rPr>
+              </m:ctrlPr>
+            </m:fPr>
+            <m:num>
+              <m:sSup>
+                <m:sSupPr>
+                  <m:ctrlPr>
+                    <w:rPr>
+                      <w:rFonts w:ascii="Cambria Math" w:hAnsi="Cambria Math" w:cstheme="minorHAnsi"/>
+                      <w:i/>
+                    </w:rPr>
+                  </m:ctrlPr>
+                </m:sSupPr>
+                <m:e>
+                  <m:d>
+                    <m:dPr>
+                      <m:ctrlPr>
+                        <w:rPr>
+                          <w:rFonts w:ascii="Cambria Math" w:hAnsi="Cambria Math" w:cstheme="minorHAnsi"/>
+                          <w:i/>
+                        </w:rPr>
+                      </m:ctrlPr>
+                    </m:dPr>
+                    <m:e>
+                      <m:r>
+                        <w:rPr>
+                          <w:rFonts w:ascii="Cambria Math" w:hAnsi="Cambria Math" w:cstheme="minorHAnsi"/>
+                        </w:rPr>
+                        <m:t>151-149</m:t>
+                      </m:r>
+                    </m:e>
+                  </m:d>
+                </m:e>
+                <m:sup>
+                  <m:r>
+                    <w:rPr>
+                      <w:rFonts w:ascii="Cambria Math" w:hAnsi="Cambria Math" w:cstheme="minorHAnsi"/>
+                    </w:rPr>
+                    <m:t>2</m:t>
+                  </m:r>
+                </m:sup>
+              </m:sSup>
+            </m:num>
+            <m:den>
+              <m:r>
+                <w:rPr>
+                  <w:rFonts w:ascii="Cambria Math" w:hAnsi="Cambria Math" w:cstheme="minorHAnsi"/>
+                </w:rPr>
+                <m:t>149</m:t>
+              </m:r>
+            </m:den>
+          </m:f>
+          <m:r>
+            <w:rPr>
+              <w:rFonts w:ascii="Cambria Math" w:hAnsi="Cambria Math" w:cstheme="minorHAnsi"/>
+            </w:rPr>
+            <m:t>=</m:t>
+          </m:r>
+          <m:r>
+            <w:rPr>
+              <w:rFonts w:ascii="Cambria Math" w:hAnsi="Cambria Math" w:cstheme="minorHAnsi"/>
+            </w:rPr>
+            <w:br/>
+          </m:r>
+        </m:oMath>
+        <m:oMath>
+          <m:sSup>
+            <m:sSupPr>
+              <m:ctrlPr>
+                <w:rPr>
+                  <w:rFonts w:ascii="Cambria Math" w:hAnsi="Cambria Math" w:cstheme="minorHAnsi"/>
+                </w:rPr>
+              </m:ctrlPr>
+            </m:sSupPr>
+            <m:e>
+              <m:r>
+                <w:rPr>
+                  <w:rFonts w:ascii="Cambria Math" w:hAnsi="Cambria Math" w:cstheme="minorHAnsi"/>
+                </w:rPr>
+                <m:t>x</m:t>
+              </m:r>
+            </m:e>
+            <m:sup>
+              <m:r>
+                <w:rPr>
+                  <w:rFonts w:ascii="Cambria Math" w:hAnsi="Cambria Math" w:cstheme="minorHAnsi"/>
+                </w:rPr>
+                <m:t>2</m:t>
+              </m:r>
+            </m:sup>
+          </m:sSup>
+          <m:r>
+            <w:rPr>
+              <w:rFonts w:ascii="Cambria Math" w:hAnsi="Cambria Math" w:cstheme="minorHAnsi"/>
+            </w:rPr>
+            <m:t>=0.027+0.07+0.07+0.027=</m:t>
+          </m:r>
+          <m:r>
+            <w:rPr>
+              <w:rFonts w:ascii="Cambria Math" w:hAnsi="Cambria Math" w:cstheme="minorHAnsi"/>
+            </w:rPr>
+            <w:br/>
+          </m:r>
+        </m:oMath>
+        <m:oMath>
+          <m:sSup>
+            <m:sSupPr>
+              <m:ctrlPr>
+                <w:rPr>
+                  <w:rFonts w:ascii="Cambria Math" w:hAnsi="Cambria Math" w:cstheme="minorHAnsi"/>
+                </w:rPr>
+              </m:ctrlPr>
+            </m:sSupPr>
+            <m:e>
+              <m:r>
+                <w:rPr>
+                  <w:rFonts w:ascii="Cambria Math" w:hAnsi="Cambria Math" w:cstheme="minorHAnsi"/>
+                </w:rPr>
+                <m:t>x</m:t>
+              </m:r>
+            </m:e>
+            <m:sup>
+              <m:r>
+                <w:rPr>
+                  <w:rFonts w:ascii="Cambria Math" w:hAnsi="Cambria Math" w:cstheme="minorHAnsi"/>
+                </w:rPr>
+                <m:t>2</m:t>
+              </m:r>
+            </m:sup>
+          </m:sSup>
+          <m:r>
+            <w:rPr>
+              <w:rFonts w:ascii="Cambria Math" w:hAnsi="Cambria Math" w:cstheme="minorHAnsi"/>
+            </w:rPr>
+            <m:t>=0.194</m:t>
+          </m:r>
+        </m:oMath>
+      </m:oMathPara>
+    </w:p>
+    <w:p>
+      <w:r>
+        <w:rPr>
+          <w:rFonts w:cstheme="minorHAnsi"/>
+        </w:rPr>
+        <w:t xml:space="preserve">Critical value of χ2 (0.05, 1) = </w:t>
+      </w:r>
+      <w:r>
+        <w:rPr>
+          <w:rFonts w:cstheme="minorHAnsi"/>
+          <w:b/>
+          <w:bCs/>
+        </w:rPr>
+        <w:t>3.841</w:t>
+      </w:r>
+      <w:r>
+        <w:rPr>
+          <w:rFonts w:cstheme="minorHAnsi"/>
+        </w:rPr>
+        <w:br/>
+        <w:t xml:space="preserve">Calculated </w:t>
+      </w:r>
+      <m:oMath>
+        <m:sSup>
+          <m:sSupPr>
+            <m:ctrlPr>
+              <w:rPr>
+                <w:rFonts w:ascii="Cambria Math" w:hAnsi="Cambria Math" w:cstheme="minorHAnsi"/>
+                <w:i/>
+              </w:rPr>
+            </m:ctrlPr>
+          </m:sSupPr>
+          <m:e>
+            <m:r>
+              <w:rPr>
+                <w:rFonts w:ascii="Cambria Math" w:hAnsi="Cambria Math" w:cstheme="minorHAnsi"/>
+              </w:rPr>
+              <m:t>x</m:t>
+            </m:r>
+          </m:e>
+          <m:sup>
+            <m:r>
+              <w:rPr>
+                <w:rFonts w:ascii="Cambria Math" w:hAnsi="Cambria Math" w:cstheme="minorHAnsi"/>
+              </w:rPr>
+              <m:t>2</m:t>
+            </m:r>
+          </m:sup>
+        </m:sSup>
+      </m:oMath>
+      <w:r>
+        <w:rPr>
+          <w:rFonts w:eastAsiaTheme="minorEastAsia" w:cstheme="minorHAnsi"/>
+          <w:b/>
+          <w:bCs/>
+        </w:rPr>
+        <w:t>=</w:t>
+      </w:r>
+      <w:r>
+        <w:rPr>
+          <w:rFonts w:cstheme="minorHAnsi"/>
+          <w:b/>
+          <w:bCs/>
+          <w:i/>
+        </w:rPr>
+        <w:t xml:space="preserve"> </w:t>
+      </w:r>
+      <w:r>
+        <w:rPr>
+          <w:rFonts w:cstheme="minorHAnsi"/>
+          <w:b/>
+          <w:bCs/>
+          <w:iCs/>
+        </w:rPr>
+        <w:t>0.194</w:t>
+      </w:r>
+      <w:r>
+        <w:t xml:space="preserve"> </w:t>
+      </w:r>
+    </w:p>
+    <w:p>
+      <w:pPr>
+        <w:rPr>
+          <w:rFonts w:cstheme="minorHAnsi"/>
+          <w:iCs/>
+        </w:rPr>
+      </w:pPr>
+      <w:r>
+        <w:rPr>
+          <w:rFonts w:cstheme="minorHAnsi"/>
+          <w:iCs/>
+        </w:rPr>
+        <w:t xml:space="preserve">Since </w:t>
+      </w:r>
+      <w:r>
+        <w:rPr>
+          <w:rFonts w:cstheme="minorHAnsi"/>
+          <w:iCs/>
+        </w:rPr>
+        <w:t>0.194</w:t>
+      </w:r>
+      <w:r>
+        <w:rPr>
+          <w:rFonts w:cstheme="minorHAnsi"/>
+          <w:iCs/>
+        </w:rPr>
+        <w:t xml:space="preserve"> is less than </w:t>
+      </w:r>
+      <w:r>
+        <w:rPr>
+          <w:rFonts w:cstheme="minorHAnsi"/>
+          <w:iCs/>
+        </w:rPr>
+        <w:t>3.841</w:t>
+      </w:r>
+      <w:r>
+        <w:rPr>
+          <w:rFonts w:cstheme="minorHAnsi"/>
+          <w:iCs/>
+        </w:rPr>
+        <w:t xml:space="preserve"> , We accept the Null Hypothesis.</w:t>
+      </w:r>
+      <w:r>
+        <w:rPr>
+          <w:rFonts w:cstheme="minorHAnsi"/>
+          <w:iCs/>
+        </w:rPr>
+        <w:t xml:space="preserve"> </w:t>
+      </w:r>
+      <w:r>
+        <w:rPr>
+          <w:rFonts w:cstheme="minorHAnsi"/>
+          <w:iCs/>
+        </w:rPr>
+        <w:t xml:space="preserve">We can conclude that the Medians are the same for the </w:t>
+      </w:r>
+      <w:r>
+        <w:rPr>
+          <w:rFonts w:cstheme="minorHAnsi"/>
+          <w:iCs/>
+        </w:rPr>
+        <w:t>differences in monthly price changes for USA and IRL data.</w:t>
+      </w:r>
+    </w:p>
+    <w:p>
+      <w:pPr>
+        <w:rPr>
+          <w:rFonts w:cstheme="minorHAnsi"/>
+          <w:iCs/>
+        </w:rPr>
+      </w:pPr>
+    </w:p>
+    <w:p>
+      <w:pPr>
+        <w:rPr>
+          <w:rFonts w:eastAsiaTheme="minorEastAsia"/>
           <w:sz w:val="24"/>
           <w:szCs w:val="24"/>
         </w:rPr>
@@ -2637,7 +4183,7 @@
 </file>
 
 <file path=word/endnotes.xml><?xml version="1.0" encoding="utf-8"?>
-<w:endnotes xmlns:wpc="http://schemas.microsoft.com/office/word/2010/wordprocessingCanvas" xmlns:cx="http://schemas.microsoft.com/office/drawing/2014/chartex" xmlns:cx1="http://schemas.microsoft.com/office/drawing/2015/9/8/chartex" xmlns:cx2="http://schemas.microsoft.com/office/drawing/2015/10/21/chartex" xmlns:cx3="http://schemas.microsoft.com/office/drawing/2016/5/9/chartex" xmlns:cx4="http://schemas.microsoft.com/office/drawing/2016/5/10/chartex" xmlns:cx5="http://schemas.microsoft.com/office/drawing/2016/5/11/chartex" xmlns:cx6="http://schemas.microsoft.com/office/drawing/2016/5/12/chartex" xmlns:cx7="http://schemas.microsoft.com/office/drawing/2016/5/13/chartex" xmlns:cx8="http://schemas.microsoft.com/office/drawing/2016/5/14/chartex" xmlns:mc="http://schemas.openxmlformats.org/markup-compatibility/2006" xmlns:aink="http://schemas.microsoft.com/office/drawing/2016/ink" xmlns:am3d="http://schemas.microsoft.com/office/drawing/2017/model3d" xmlns:o="urn:schemas-microsoft-com:office:office" xmlns:r="http://schemas.openxmlformats.org/officeDocument/2006/relationships" xmlns:m="http://schemas.openxmlformats.org/officeDocument/2006/math" xmlns:v="urn:schemas-microsoft-com:vml" xmlns:wp14="http://schemas.microsoft.com/office/word/2010/wordprocessingDrawing" xmlns:wp="http://schemas.openxmlformats.org/drawingml/2006/wordprocessingDrawing" xmlns:w10="urn:schemas-microsoft-com:office:word" xmlns:w="http://schemas.openxmlformats.org/wordprocessingml/2006/main" xmlns:w14="http://schemas.microsoft.com/office/word/2010/wordml" xmlns:w15="http://schemas.microsoft.com/office/word/2012/wordml" xmlns:w16cex="http://schemas.microsoft.com/office/word/2018/wordml/cex" xmlns:w16cid="http://schemas.microsoft.com/office/word/2016/wordml/cid" xmlns:w16="http://schemas.microsoft.com/office/word/2018/wordml" xmlns:w16sdtdh="http://schemas.microsoft.com/office/word/2020/wordml/sdtdatahash" xmlns:w16se="http://schemas.microsoft.com/office/word/2015/wordml/symex" xmlns:wpg="http://schemas.microsoft.com/office/word/2010/wordprocessingGroup" xmlns:wpi="http://schemas.microsoft.com/office/word/2010/wordprocessingInk" xmlns:wne="http://schemas.microsoft.com/office/word/2006/wordml" xmlns:wps="http://schemas.microsoft.com/office/word/2010/wordprocessingShape" mc:Ignorable="w14 w15 w16se w16cid w16 w16cex w16sdtdh wp14">
+<w:endnotes xmlns:wpc="http://schemas.microsoft.com/office/word/2010/wordprocessingCanvas" xmlns:cx="http://schemas.microsoft.com/office/drawing/2014/chartex" xmlns:cx1="http://schemas.microsoft.com/office/drawing/2015/9/8/chartex" xmlns:cx2="http://schemas.microsoft.com/office/drawing/2015/10/21/chartex" xmlns:cx3="http://schemas.microsoft.com/office/drawing/2016/5/9/chartex" xmlns:cx4="http://schemas.microsoft.com/office/drawing/2016/5/10/chartex" xmlns:cx5="http://schemas.microsoft.com/office/drawing/2016/5/11/chartex" xmlns:cx6="http://schemas.microsoft.com/office/drawing/2016/5/12/chartex" xmlns:cx7="http://schemas.microsoft.com/office/drawing/2016/5/13/chartex" xmlns:cx8="http://schemas.microsoft.com/office/drawing/2016/5/14/chartex" xmlns:mc="http://schemas.openxmlformats.org/markup-compatibility/2006" xmlns:aink="http://schemas.microsoft.com/office/drawing/2016/ink" xmlns:am3d="http://schemas.microsoft.com/office/drawing/2017/model3d" xmlns:o="urn:schemas-microsoft-com:office:office" xmlns:oel="http://schemas.microsoft.com/office/2019/extlst" xmlns:r="http://schemas.openxmlformats.org/officeDocument/2006/relationships" xmlns:m="http://schemas.openxmlformats.org/officeDocument/2006/math" xmlns:v="urn:schemas-microsoft-com:vml" xmlns:wp14="http://schemas.microsoft.com/office/word/2010/wordprocessingDrawing" xmlns:wp="http://schemas.openxmlformats.org/drawingml/2006/wordprocessingDrawing" xmlns:w10="urn:schemas-microsoft-com:office:word" xmlns:w="http://schemas.openxmlformats.org/wordprocessingml/2006/main" xmlns:w14="http://schemas.microsoft.com/office/word/2010/wordml" xmlns:w15="http://schemas.microsoft.com/office/word/2012/wordml" xmlns:w16cex="http://schemas.microsoft.com/office/word/2018/wordml/cex" xmlns:w16cid="http://schemas.microsoft.com/office/word/2016/wordml/cid" xmlns:w16="http://schemas.microsoft.com/office/word/2018/wordml" xmlns:w16sdtdh="http://schemas.microsoft.com/office/word/2020/wordml/sdtdatahash" xmlns:w16se="http://schemas.microsoft.com/office/word/2015/wordml/symex" xmlns:wpg="http://schemas.microsoft.com/office/word/2010/wordprocessingGroup" xmlns:wpi="http://schemas.microsoft.com/office/word/2010/wordprocessingInk" xmlns:wne="http://schemas.microsoft.com/office/word/2006/wordml" xmlns:wps="http://schemas.microsoft.com/office/word/2010/wordprocessingShape" mc:Ignorable="w14 w15 w16se w16cid w16 w16cex w16sdtdh wp14">
   <w:endnote w:type="separator" w:id="-1">
     <w:p>
       <w:pPr>
@@ -2662,7 +4208,7 @@
 </file>
 
 <file path=word/footnotes.xml><?xml version="1.0" encoding="utf-8"?>
-<w:footnotes xmlns:wpc="http://schemas.microsoft.com/office/word/2010/wordprocessingCanvas" xmlns:cx="http://schemas.microsoft.com/office/drawing/2014/chartex" xmlns:cx1="http://schemas.microsoft.com/office/drawing/2015/9/8/chartex" xmlns:cx2="http://schemas.microsoft.com/office/drawing/2015/10/21/chartex" xmlns:cx3="http://schemas.microsoft.com/office/drawing/2016/5/9/chartex" xmlns:cx4="http://schemas.microsoft.com/office/drawing/2016/5/10/chartex" xmlns:cx5="http://schemas.microsoft.com/office/drawing/2016/5/11/chartex" xmlns:cx6="http://schemas.microsoft.com/office/drawing/2016/5/12/chartex" xmlns:cx7="http://schemas.microsoft.com/office/drawing/2016/5/13/chartex" xmlns:cx8="http://schemas.microsoft.com/office/drawing/2016/5/14/chartex" xmlns:mc="http://schemas.openxmlformats.org/markup-compatibility/2006" xmlns:aink="http://schemas.microsoft.com/office/drawing/2016/ink" xmlns:am3d="http://schemas.microsoft.com/office/drawing/2017/model3d" xmlns:o="urn:schemas-microsoft-com:office:office" xmlns:r="http://schemas.openxmlformats.org/officeDocument/2006/relationships" xmlns:m="http://schemas.openxmlformats.org/officeDocument/2006/math" xmlns:v="urn:schemas-microsoft-com:vml" xmlns:wp14="http://schemas.microsoft.com/office/word/2010/wordprocessingDrawing" xmlns:wp="http://schemas.openxmlformats.org/drawingml/2006/wordprocessingDrawing" xmlns:w10="urn:schemas-microsoft-com:office:word" xmlns:w="http://schemas.openxmlformats.org/wordprocessingml/2006/main" xmlns:w14="http://schemas.microsoft.com/office/word/2010/wordml" xmlns:w15="http://schemas.microsoft.com/office/word/2012/wordml" xmlns:w16cex="http://schemas.microsoft.com/office/word/2018/wordml/cex" xmlns:w16cid="http://schemas.microsoft.com/office/word/2016/wordml/cid" xmlns:w16="http://schemas.microsoft.com/office/word/2018/wordml" xmlns:w16sdtdh="http://schemas.microsoft.com/office/word/2020/wordml/sdtdatahash" xmlns:w16se="http://schemas.microsoft.com/office/word/2015/wordml/symex" xmlns:wpg="http://schemas.microsoft.com/office/word/2010/wordprocessingGroup" xmlns:wpi="http://schemas.microsoft.com/office/word/2010/wordprocessingInk" xmlns:wne="http://schemas.microsoft.com/office/word/2006/wordml" xmlns:wps="http://schemas.microsoft.com/office/word/2010/wordprocessingShape" mc:Ignorable="w14 w15 w16se w16cid w16 w16cex w16sdtdh wp14">
+<w:footnotes xmlns:wpc="http://schemas.microsoft.com/office/word/2010/wordprocessingCanvas" xmlns:cx="http://schemas.microsoft.com/office/drawing/2014/chartex" xmlns:cx1="http://schemas.microsoft.com/office/drawing/2015/9/8/chartex" xmlns:cx2="http://schemas.microsoft.com/office/drawing/2015/10/21/chartex" xmlns:cx3="http://schemas.microsoft.com/office/drawing/2016/5/9/chartex" xmlns:cx4="http://schemas.microsoft.com/office/drawing/2016/5/10/chartex" xmlns:cx5="http://schemas.microsoft.com/office/drawing/2016/5/11/chartex" xmlns:cx6="http://schemas.microsoft.com/office/drawing/2016/5/12/chartex" xmlns:cx7="http://schemas.microsoft.com/office/drawing/2016/5/13/chartex" xmlns:cx8="http://schemas.microsoft.com/office/drawing/2016/5/14/chartex" xmlns:mc="http://schemas.openxmlformats.org/markup-compatibility/2006" xmlns:aink="http://schemas.microsoft.com/office/drawing/2016/ink" xmlns:am3d="http://schemas.microsoft.com/office/drawing/2017/model3d" xmlns:o="urn:schemas-microsoft-com:office:office" xmlns:oel="http://schemas.microsoft.com/office/2019/extlst" xmlns:r="http://schemas.openxmlformats.org/officeDocument/2006/relationships" xmlns:m="http://schemas.openxmlformats.org/officeDocument/2006/math" xmlns:v="urn:schemas-microsoft-com:vml" xmlns:wp14="http://schemas.microsoft.com/office/word/2010/wordprocessingDrawing" xmlns:wp="http://schemas.openxmlformats.org/drawingml/2006/wordprocessingDrawing" xmlns:w10="urn:schemas-microsoft-com:office:word" xmlns:w="http://schemas.openxmlformats.org/wordprocessingml/2006/main" xmlns:w14="http://schemas.microsoft.com/office/word/2010/wordml" xmlns:w15="http://schemas.microsoft.com/office/word/2012/wordml" xmlns:w16cex="http://schemas.microsoft.com/office/word/2018/wordml/cex" xmlns:w16cid="http://schemas.microsoft.com/office/word/2016/wordml/cid" xmlns:w16="http://schemas.microsoft.com/office/word/2018/wordml" xmlns:w16sdtdh="http://schemas.microsoft.com/office/word/2020/wordml/sdtdatahash" xmlns:w16se="http://schemas.microsoft.com/office/word/2015/wordml/symex" xmlns:wpg="http://schemas.microsoft.com/office/word/2010/wordprocessingGroup" xmlns:wpi="http://schemas.microsoft.com/office/word/2010/wordprocessingInk" xmlns:wne="http://schemas.microsoft.com/office/word/2006/wordml" xmlns:wps="http://schemas.microsoft.com/office/word/2010/wordprocessingShape" mc:Ignorable="w14 w15 w16se w16cid w16 w16cex w16sdtdh wp14">
   <w:footnote w:type="separator" w:id="-1">
     <w:p>
       <w:pPr>
@@ -2687,7 +4233,7 @@
 </file>
 
 <file path=word/header1.xml><?xml version="1.0" encoding="utf-8"?>
-<w:hdr xmlns:wpc="http://schemas.microsoft.com/office/word/2010/wordprocessingCanvas" xmlns:cx="http://schemas.microsoft.com/office/drawing/2014/chartex" xmlns:cx1="http://schemas.microsoft.com/office/drawing/2015/9/8/chartex" xmlns:cx2="http://schemas.microsoft.com/office/drawing/2015/10/21/chartex" xmlns:cx3="http://schemas.microsoft.com/office/drawing/2016/5/9/chartex" xmlns:cx4="http://schemas.microsoft.com/office/drawing/2016/5/10/chartex" xmlns:cx5="http://schemas.microsoft.com/office/drawing/2016/5/11/chartex" xmlns:cx6="http://schemas.microsoft.com/office/drawing/2016/5/12/chartex" xmlns:cx7="http://schemas.microsoft.com/office/drawing/2016/5/13/chartex" xmlns:cx8="http://schemas.microsoft.com/office/drawing/2016/5/14/chartex" xmlns:mc="http://schemas.openxmlformats.org/markup-compatibility/2006" xmlns:aink="http://schemas.microsoft.com/office/drawing/2016/ink" xmlns:am3d="http://schemas.microsoft.com/office/drawing/2017/model3d" xmlns:o="urn:schemas-microsoft-com:office:office" xmlns:r="http://schemas.openxmlformats.org/officeDocument/2006/relationships" xmlns:m="http://schemas.openxmlformats.org/officeDocument/2006/math" xmlns:v="urn:schemas-microsoft-com:vml" xmlns:wp14="http://schemas.microsoft.com/office/word/2010/wordprocessingDrawing" xmlns:wp="http://schemas.openxmlformats.org/drawingml/2006/wordprocessingDrawing" xmlns:w10="urn:schemas-microsoft-com:office:word" xmlns:w="http://schemas.openxmlformats.org/wordprocessingml/2006/main" xmlns:w14="http://schemas.microsoft.com/office/word/2010/wordml" xmlns:w15="http://schemas.microsoft.com/office/word/2012/wordml" xmlns:w16cex="http://schemas.microsoft.com/office/word/2018/wordml/cex" xmlns:w16cid="http://schemas.microsoft.com/office/word/2016/wordml/cid" xmlns:w16="http://schemas.microsoft.com/office/word/2018/wordml" xmlns:w16sdtdh="http://schemas.microsoft.com/office/word/2020/wordml/sdtdatahash" xmlns:w16se="http://schemas.microsoft.com/office/word/2015/wordml/symex" xmlns:wpg="http://schemas.microsoft.com/office/word/2010/wordprocessingGroup" xmlns:wpi="http://schemas.microsoft.com/office/word/2010/wordprocessingInk" xmlns:wne="http://schemas.microsoft.com/office/word/2006/wordml" xmlns:wps="http://schemas.microsoft.com/office/word/2010/wordprocessingShape" mc:Ignorable="w14 w15 w16se w16cid w16 w16cex w16sdtdh wp14">
+<w:hdr xmlns:wpc="http://schemas.microsoft.com/office/word/2010/wordprocessingCanvas" xmlns:cx="http://schemas.microsoft.com/office/drawing/2014/chartex" xmlns:cx1="http://schemas.microsoft.com/office/drawing/2015/9/8/chartex" xmlns:cx2="http://schemas.microsoft.com/office/drawing/2015/10/21/chartex" xmlns:cx3="http://schemas.microsoft.com/office/drawing/2016/5/9/chartex" xmlns:cx4="http://schemas.microsoft.com/office/drawing/2016/5/10/chartex" xmlns:cx5="http://schemas.microsoft.com/office/drawing/2016/5/11/chartex" xmlns:cx6="http://schemas.microsoft.com/office/drawing/2016/5/12/chartex" xmlns:cx7="http://schemas.microsoft.com/office/drawing/2016/5/13/chartex" xmlns:cx8="http://schemas.microsoft.com/office/drawing/2016/5/14/chartex" xmlns:mc="http://schemas.openxmlformats.org/markup-compatibility/2006" xmlns:aink="http://schemas.microsoft.com/office/drawing/2016/ink" xmlns:am3d="http://schemas.microsoft.com/office/drawing/2017/model3d" xmlns:o="urn:schemas-microsoft-com:office:office" xmlns:oel="http://schemas.microsoft.com/office/2019/extlst" xmlns:r="http://schemas.openxmlformats.org/officeDocument/2006/relationships" xmlns:m="http://schemas.openxmlformats.org/officeDocument/2006/math" xmlns:v="urn:schemas-microsoft-com:vml" xmlns:wp14="http://schemas.microsoft.com/office/word/2010/wordprocessingDrawing" xmlns:wp="http://schemas.openxmlformats.org/drawingml/2006/wordprocessingDrawing" xmlns:w10="urn:schemas-microsoft-com:office:word" xmlns:w="http://schemas.openxmlformats.org/wordprocessingml/2006/main" xmlns:w14="http://schemas.microsoft.com/office/word/2010/wordml" xmlns:w15="http://schemas.microsoft.com/office/word/2012/wordml" xmlns:w16cex="http://schemas.microsoft.com/office/word/2018/wordml/cex" xmlns:w16cid="http://schemas.microsoft.com/office/word/2016/wordml/cid" xmlns:w16="http://schemas.microsoft.com/office/word/2018/wordml" xmlns:w16sdtdh="http://schemas.microsoft.com/office/word/2020/wordml/sdtdatahash" xmlns:w16se="http://schemas.microsoft.com/office/word/2015/wordml/symex" xmlns:wpg="http://schemas.microsoft.com/office/word/2010/wordprocessingGroup" xmlns:wpi="http://schemas.microsoft.com/office/word/2010/wordprocessingInk" xmlns:wne="http://schemas.microsoft.com/office/word/2006/wordml" xmlns:wps="http://schemas.microsoft.com/office/word/2010/wordprocessingShape" mc:Ignorable="w14 w15 w16se w16cid w16 w16cex w16sdtdh wp14">
   <w:p>
     <w:pPr>
       <w:pStyle w:val="Header"/>
@@ -2708,7 +4254,7 @@
 </file>
 
 <file path=word/numbering.xml><?xml version="1.0" encoding="utf-8"?>
-<w:numbering xmlns:wpc="http://schemas.microsoft.com/office/word/2010/wordprocessingCanvas" xmlns:cx="http://schemas.microsoft.com/office/drawing/2014/chartex" xmlns:cx1="http://schemas.microsoft.com/office/drawing/2015/9/8/chartex" xmlns:cx2="http://schemas.microsoft.com/office/drawing/2015/10/21/chartex" xmlns:cx3="http://schemas.microsoft.com/office/drawing/2016/5/9/chartex" xmlns:cx4="http://schemas.microsoft.com/office/drawing/2016/5/10/chartex" xmlns:cx5="http://schemas.microsoft.com/office/drawing/2016/5/11/chartex" xmlns:cx6="http://schemas.microsoft.com/office/drawing/2016/5/12/chartex" xmlns:cx7="http://schemas.microsoft.com/office/drawing/2016/5/13/chartex" xmlns:cx8="http://schemas.microsoft.com/office/drawing/2016/5/14/chartex" xmlns:mc="http://schemas.openxmlformats.org/markup-compatibility/2006" xmlns:aink="http://schemas.microsoft.com/office/drawing/2016/ink" xmlns:am3d="http://schemas.microsoft.com/office/drawing/2017/model3d" xmlns:o="urn:schemas-microsoft-com:office:office" xmlns:r="http://schemas.openxmlformats.org/officeDocument/2006/relationships" xmlns:m="http://schemas.openxmlformats.org/officeDocument/2006/math" xmlns:v="urn:schemas-microsoft-com:vml" xmlns:wp14="http://schemas.microsoft.com/office/word/2010/wordprocessingDrawing" xmlns:wp="http://schemas.openxmlformats.org/drawingml/2006/wordprocessingDrawing" xmlns:w10="urn:schemas-microsoft-com:office:word" xmlns:w="http://schemas.openxmlformats.org/wordprocessingml/2006/main" xmlns:w14="http://schemas.microsoft.com/office/word/2010/wordml" xmlns:w15="http://schemas.microsoft.com/office/word/2012/wordml" xmlns:w16cex="http://schemas.microsoft.com/office/word/2018/wordml/cex" xmlns:w16cid="http://schemas.microsoft.com/office/word/2016/wordml/cid" xmlns:w16="http://schemas.microsoft.com/office/word/2018/wordml" xmlns:w16sdtdh="http://schemas.microsoft.com/office/word/2020/wordml/sdtdatahash" xmlns:w16se="http://schemas.microsoft.com/office/word/2015/wordml/symex" xmlns:wpg="http://schemas.microsoft.com/office/word/2010/wordprocessingGroup" xmlns:wpi="http://schemas.microsoft.com/office/word/2010/wordprocessingInk" xmlns:wne="http://schemas.microsoft.com/office/word/2006/wordml" xmlns:wps="http://schemas.microsoft.com/office/word/2010/wordprocessingShape" mc:Ignorable="w14 w15 w16se w16cid w16 w16cex w16sdtdh wp14">
+<w:numbering xmlns:wpc="http://schemas.microsoft.com/office/word/2010/wordprocessingCanvas" xmlns:cx="http://schemas.microsoft.com/office/drawing/2014/chartex" xmlns:cx1="http://schemas.microsoft.com/office/drawing/2015/9/8/chartex" xmlns:cx2="http://schemas.microsoft.com/office/drawing/2015/10/21/chartex" xmlns:cx3="http://schemas.microsoft.com/office/drawing/2016/5/9/chartex" xmlns:cx4="http://schemas.microsoft.com/office/drawing/2016/5/10/chartex" xmlns:cx5="http://schemas.microsoft.com/office/drawing/2016/5/11/chartex" xmlns:cx6="http://schemas.microsoft.com/office/drawing/2016/5/12/chartex" xmlns:cx7="http://schemas.microsoft.com/office/drawing/2016/5/13/chartex" xmlns:cx8="http://schemas.microsoft.com/office/drawing/2016/5/14/chartex" xmlns:mc="http://schemas.openxmlformats.org/markup-compatibility/2006" xmlns:aink="http://schemas.microsoft.com/office/drawing/2016/ink" xmlns:am3d="http://schemas.microsoft.com/office/drawing/2017/model3d" xmlns:o="urn:schemas-microsoft-com:office:office" xmlns:oel="http://schemas.microsoft.com/office/2019/extlst" xmlns:r="http://schemas.openxmlformats.org/officeDocument/2006/relationships" xmlns:m="http://schemas.openxmlformats.org/officeDocument/2006/math" xmlns:v="urn:schemas-microsoft-com:vml" xmlns:wp14="http://schemas.microsoft.com/office/word/2010/wordprocessingDrawing" xmlns:wp="http://schemas.openxmlformats.org/drawingml/2006/wordprocessingDrawing" xmlns:w10="urn:schemas-microsoft-com:office:word" xmlns:w="http://schemas.openxmlformats.org/wordprocessingml/2006/main" xmlns:w14="http://schemas.microsoft.com/office/word/2010/wordml" xmlns:w15="http://schemas.microsoft.com/office/word/2012/wordml" xmlns:w16cex="http://schemas.microsoft.com/office/word/2018/wordml/cex" xmlns:w16cid="http://schemas.microsoft.com/office/word/2016/wordml/cid" xmlns:w16="http://schemas.microsoft.com/office/word/2018/wordml" xmlns:w16sdtdh="http://schemas.microsoft.com/office/word/2020/wordml/sdtdatahash" xmlns:w16se="http://schemas.microsoft.com/office/word/2015/wordml/symex" xmlns:wpg="http://schemas.microsoft.com/office/word/2010/wordprocessingGroup" xmlns:wpi="http://schemas.microsoft.com/office/word/2010/wordprocessingInk" xmlns:wne="http://schemas.microsoft.com/office/word/2006/wordml" xmlns:wps="http://schemas.microsoft.com/office/word/2010/wordprocessingShape" mc:Ignorable="w14 w15 w16se w16cid w16 w16cex w16sdtdh wp14">
   <w:abstractNum w:abstractNumId="0" w15:restartNumberingAfterBreak="0">
     <w:nsid w:val="08A85557"/>
     <w:multiLevelType w:val="multilevel"/>
@@ -4632,7 +6178,7 @@
   <w:style w:type="paragraph" w:default="1" w:styleId="Normal">
     <w:name w:val="Normal"/>
     <w:qFormat/>
-    <w:rsid w:val="00C7052E"/>
+    <w:rsid w:val="00EF5705"/>
   </w:style>
   <w:style w:type="paragraph" w:styleId="Heading1">
     <w:name w:val="heading 1"/>
@@ -4678,10 +6224,30 @@
       <w:color w:val="2F5496" w:themeColor="accent1" w:themeShade="BF"/>
     </w:rPr>
   </w:style>
+  <w:style w:type="paragraph" w:styleId="Heading5">
+    <w:name w:val="heading 5"/>
+    <w:basedOn w:val="Normal"/>
+    <w:next w:val="Normal"/>
+    <w:link w:val="Heading5Char"/>
+    <w:uiPriority w:val="9"/>
+    <w:semiHidden/>
+    <w:unhideWhenUsed/>
+    <w:qFormat/>
+    <w:rsid w:val="004D0239"/>
+    <w:pPr>
+      <w:keepNext/>
+      <w:keepLines/>
+      <w:spacing w:before="40" w:after="0"/>
+      <w:outlineLvl w:val="4"/>
+    </w:pPr>
+    <w:rPr>
+      <w:rFonts w:asciiTheme="majorHAnsi" w:eastAsiaTheme="majorEastAsia" w:hAnsiTheme="majorHAnsi" w:cstheme="majorBidi"/>
+      <w:color w:val="2F5496" w:themeColor="accent1" w:themeShade="BF"/>
+    </w:rPr>
+  </w:style>
   <w:style w:type="character" w:default="1" w:styleId="DefaultParagraphFont">
     <w:name w:val="Default Paragraph Font"/>
     <w:uiPriority w:val="1"/>
-    <w:semiHidden/>
     <w:unhideWhenUsed/>
   </w:style>
   <w:style w:type="table" w:default="1" w:styleId="TableNormal">
@@ -4961,6 +6527,85 @@
     <w:pPr>
       <w:spacing w:after="0"/>
     </w:pPr>
+  </w:style>
+  <w:style w:type="character" w:customStyle="1" w:styleId="Heading5Char">
+    <w:name w:val="Heading 5 Char"/>
+    <w:basedOn w:val="DefaultParagraphFont"/>
+    <w:link w:val="Heading5"/>
+    <w:uiPriority w:val="9"/>
+    <w:semiHidden/>
+    <w:rsid w:val="004D0239"/>
+    <w:rPr>
+      <w:rFonts w:asciiTheme="majorHAnsi" w:eastAsiaTheme="majorEastAsia" w:hAnsiTheme="majorHAnsi" w:cstheme="majorBidi"/>
+      <w:color w:val="2F5496" w:themeColor="accent1" w:themeShade="BF"/>
+    </w:rPr>
+  </w:style>
+  <w:style w:type="table" w:styleId="TableGrid">
+    <w:name w:val="Table Grid"/>
+    <w:basedOn w:val="TableNormal"/>
+    <w:uiPriority w:val="39"/>
+    <w:rsid w:val="004D0239"/>
+    <w:pPr>
+      <w:spacing w:after="0" w:line="240" w:lineRule="auto"/>
+    </w:pPr>
+    <w:tblPr>
+      <w:tblBorders>
+        <w:top w:val="single" w:sz="4" w:space="0" w:color="auto"/>
+        <w:left w:val="single" w:sz="4" w:space="0" w:color="auto"/>
+        <w:bottom w:val="single" w:sz="4" w:space="0" w:color="auto"/>
+        <w:right w:val="single" w:sz="4" w:space="0" w:color="auto"/>
+        <w:insideH w:val="single" w:sz="4" w:space="0" w:color="auto"/>
+        <w:insideV w:val="single" w:sz="4" w:space="0" w:color="auto"/>
+      </w:tblBorders>
+    </w:tblPr>
+  </w:style>
+  <w:style w:type="paragraph" w:styleId="HTMLPreformatted">
+    <w:name w:val="HTML Preformatted"/>
+    <w:basedOn w:val="Normal"/>
+    <w:link w:val="HTMLPreformattedChar"/>
+    <w:uiPriority w:val="99"/>
+    <w:semiHidden/>
+    <w:unhideWhenUsed/>
+    <w:rsid w:val="009956D7"/>
+    <w:pPr>
+      <w:tabs>
+        <w:tab w:val="left" w:pos="916"/>
+        <w:tab w:val="left" w:pos="1832"/>
+        <w:tab w:val="left" w:pos="2748"/>
+        <w:tab w:val="left" w:pos="3664"/>
+        <w:tab w:val="left" w:pos="4580"/>
+        <w:tab w:val="left" w:pos="5496"/>
+        <w:tab w:val="left" w:pos="6412"/>
+        <w:tab w:val="left" w:pos="7328"/>
+        <w:tab w:val="left" w:pos="8244"/>
+        <w:tab w:val="left" w:pos="9160"/>
+        <w:tab w:val="left" w:pos="10076"/>
+        <w:tab w:val="left" w:pos="10992"/>
+        <w:tab w:val="left" w:pos="11908"/>
+        <w:tab w:val="left" w:pos="12824"/>
+        <w:tab w:val="left" w:pos="13740"/>
+        <w:tab w:val="left" w:pos="14656"/>
+      </w:tabs>
+      <w:spacing w:after="0" w:line="240" w:lineRule="auto"/>
+    </w:pPr>
+    <w:rPr>
+      <w:rFonts w:ascii="Courier New" w:eastAsia="Times New Roman" w:hAnsi="Courier New" w:cs="Courier New"/>
+      <w:sz w:val="20"/>
+      <w:szCs w:val="20"/>
+    </w:rPr>
+  </w:style>
+  <w:style w:type="character" w:customStyle="1" w:styleId="HTMLPreformattedChar">
+    <w:name w:val="HTML Preformatted Char"/>
+    <w:basedOn w:val="DefaultParagraphFont"/>
+    <w:link w:val="HTMLPreformatted"/>
+    <w:uiPriority w:val="99"/>
+    <w:semiHidden/>
+    <w:rsid w:val="009956D7"/>
+    <w:rPr>
+      <w:rFonts w:ascii="Courier New" w:eastAsia="Times New Roman" w:hAnsi="Courier New" w:cs="Courier New"/>
+      <w:sz w:val="20"/>
+      <w:szCs w:val="20"/>
+    </w:rPr>
   </w:style>
 </w:styles>
 </file>
@@ -5272,12 +6917,19 @@
 </file>
 
 <file path=customXml/item2.xml><?xml version="1.0" encoding="utf-8"?>
-<p:properties xmlns:p="http://schemas.microsoft.com/office/2006/metadata/properties" xmlns:xsi="http://www.w3.org/2001/XMLSchema-instance" xmlns:pc="http://schemas.microsoft.com/office/infopath/2007/PartnerControls">
-  <documentManagement/>
-</p:properties>
+<b:Sources xmlns:b="http://schemas.openxmlformats.org/officeDocument/2006/bibliography" xmlns="http://schemas.openxmlformats.org/officeDocument/2006/bibliography" SelectedStyle="\APASixthEditionOfficeOnline.xsl" StyleName="APA" Version="6"/>
 </file>
 
 <file path=customXml/item3.xml><?xml version="1.0" encoding="utf-8"?>
+<?mso-contentType ?>
+<FormTemplates xmlns="http://schemas.microsoft.com/sharepoint/v3/contenttype/forms">
+  <Display>DocumentLibraryForm</Display>
+  <Edit>DocumentLibraryForm</Edit>
+  <New>DocumentLibraryForm</New>
+</FormTemplates>
+</file>
+
+<file path=customXml/item4.xml><?xml version="1.0" encoding="utf-8"?>
 <ct:contentTypeSchema xmlns:ct="http://schemas.microsoft.com/office/2006/metadata/contentType" xmlns:ma="http://schemas.microsoft.com/office/2006/metadata/properties/metaAttributes" ct:_="" ma:_="" ma:contentTypeName="Document" ma:contentTypeID="0x01010057F3F248CB842D468BA06B56E1AB3F3A" ma:contentTypeVersion="0" ma:contentTypeDescription="Create a new document." ma:contentTypeScope="" ma:versionID="3a8ac974bd13bf63af51af8e8b7cf52d">
   <xsd:schema xmlns:xsd="http://www.w3.org/2001/XMLSchema" xmlns:xs="http://www.w3.org/2001/XMLSchema" xmlns:p="http://schemas.microsoft.com/office/2006/metadata/properties" targetNamespace="http://schemas.microsoft.com/office/2006/metadata/properties" ma:root="true" ma:fieldsID="fc615f01137d9670038bd0c5cb2892ed">
     <xsd:element name="properties">
@@ -5391,17 +7043,10 @@
 </ct:contentTypeSchema>
 </file>
 
-<file path=customXml/item4.xml><?xml version="1.0" encoding="utf-8"?>
-<?mso-contentType ?>
-<FormTemplates xmlns="http://schemas.microsoft.com/sharepoint/v3/contenttype/forms">
-  <Display>DocumentLibraryForm</Display>
-  <Edit>DocumentLibraryForm</Edit>
-  <New>DocumentLibraryForm</New>
-</FormTemplates>
-</file>
-
 <file path=customXml/item5.xml><?xml version="1.0" encoding="utf-8"?>
-<b:Sources xmlns:b="http://schemas.openxmlformats.org/officeDocument/2006/bibliography" xmlns="http://schemas.openxmlformats.org/officeDocument/2006/bibliography" SelectedStyle="\APASixthEditionOfficeOnline.xsl" StyleName="APA" Version="6"/>
+<p:properties xmlns:p="http://schemas.microsoft.com/office/2006/metadata/properties" xmlns:xsi="http://www.w3.org/2001/XMLSchema-instance" xmlns:pc="http://schemas.microsoft.com/office/infopath/2007/PartnerControls">
+  <documentManagement/>
+</p:properties>
 </file>
 
 <file path=customXml/itemProps1.xml><?xml version="1.0" encoding="utf-8"?>
@@ -5413,15 +7058,22 @@
 </file>
 
 <file path=customXml/itemProps2.xml><?xml version="1.0" encoding="utf-8"?>
-<ds:datastoreItem xmlns:ds="http://schemas.openxmlformats.org/officeDocument/2006/customXml" ds:itemID="{557D2628-FAF5-4AC7-A85C-53D6752125F2}">
+<ds:datastoreItem xmlns:ds="http://schemas.openxmlformats.org/officeDocument/2006/customXml" ds:itemID="{F39A00B6-CE57-42FB-8668-D0A23558BB9E}">
   <ds:schemaRefs>
-    <ds:schemaRef ds:uri="http://schemas.microsoft.com/office/2006/metadata/properties"/>
-    <ds:schemaRef ds:uri="http://schemas.microsoft.com/office/infopath/2007/PartnerControls"/>
+    <ds:schemaRef ds:uri="http://schemas.openxmlformats.org/officeDocument/2006/bibliography"/>
   </ds:schemaRefs>
 </ds:datastoreItem>
 </file>
 
 <file path=customXml/itemProps3.xml><?xml version="1.0" encoding="utf-8"?>
+<ds:datastoreItem xmlns:ds="http://schemas.openxmlformats.org/officeDocument/2006/customXml" ds:itemID="{BC151901-769E-41BA-A98F-D703E8D03020}">
+  <ds:schemaRefs>
+    <ds:schemaRef ds:uri="http://schemas.microsoft.com/sharepoint/v3/contenttype/forms"/>
+  </ds:schemaRefs>
+</ds:datastoreItem>
+</file>
+
+<file path=customXml/itemProps4.xml><?xml version="1.0" encoding="utf-8"?>
 <ds:datastoreItem xmlns:ds="http://schemas.openxmlformats.org/officeDocument/2006/customXml" ds:itemID="{E59DD07B-CB67-44D1-9971-F709B135FC53}">
   <ds:schemaRefs>
     <ds:schemaRef ds:uri="http://schemas.microsoft.com/office/2006/metadata/contentType"/>
@@ -5437,18 +7089,11 @@
 </ds:datastoreItem>
 </file>
 
-<file path=customXml/itemProps4.xml><?xml version="1.0" encoding="utf-8"?>
-<ds:datastoreItem xmlns:ds="http://schemas.openxmlformats.org/officeDocument/2006/customXml" ds:itemID="{BC151901-769E-41BA-A98F-D703E8D03020}">
+<file path=customXml/itemProps5.xml><?xml version="1.0" encoding="utf-8"?>
+<ds:datastoreItem xmlns:ds="http://schemas.openxmlformats.org/officeDocument/2006/customXml" ds:itemID="{557D2628-FAF5-4AC7-A85C-53D6752125F2}">
   <ds:schemaRefs>
-    <ds:schemaRef ds:uri="http://schemas.microsoft.com/sharepoint/v3/contenttype/forms"/>
-  </ds:schemaRefs>
-</ds:datastoreItem>
-</file>
-
-<file path=customXml/itemProps5.xml><?xml version="1.0" encoding="utf-8"?>
-<ds:datastoreItem xmlns:ds="http://schemas.openxmlformats.org/officeDocument/2006/customXml" ds:itemID="{F39A00B6-CE57-42FB-8668-D0A23558BB9E}">
-  <ds:schemaRefs>
-    <ds:schemaRef ds:uri="http://schemas.openxmlformats.org/officeDocument/2006/bibliography"/>
+    <ds:schemaRef ds:uri="http://schemas.microsoft.com/office/2006/metadata/properties"/>
+    <ds:schemaRef ds:uri="http://schemas.microsoft.com/office/infopath/2007/PartnerControls"/>
   </ds:schemaRefs>
 </ds:datastoreItem>
 </file>
</xml_diff>

<commit_message>
Statistics -5 models comleted
</commit_message>
<xml_diff>
--- a/Continues_Assignment_2_Zdenko_Zahorec_sbs22090_MSc in Data Analytics (SB+) - Feb 2022 - 2022 - YR1.docx
+++ b/Continues_Assignment_2_Zdenko_Zahorec_sbs22090_MSc in Data Analytics (SB+) - Feb 2022 - 2022 - YR1.docx
@@ -2367,6 +2367,7 @@
         <w:t xml:space="preserve"> </w:t>
       </w:r>
     </w:p>
+    <w:p/>
     <w:p>
       <w:pPr>
         <w:rPr>
@@ -2380,15 +2381,26 @@
       </w:pPr>
       <w:r>
         <w:rPr>
+          <w:b/>
+          <w:bCs/>
           <w:sz w:val="28"/>
           <w:szCs w:val="28"/>
         </w:rPr>
-        <w:t xml:space="preserve">Appendix 1. </w:t>
+        <w:t>Appendix 1.</w:t>
       </w:r>
       <w:r>
         <w:rPr>
           <w:b/>
           <w:bCs/>
+          <w:i/>
+          <w:iCs/>
+          <w:sz w:val="28"/>
+          <w:szCs w:val="28"/>
+        </w:rPr>
+        <w:t xml:space="preserve"> </w:t>
+      </w:r>
+      <w:r>
+        <w:rPr>
           <w:i/>
           <w:iCs/>
           <w:sz w:val="28"/>
@@ -3590,6 +3602,9 @@
             <m:t>=</m:t>
           </m:r>
           <m:r>
+            <m:rPr>
+              <m:sty m:val="p"/>
+            </m:rPr>
             <w:rPr>
               <w:rFonts w:ascii="Cambria Math" w:hAnsi="Cambria Math" w:cstheme="minorHAnsi"/>
             </w:rPr>
@@ -3629,6 +3644,9 @@
             <m:t>=0.027+0.07+0.07+0.027=</m:t>
           </m:r>
           <m:r>
+            <m:rPr>
+              <m:sty m:val="p"/>
+            </m:rPr>
             <w:rPr>
               <w:rFonts w:ascii="Cambria Math" w:hAnsi="Cambria Math" w:cstheme="minorHAnsi"/>
             </w:rPr>
@@ -3762,35 +3780,21 @@
           <w:rFonts w:cstheme="minorHAnsi"/>
           <w:iCs/>
         </w:rPr>
-        <w:t xml:space="preserve">Since </w:t>
+        <w:t xml:space="preserve">Since 0.194 is less than 3.841 , </w:t>
       </w:r>
       <w:r>
         <w:rPr>
           <w:rFonts w:cstheme="minorHAnsi"/>
           <w:iCs/>
         </w:rPr>
-        <w:t>0.194</w:t>
+        <w:t>w</w:t>
       </w:r>
       <w:r>
         <w:rPr>
           <w:rFonts w:cstheme="minorHAnsi"/>
           <w:iCs/>
         </w:rPr>
-        <w:t xml:space="preserve"> is less than </w:t>
-      </w:r>
-      <w:r>
-        <w:rPr>
-          <w:rFonts w:cstheme="minorHAnsi"/>
-          <w:iCs/>
-        </w:rPr>
-        <w:t>3.841</w:t>
-      </w:r>
-      <w:r>
-        <w:rPr>
-          <w:rFonts w:cstheme="minorHAnsi"/>
-          <w:iCs/>
-        </w:rPr>
-        <w:t xml:space="preserve"> , We accept the Null Hypothesis.</w:t>
+        <w:t>e accept the Null Hypothesis.</w:t>
       </w:r>
       <w:r>
         <w:rPr>
@@ -3834,11 +3838,345 @@
     <w:p>
       <w:pPr>
         <w:rPr>
+          <w:b/>
+          <w:bCs/>
+          <w:sz w:val="28"/>
+          <w:szCs w:val="28"/>
+        </w:rPr>
+      </w:pPr>
+    </w:p>
+    <w:p>
+      <w:pPr>
+        <w:rPr>
+          <w:b/>
+          <w:bCs/>
+          <w:sz w:val="28"/>
+          <w:szCs w:val="28"/>
+        </w:rPr>
+      </w:pPr>
+    </w:p>
+    <w:p>
+      <w:pPr>
+        <w:rPr>
+          <w:b/>
+          <w:bCs/>
+          <w:i/>
+          <w:iCs/>
+          <w:sz w:val="28"/>
+          <w:szCs w:val="28"/>
+        </w:rPr>
+      </w:pPr>
+      <w:r>
+        <w:rPr>
+          <w:b/>
+          <w:bCs/>
+          <w:sz w:val="28"/>
+          <w:szCs w:val="28"/>
+        </w:rPr>
+        <w:t xml:space="preserve">Appendix </w:t>
+      </w:r>
+      <w:r>
+        <w:rPr>
+          <w:b/>
+          <w:bCs/>
+          <w:sz w:val="28"/>
+          <w:szCs w:val="28"/>
+        </w:rPr>
+        <w:t>2</w:t>
+      </w:r>
+      <w:r>
+        <w:rPr>
+          <w:b/>
+          <w:bCs/>
+          <w:sz w:val="28"/>
+          <w:szCs w:val="28"/>
+        </w:rPr>
+        <w:t>.</w:t>
+      </w:r>
+      <w:r>
+        <w:rPr>
+          <w:b/>
+          <w:bCs/>
+          <w:i/>
+          <w:iCs/>
+          <w:sz w:val="28"/>
+          <w:szCs w:val="28"/>
+        </w:rPr>
+        <w:t xml:space="preserve"> </w:t>
+      </w:r>
+      <w:r>
+        <w:rPr>
+          <w:i/>
+          <w:iCs/>
+          <w:sz w:val="28"/>
+          <w:szCs w:val="28"/>
+        </w:rPr>
+        <w:t>Kruskal-Wallis Test</w:t>
+      </w:r>
+    </w:p>
+    <w:p>
+      <w:r>
+        <w:t xml:space="preserve">Null Hypothesis H0: </w:t>
+      </w:r>
+      <w:r>
+        <w:t>the medians (mean on ranks) are equal across the samples</w:t>
+      </w:r>
+    </w:p>
+    <w:p>
+      <w:pPr>
+        <w:rPr>
           <w:sz w:val="24"/>
           <w:szCs w:val="24"/>
         </w:rPr>
       </w:pPr>
-    </w:p>
+      <w:r>
+        <w:t xml:space="preserve">Alternative Hypothesis H1: </w:t>
+      </w:r>
+      <w:r>
+        <w:t>at least one median is different</w:t>
+      </w:r>
+    </w:p>
+    <w:p>
+      <w:r>
+        <w:t>Known values:</w:t>
+      </w:r>
+    </w:p>
+    <w:p>
+      <w:pPr>
+        <w:ind w:left="720"/>
+      </w:pPr>
+      <w:r>
+        <w:t xml:space="preserve">Critical value of χ2 (0.05, </w:t>
+      </w:r>
+      <w:r>
+        <w:t>2</w:t>
+      </w:r>
+      <w:r>
+        <w:t xml:space="preserve">) = </w:t>
+      </w:r>
+      <w:r>
+        <w:t>5.99</w:t>
+      </w:r>
+      <w:r>
+        <w:br/>
+      </w:r>
+      <w:r>
+        <w:t>N=</w:t>
+      </w:r>
+      <w:r>
+        <w:t>36</w:t>
+      </w:r>
+      <w:r>
+        <w:br/>
+      </w:r>
+      <w:r>
+        <w:t>k=3</w:t>
+      </w:r>
+      <w:r>
+        <w:br/>
+      </w:r>
+      <w:r>
+        <w:t>Ri=</w:t>
+      </w:r>
+      <w:r>
+        <w:t>97,211,358</w:t>
+      </w:r>
+      <w:r>
+        <w:br/>
+      </w:r>
+      <w:proofErr w:type="spellStart"/>
+      <w:r>
+        <w:t>ni</w:t>
+      </w:r>
+      <w:proofErr w:type="spellEnd"/>
+      <w:r>
+        <w:t>=</w:t>
+      </w:r>
+      <w:r>
+        <w:t>12,12,12</w:t>
+      </w:r>
+    </w:p>
+    <w:p>
+      <w:pPr>
+        <w:rPr>
+          <w:rFonts w:cstheme="minorHAnsi"/>
+        </w:rPr>
+      </w:pPr>
+      <w:r>
+        <w:rPr>
+          <w:rFonts w:cstheme="minorHAnsi"/>
+        </w:rPr>
+        <w:t>Observed values</w:t>
+      </w:r>
+      <w:r>
+        <w:rPr>
+          <w:rFonts w:cstheme="minorHAnsi"/>
+        </w:rPr>
+        <w:t xml:space="preserve"> (Jupyter notebook)</w:t>
+      </w:r>
+    </w:p>
+    <w:tbl>
+      <w:tblPr>
+        <w:tblStyle w:val="TableGrid"/>
+        <w:tblW w:w="0" w:type="auto"/>
+        <w:tblLook w:val="04A0" w:firstRow="1" w:lastRow="0" w:firstColumn="1" w:lastColumn="0" w:noHBand="0" w:noVBand="1"/>
+      </w:tblPr>
+      <w:tblGrid>
+        <w:gridCol w:w="1870"/>
+        <w:gridCol w:w="1870"/>
+        <w:gridCol w:w="1870"/>
+        <w:gridCol w:w="1870"/>
+      </w:tblGrid>
+      <w:tr>
+        <w:tc>
+          <w:tcPr>
+            <w:tcW w:w="1870" w:type="dxa"/>
+          </w:tcPr>
+          <w:p>
+            <w:pPr>
+              <w:rPr>
+                <w:rFonts w:cstheme="minorHAnsi"/>
+              </w:rPr>
+            </w:pPr>
+            <w:r>
+              <w:rPr>
+                <w:rFonts w:cstheme="minorHAnsi"/>
+              </w:rPr>
+              <w:t>Observed</w:t>
+            </w:r>
+          </w:p>
+        </w:tc>
+        <w:tc>
+          <w:tcPr>
+            <w:tcW w:w="1870" w:type="dxa"/>
+          </w:tcPr>
+          <w:p>
+            <w:pPr>
+              <w:rPr>
+                <w:rFonts w:cstheme="minorHAnsi"/>
+              </w:rPr>
+            </w:pPr>
+            <w:r>
+              <w:rPr>
+                <w:rFonts w:cstheme="minorHAnsi"/>
+              </w:rPr>
+              <w:t>2019</w:t>
+            </w:r>
+          </w:p>
+        </w:tc>
+        <w:tc>
+          <w:tcPr>
+            <w:tcW w:w="1870" w:type="dxa"/>
+          </w:tcPr>
+          <w:p>
+            <w:pPr>
+              <w:rPr>
+                <w:rFonts w:cstheme="minorHAnsi"/>
+              </w:rPr>
+            </w:pPr>
+            <w:r>
+              <w:rPr>
+                <w:rFonts w:cstheme="minorHAnsi"/>
+              </w:rPr>
+              <w:t>2020</w:t>
+            </w:r>
+          </w:p>
+        </w:tc>
+        <w:tc>
+          <w:tcPr>
+            <w:tcW w:w="1870" w:type="dxa"/>
+          </w:tcPr>
+          <w:p>
+            <w:pPr>
+              <w:rPr>
+                <w:rFonts w:cstheme="minorHAnsi"/>
+              </w:rPr>
+            </w:pPr>
+            <w:r>
+              <w:rPr>
+                <w:rFonts w:cstheme="minorHAnsi"/>
+              </w:rPr>
+              <w:t>2021</w:t>
+            </w:r>
+          </w:p>
+        </w:tc>
+      </w:tr>
+      <w:tr>
+        <w:tc>
+          <w:tcPr>
+            <w:tcW w:w="1870" w:type="dxa"/>
+          </w:tcPr>
+          <w:p>
+            <w:pPr>
+              <w:jc w:val="center"/>
+              <w:rPr>
+                <w:rFonts w:cstheme="minorHAnsi"/>
+              </w:rPr>
+            </w:pPr>
+            <w:r>
+              <w:rPr>
+                <w:rFonts w:eastAsia="Times New Roman" w:cstheme="minorHAnsi"/>
+              </w:rPr>
+              <w:t>Sum of Ranks</w:t>
+            </w:r>
+          </w:p>
+        </w:tc>
+        <w:tc>
+          <w:tcPr>
+            <w:tcW w:w="1870" w:type="dxa"/>
+          </w:tcPr>
+          <w:p>
+            <w:pPr>
+              <w:rPr>
+                <w:rFonts w:cstheme="minorHAnsi"/>
+              </w:rPr>
+            </w:pPr>
+            <w:r>
+              <w:rPr>
+                <w:rFonts w:cstheme="minorHAnsi"/>
+              </w:rPr>
+              <w:t>97</w:t>
+            </w:r>
+          </w:p>
+        </w:tc>
+        <w:tc>
+          <w:tcPr>
+            <w:tcW w:w="1870" w:type="dxa"/>
+          </w:tcPr>
+          <w:p>
+            <w:pPr>
+              <w:rPr>
+                <w:rFonts w:cstheme="minorHAnsi"/>
+              </w:rPr>
+            </w:pPr>
+            <w:r>
+              <w:rPr>
+                <w:rFonts w:cstheme="minorHAnsi"/>
+              </w:rPr>
+              <w:t>211</w:t>
+            </w:r>
+          </w:p>
+        </w:tc>
+        <w:tc>
+          <w:tcPr>
+            <w:tcW w:w="1870" w:type="dxa"/>
+          </w:tcPr>
+          <w:p>
+            <w:pPr>
+              <w:rPr>
+                <w:rFonts w:cstheme="minorHAnsi"/>
+              </w:rPr>
+            </w:pPr>
+            <w:r>
+              <w:rPr>
+                <w:rFonts w:cstheme="minorHAnsi"/>
+              </w:rPr>
+              <w:t>358</w:t>
+            </w:r>
+          </w:p>
+        </w:tc>
+      </w:tr>
+    </w:tbl>
     <w:p>
       <w:pPr>
         <w:rPr>
@@ -3854,14 +4192,1731 @@
           <w:szCs w:val="24"/>
         </w:rPr>
       </w:pPr>
-    </w:p>
-    <w:p>
-      <w:pPr>
+      <w:r>
         <w:rPr>
           <w:sz w:val="24"/>
           <w:szCs w:val="24"/>
         </w:rPr>
-      </w:pPr>
+        <w:t>Calculate test statistic H:</w:t>
+      </w:r>
+    </w:p>
+    <w:p>
+      <w:pPr>
+        <w:rPr>
+          <w:rStyle w:val="mjxassistivemathml"/>
+          <w:rFonts w:ascii="Arial" w:hAnsi="Arial" w:cs="Arial"/>
+          <w:color w:val="000000"/>
+          <w:sz w:val="23"/>
+          <w:szCs w:val="23"/>
+          <w:bdr w:val="none" w:sz="0" w:space="0" w:color="auto" w:frame="1"/>
+          <w:shd w:val="clear" w:color="auto" w:fill="FFFFFF"/>
+        </w:rPr>
+      </w:pPr>
+      <w:r>
+        <w:rPr>
+          <w:rStyle w:val="mi"/>
+          <w:rFonts w:ascii="MathJax_Math-italic" w:hAnsi="MathJax_Math-italic" w:cs="Arial"/>
+          <w:color w:val="000000"/>
+          <w:sz w:val="27"/>
+          <w:szCs w:val="27"/>
+          <w:bdr w:val="none" w:sz="0" w:space="0" w:color="auto" w:frame="1"/>
+          <w:shd w:val="clear" w:color="auto" w:fill="FFFFFF"/>
+        </w:rPr>
+        <w:t>H</w:t>
+      </w:r>
+      <w:r>
+        <w:rPr>
+          <w:rStyle w:val="mo"/>
+          <w:rFonts w:ascii="MathJax_Main" w:hAnsi="MathJax_Main" w:cs="Arial"/>
+          <w:color w:val="000000"/>
+          <w:sz w:val="27"/>
+          <w:szCs w:val="27"/>
+          <w:bdr w:val="none" w:sz="0" w:space="0" w:color="auto" w:frame="1"/>
+          <w:shd w:val="clear" w:color="auto" w:fill="FFFFFF"/>
+        </w:rPr>
+        <w:t>=</w:t>
+      </w:r>
+      <w:r>
+        <w:rPr>
+          <w:rStyle w:val="mn"/>
+          <w:rFonts w:ascii="MathJax_Main" w:hAnsi="MathJax_Main" w:cs="Arial"/>
+          <w:color w:val="000000"/>
+          <w:sz w:val="19"/>
+          <w:szCs w:val="19"/>
+          <w:bdr w:val="none" w:sz="0" w:space="0" w:color="auto" w:frame="1"/>
+          <w:shd w:val="clear" w:color="auto" w:fill="FFFFFF"/>
+        </w:rPr>
+        <w:t>12</w:t>
+      </w:r>
+      <w:r>
+        <w:rPr>
+          <w:rStyle w:val="mi"/>
+          <w:rFonts w:ascii="MathJax_Math-italic" w:hAnsi="MathJax_Math-italic" w:cs="Arial"/>
+          <w:color w:val="000000"/>
+          <w:sz w:val="19"/>
+          <w:szCs w:val="19"/>
+          <w:bdr w:val="none" w:sz="0" w:space="0" w:color="auto" w:frame="1"/>
+          <w:shd w:val="clear" w:color="auto" w:fill="FFFFFF"/>
+        </w:rPr>
+        <w:t>N</w:t>
+      </w:r>
+      <w:r>
+        <w:rPr>
+          <w:rStyle w:val="mo"/>
+          <w:rFonts w:ascii="MathJax_Main" w:hAnsi="MathJax_Main" w:cs="Arial"/>
+          <w:color w:val="000000"/>
+          <w:sz w:val="19"/>
+          <w:szCs w:val="19"/>
+          <w:bdr w:val="none" w:sz="0" w:space="0" w:color="auto" w:frame="1"/>
+          <w:shd w:val="clear" w:color="auto" w:fill="FFFFFF"/>
+        </w:rPr>
+        <w:t>(</w:t>
+      </w:r>
+      <w:r>
+        <w:rPr>
+          <w:rStyle w:val="mi"/>
+          <w:rFonts w:ascii="MathJax_Math-italic" w:hAnsi="MathJax_Math-italic" w:cs="Arial"/>
+          <w:color w:val="000000"/>
+          <w:sz w:val="19"/>
+          <w:szCs w:val="19"/>
+          <w:bdr w:val="none" w:sz="0" w:space="0" w:color="auto" w:frame="1"/>
+          <w:shd w:val="clear" w:color="auto" w:fill="FFFFFF"/>
+        </w:rPr>
+        <w:t>N</w:t>
+      </w:r>
+      <w:r>
+        <w:rPr>
+          <w:rStyle w:val="mo"/>
+          <w:rFonts w:ascii="MathJax_Main" w:hAnsi="MathJax_Main" w:cs="Arial"/>
+          <w:color w:val="000000"/>
+          <w:sz w:val="19"/>
+          <w:szCs w:val="19"/>
+          <w:bdr w:val="none" w:sz="0" w:space="0" w:color="auto" w:frame="1"/>
+          <w:shd w:val="clear" w:color="auto" w:fill="FFFFFF"/>
+        </w:rPr>
+        <w:t>+</w:t>
+      </w:r>
+      <w:r>
+        <w:rPr>
+          <w:rStyle w:val="mn"/>
+          <w:rFonts w:ascii="MathJax_Main" w:hAnsi="MathJax_Main" w:cs="Arial"/>
+          <w:color w:val="000000"/>
+          <w:sz w:val="19"/>
+          <w:szCs w:val="19"/>
+          <w:bdr w:val="none" w:sz="0" w:space="0" w:color="auto" w:frame="1"/>
+          <w:shd w:val="clear" w:color="auto" w:fill="FFFFFF"/>
+        </w:rPr>
+        <w:t>1</w:t>
+      </w:r>
+      <w:r>
+        <w:rPr>
+          <w:rStyle w:val="mo"/>
+          <w:rFonts w:ascii="MathJax_Main" w:hAnsi="MathJax_Main" w:cs="Arial"/>
+          <w:color w:val="000000"/>
+          <w:sz w:val="19"/>
+          <w:szCs w:val="19"/>
+          <w:bdr w:val="none" w:sz="0" w:space="0" w:color="auto" w:frame="1"/>
+          <w:shd w:val="clear" w:color="auto" w:fill="FFFFFF"/>
+        </w:rPr>
+        <w:t>)</w:t>
+      </w:r>
+      <w:r>
+        <w:rPr>
+          <w:rStyle w:val="mo"/>
+          <w:rFonts w:ascii="MathJax_Size1" w:hAnsi="MathJax_Size1" w:cs="Arial"/>
+          <w:color w:val="000000"/>
+          <w:sz w:val="27"/>
+          <w:szCs w:val="27"/>
+          <w:bdr w:val="none" w:sz="0" w:space="0" w:color="auto" w:frame="1"/>
+          <w:shd w:val="clear" w:color="auto" w:fill="FFFFFF"/>
+        </w:rPr>
+        <w:t>∑</w:t>
+      </w:r>
+      <w:r>
+        <w:rPr>
+          <w:rStyle w:val="mi"/>
+          <w:rFonts w:ascii="MathJax_Math-italic" w:hAnsi="MathJax_Math-italic" w:cs="Arial"/>
+          <w:color w:val="000000"/>
+          <w:sz w:val="19"/>
+          <w:szCs w:val="19"/>
+          <w:bdr w:val="none" w:sz="0" w:space="0" w:color="auto" w:frame="1"/>
+          <w:shd w:val="clear" w:color="auto" w:fill="FFFFFF"/>
+        </w:rPr>
+        <w:t>ki</w:t>
+      </w:r>
+      <w:r>
+        <w:rPr>
+          <w:rStyle w:val="mo"/>
+          <w:rFonts w:ascii="MathJax_Main" w:hAnsi="MathJax_Main" w:cs="Arial"/>
+          <w:color w:val="000000"/>
+          <w:sz w:val="19"/>
+          <w:szCs w:val="19"/>
+          <w:bdr w:val="none" w:sz="0" w:space="0" w:color="auto" w:frame="1"/>
+          <w:shd w:val="clear" w:color="auto" w:fill="FFFFFF"/>
+        </w:rPr>
+        <w:t>=</w:t>
+      </w:r>
+      <w:r>
+        <w:rPr>
+          <w:rStyle w:val="mn"/>
+          <w:rFonts w:ascii="MathJax_Main" w:hAnsi="MathJax_Main" w:cs="Arial"/>
+          <w:color w:val="000000"/>
+          <w:sz w:val="19"/>
+          <w:szCs w:val="19"/>
+          <w:bdr w:val="none" w:sz="0" w:space="0" w:color="auto" w:frame="1"/>
+          <w:shd w:val="clear" w:color="auto" w:fill="FFFFFF"/>
+        </w:rPr>
+        <w:t>1</w:t>
+      </w:r>
+      <w:r>
+        <w:rPr>
+          <w:rStyle w:val="mi"/>
+          <w:rFonts w:ascii="MathJax_Math-italic" w:hAnsi="MathJax_Math-italic" w:cs="Arial"/>
+          <w:color w:val="000000"/>
+          <w:sz w:val="19"/>
+          <w:szCs w:val="19"/>
+          <w:bdr w:val="none" w:sz="0" w:space="0" w:color="auto" w:frame="1"/>
+          <w:shd w:val="clear" w:color="auto" w:fill="FFFFFF"/>
+        </w:rPr>
+        <w:t>R</w:t>
+      </w:r>
+      <w:r>
+        <w:rPr>
+          <w:rStyle w:val="mn"/>
+          <w:rFonts w:ascii="MathJax_Main" w:hAnsi="MathJax_Main" w:cs="Arial"/>
+          <w:color w:val="000000"/>
+          <w:sz w:val="14"/>
+          <w:szCs w:val="14"/>
+          <w:bdr w:val="none" w:sz="0" w:space="0" w:color="auto" w:frame="1"/>
+          <w:shd w:val="clear" w:color="auto" w:fill="FFFFFF"/>
+        </w:rPr>
+        <w:t>2</w:t>
+      </w:r>
+      <w:r>
+        <w:rPr>
+          <w:rStyle w:val="mi"/>
+          <w:rFonts w:ascii="MathJax_Math-italic" w:hAnsi="MathJax_Math-italic" w:cs="Arial"/>
+          <w:color w:val="000000"/>
+          <w:sz w:val="14"/>
+          <w:szCs w:val="14"/>
+          <w:bdr w:val="none" w:sz="0" w:space="0" w:color="auto" w:frame="1"/>
+          <w:shd w:val="clear" w:color="auto" w:fill="FFFFFF"/>
+        </w:rPr>
+        <w:t>i</w:t>
+      </w:r>
+      <w:r>
+        <w:rPr>
+          <w:rStyle w:val="mi"/>
+          <w:rFonts w:ascii="MathJax_Math-italic" w:hAnsi="MathJax_Math-italic" w:cs="Arial"/>
+          <w:color w:val="000000"/>
+          <w:sz w:val="19"/>
+          <w:szCs w:val="19"/>
+          <w:bdr w:val="none" w:sz="0" w:space="0" w:color="auto" w:frame="1"/>
+          <w:shd w:val="clear" w:color="auto" w:fill="FFFFFF"/>
+        </w:rPr>
+        <w:t>n</w:t>
+      </w:r>
+      <w:r>
+        <w:rPr>
+          <w:rStyle w:val="mi"/>
+          <w:rFonts w:ascii="MathJax_Math-italic" w:hAnsi="MathJax_Math-italic" w:cs="Arial"/>
+          <w:color w:val="000000"/>
+          <w:sz w:val="14"/>
+          <w:szCs w:val="14"/>
+          <w:bdr w:val="none" w:sz="0" w:space="0" w:color="auto" w:frame="1"/>
+          <w:shd w:val="clear" w:color="auto" w:fill="FFFFFF"/>
+        </w:rPr>
+        <w:t>i</w:t>
+      </w:r>
+      <w:r>
+        <w:rPr>
+          <w:rStyle w:val="mo"/>
+          <w:rFonts w:ascii="MathJax_Main" w:hAnsi="MathJax_Main" w:cs="Arial"/>
+          <w:color w:val="000000"/>
+          <w:sz w:val="27"/>
+          <w:szCs w:val="27"/>
+          <w:bdr w:val="none" w:sz="0" w:space="0" w:color="auto" w:frame="1"/>
+          <w:shd w:val="clear" w:color="auto" w:fill="FFFFFF"/>
+        </w:rPr>
+        <w:t>−</w:t>
+      </w:r>
+      <w:r>
+        <w:rPr>
+          <w:rStyle w:val="mn"/>
+          <w:rFonts w:ascii="MathJax_Main" w:hAnsi="MathJax_Main" w:cs="Arial"/>
+          <w:color w:val="000000"/>
+          <w:sz w:val="27"/>
+          <w:szCs w:val="27"/>
+          <w:bdr w:val="none" w:sz="0" w:space="0" w:color="auto" w:frame="1"/>
+          <w:shd w:val="clear" w:color="auto" w:fill="FFFFFF"/>
+        </w:rPr>
+        <w:t>3</w:t>
+      </w:r>
+      <w:r>
+        <w:rPr>
+          <w:rStyle w:val="mo"/>
+          <w:rFonts w:ascii="MathJax_Main" w:hAnsi="MathJax_Main" w:cs="Arial"/>
+          <w:color w:val="000000"/>
+          <w:sz w:val="27"/>
+          <w:szCs w:val="27"/>
+          <w:bdr w:val="none" w:sz="0" w:space="0" w:color="auto" w:frame="1"/>
+          <w:shd w:val="clear" w:color="auto" w:fill="FFFFFF"/>
+        </w:rPr>
+        <w:t>(</w:t>
+      </w:r>
+      <w:r>
+        <w:rPr>
+          <w:rStyle w:val="mi"/>
+          <w:rFonts w:ascii="MathJax_Math-italic" w:hAnsi="MathJax_Math-italic" w:cs="Arial"/>
+          <w:color w:val="000000"/>
+          <w:sz w:val="27"/>
+          <w:szCs w:val="27"/>
+          <w:bdr w:val="none" w:sz="0" w:space="0" w:color="auto" w:frame="1"/>
+          <w:shd w:val="clear" w:color="auto" w:fill="FFFFFF"/>
+        </w:rPr>
+        <w:t>N</w:t>
+      </w:r>
+      <w:r>
+        <w:rPr>
+          <w:rStyle w:val="mo"/>
+          <w:rFonts w:ascii="MathJax_Main" w:hAnsi="MathJax_Main" w:cs="Arial"/>
+          <w:color w:val="000000"/>
+          <w:sz w:val="27"/>
+          <w:szCs w:val="27"/>
+          <w:bdr w:val="none" w:sz="0" w:space="0" w:color="auto" w:frame="1"/>
+          <w:shd w:val="clear" w:color="auto" w:fill="FFFFFF"/>
+        </w:rPr>
+        <w:t>+</w:t>
+      </w:r>
+      <w:r>
+        <w:rPr>
+          <w:rStyle w:val="mn"/>
+          <w:rFonts w:ascii="MathJax_Main" w:hAnsi="MathJax_Main" w:cs="Arial"/>
+          <w:color w:val="000000"/>
+          <w:sz w:val="27"/>
+          <w:szCs w:val="27"/>
+          <w:bdr w:val="none" w:sz="0" w:space="0" w:color="auto" w:frame="1"/>
+          <w:shd w:val="clear" w:color="auto" w:fill="FFFFFF"/>
+        </w:rPr>
+        <w:t>1</w:t>
+      </w:r>
+      <w:r>
+        <w:rPr>
+          <w:rStyle w:val="mo"/>
+          <w:rFonts w:ascii="MathJax_Main" w:hAnsi="MathJax_Main" w:cs="Arial"/>
+          <w:color w:val="000000"/>
+          <w:sz w:val="27"/>
+          <w:szCs w:val="27"/>
+          <w:bdr w:val="none" w:sz="0" w:space="0" w:color="auto" w:frame="1"/>
+          <w:shd w:val="clear" w:color="auto" w:fill="FFFFFF"/>
+        </w:rPr>
+        <w:t>)</w:t>
+      </w:r>
+      <w:r>
+        <w:rPr>
+          <w:rStyle w:val="mjxassistivemathml"/>
+          <w:rFonts w:ascii="Arial" w:hAnsi="Arial" w:cs="Arial"/>
+          <w:color w:val="000000"/>
+          <w:sz w:val="23"/>
+          <w:szCs w:val="23"/>
+          <w:bdr w:val="none" w:sz="0" w:space="0" w:color="auto" w:frame="1"/>
+          <w:shd w:val="clear" w:color="auto" w:fill="FFFFFF"/>
+        </w:rPr>
+        <w:t>H=12N(N+1)∑</w:t>
+      </w:r>
+      <w:proofErr w:type="spellStart"/>
+      <w:r>
+        <w:rPr>
+          <w:rStyle w:val="mjxassistivemathml"/>
+          <w:rFonts w:ascii="Arial" w:hAnsi="Arial" w:cs="Arial"/>
+          <w:color w:val="000000"/>
+          <w:sz w:val="23"/>
+          <w:szCs w:val="23"/>
+          <w:bdr w:val="none" w:sz="0" w:space="0" w:color="auto" w:frame="1"/>
+          <w:shd w:val="clear" w:color="auto" w:fill="FFFFFF"/>
+        </w:rPr>
+        <w:t>i</w:t>
+      </w:r>
+      <w:proofErr w:type="spellEnd"/>
+      <w:r>
+        <w:rPr>
+          <w:rStyle w:val="mjxassistivemathml"/>
+          <w:rFonts w:ascii="Arial" w:hAnsi="Arial" w:cs="Arial"/>
+          <w:color w:val="000000"/>
+          <w:sz w:val="23"/>
+          <w:szCs w:val="23"/>
+          <w:bdr w:val="none" w:sz="0" w:space="0" w:color="auto" w:frame="1"/>
+          <w:shd w:val="clear" w:color="auto" w:fill="FFFFFF"/>
+        </w:rPr>
+        <w:t>=1kRi2ni−3(N+1)</w:t>
+      </w:r>
+      <w:r>
+        <w:rPr>
+          <w:rStyle w:val="mjxassistivemathml"/>
+          <w:rFonts w:ascii="Arial" w:hAnsi="Arial" w:cs="Arial"/>
+          <w:color w:val="000000"/>
+          <w:sz w:val="23"/>
+          <w:szCs w:val="23"/>
+          <w:bdr w:val="none" w:sz="0" w:space="0" w:color="auto" w:frame="1"/>
+          <w:shd w:val="clear" w:color="auto" w:fill="FFFFFF"/>
+        </w:rPr>
+        <w:t xml:space="preserve">= </w:t>
+      </w:r>
+    </w:p>
+    <w:p>
+      <w:pPr>
+        <w:rPr>
+          <w:rStyle w:val="mn"/>
+          <w:rFonts w:ascii="MathJax_Size3" w:eastAsiaTheme="minorEastAsia" w:hAnsi="MathJax_Size3" w:cs="Arial"/>
+          <w:color w:val="000000"/>
+          <w:sz w:val="27"/>
+          <w:szCs w:val="27"/>
+          <w:bdr w:val="none" w:sz="0" w:space="0" w:color="auto" w:frame="1"/>
+          <w:shd w:val="clear" w:color="auto" w:fill="FFFFFF"/>
+        </w:rPr>
+      </w:pPr>
+      <w:r>
+        <w:rPr>
+          <w:rStyle w:val="mi"/>
+          <w:rFonts w:ascii="MathJax_Math-italic" w:hAnsi="MathJax_Math-italic" w:cs="Arial"/>
+          <w:color w:val="000000"/>
+          <w:sz w:val="27"/>
+          <w:szCs w:val="27"/>
+          <w:bdr w:val="none" w:sz="0" w:space="0" w:color="auto" w:frame="1"/>
+          <w:shd w:val="clear" w:color="auto" w:fill="FFFFFF"/>
+        </w:rPr>
+        <w:t>H</w:t>
+      </w:r>
+      <w:r>
+        <w:rPr>
+          <w:rStyle w:val="mo"/>
+          <w:rFonts w:ascii="MathJax_Main" w:hAnsi="MathJax_Main" w:cs="Arial"/>
+          <w:color w:val="000000"/>
+          <w:sz w:val="27"/>
+          <w:szCs w:val="27"/>
+          <w:bdr w:val="none" w:sz="0" w:space="0" w:color="auto" w:frame="1"/>
+          <w:shd w:val="clear" w:color="auto" w:fill="FFFFFF"/>
+        </w:rPr>
+        <w:t>=</w:t>
+      </w:r>
+      <m:oMath>
+        <m:f>
+          <m:fPr>
+            <m:ctrlPr>
+              <w:rPr>
+                <w:rStyle w:val="mn"/>
+                <w:rFonts w:ascii="Cambria Math" w:hAnsi="Cambria Math" w:cs="Arial"/>
+                <w:i/>
+                <w:color w:val="000000"/>
+                <w:sz w:val="27"/>
+                <w:szCs w:val="27"/>
+                <w:bdr w:val="none" w:sz="0" w:space="0" w:color="auto" w:frame="1"/>
+                <w:shd w:val="clear" w:color="auto" w:fill="FFFFFF"/>
+              </w:rPr>
+            </m:ctrlPr>
+          </m:fPr>
+          <m:num>
+            <m:r>
+              <w:rPr>
+                <w:rStyle w:val="mn"/>
+                <w:rFonts w:ascii="Cambria Math" w:hAnsi="Cambria Math" w:cs="Arial"/>
+                <w:color w:val="000000"/>
+                <w:sz w:val="27"/>
+                <w:szCs w:val="27"/>
+                <w:bdr w:val="none" w:sz="0" w:space="0" w:color="auto" w:frame="1"/>
+                <w:shd w:val="clear" w:color="auto" w:fill="FFFFFF"/>
+              </w:rPr>
+              <m:t>12</m:t>
+            </m:r>
+          </m:num>
+          <m:den>
+            <m:r>
+              <m:rPr>
+                <m:sty m:val="p"/>
+              </m:rPr>
+              <w:rPr>
+                <w:rStyle w:val="mn"/>
+                <w:rFonts w:ascii="Cambria Math" w:hAnsi="Cambria Math" w:cs="Arial"/>
+                <w:color w:val="000000"/>
+                <w:sz w:val="27"/>
+                <w:szCs w:val="27"/>
+                <w:bdr w:val="none" w:sz="0" w:space="0" w:color="auto" w:frame="1"/>
+                <w:shd w:val="clear" w:color="auto" w:fill="FFFFFF"/>
+              </w:rPr>
+              <m:t>36</m:t>
+            </m:r>
+            <m:r>
+              <m:rPr>
+                <m:sty m:val="p"/>
+              </m:rPr>
+              <w:rPr>
+                <w:rStyle w:val="mo"/>
+                <w:rFonts w:ascii="Cambria Math" w:hAnsi="Cambria Math" w:cs="Arial"/>
+                <w:color w:val="000000"/>
+                <w:sz w:val="27"/>
+                <w:szCs w:val="27"/>
+                <w:bdr w:val="none" w:sz="0" w:space="0" w:color="auto" w:frame="1"/>
+                <w:shd w:val="clear" w:color="auto" w:fill="FFFFFF"/>
+              </w:rPr>
+              <m:t>(</m:t>
+            </m:r>
+            <m:r>
+              <m:rPr>
+                <m:sty m:val="p"/>
+              </m:rPr>
+              <w:rPr>
+                <w:rStyle w:val="mn"/>
+                <w:rFonts w:ascii="Cambria Math" w:hAnsi="Cambria Math" w:cs="Arial"/>
+                <w:color w:val="000000"/>
+                <w:sz w:val="27"/>
+                <w:szCs w:val="27"/>
+                <w:bdr w:val="none" w:sz="0" w:space="0" w:color="auto" w:frame="1"/>
+                <w:shd w:val="clear" w:color="auto" w:fill="FFFFFF"/>
+              </w:rPr>
+              <m:t>36</m:t>
+            </m:r>
+            <m:r>
+              <m:rPr>
+                <m:sty m:val="p"/>
+              </m:rPr>
+              <w:rPr>
+                <w:rStyle w:val="mo"/>
+                <w:rFonts w:ascii="Cambria Math" w:hAnsi="Cambria Math" w:cs="Arial"/>
+                <w:color w:val="000000"/>
+                <w:sz w:val="27"/>
+                <w:szCs w:val="27"/>
+                <w:bdr w:val="none" w:sz="0" w:space="0" w:color="auto" w:frame="1"/>
+                <w:shd w:val="clear" w:color="auto" w:fill="FFFFFF"/>
+              </w:rPr>
+              <m:t>+</m:t>
+            </m:r>
+            <m:r>
+              <m:rPr>
+                <m:sty m:val="p"/>
+              </m:rPr>
+              <w:rPr>
+                <w:rStyle w:val="mn"/>
+                <w:rFonts w:ascii="Cambria Math" w:hAnsi="Cambria Math" w:cs="Arial"/>
+                <w:color w:val="000000"/>
+                <w:sz w:val="27"/>
+                <w:szCs w:val="27"/>
+                <w:bdr w:val="none" w:sz="0" w:space="0" w:color="auto" w:frame="1"/>
+                <w:shd w:val="clear" w:color="auto" w:fill="FFFFFF"/>
+              </w:rPr>
+              <m:t>1</m:t>
+            </m:r>
+            <m:r>
+              <m:rPr>
+                <m:sty m:val="p"/>
+              </m:rPr>
+              <w:rPr>
+                <w:rStyle w:val="mo"/>
+                <w:rFonts w:ascii="Cambria Math" w:hAnsi="Cambria Math" w:cs="Arial"/>
+                <w:color w:val="000000"/>
+                <w:sz w:val="27"/>
+                <w:szCs w:val="27"/>
+                <w:bdr w:val="none" w:sz="0" w:space="0" w:color="auto" w:frame="1"/>
+                <w:shd w:val="clear" w:color="auto" w:fill="FFFFFF"/>
+              </w:rPr>
+              <m:t>)</m:t>
+            </m:r>
+          </m:den>
+        </m:f>
+      </m:oMath>
+      <w:r>
+        <w:rPr>
+          <w:rStyle w:val="mn"/>
+          <w:rFonts w:ascii="MathJax_Main" w:eastAsiaTheme="minorEastAsia" w:hAnsi="MathJax_Main" w:cs="Arial"/>
+          <w:color w:val="000000"/>
+          <w:sz w:val="27"/>
+          <w:szCs w:val="27"/>
+          <w:bdr w:val="none" w:sz="0" w:space="0" w:color="auto" w:frame="1"/>
+          <w:shd w:val="clear" w:color="auto" w:fill="FFFFFF"/>
+        </w:rPr>
+        <w:t>*</w:t>
+      </w:r>
+      <w:r>
+        <w:rPr>
+          <w:rStyle w:val="mo"/>
+          <w:rFonts w:ascii="MathJax_Size3" w:hAnsi="MathJax_Size3" w:cs="Arial"/>
+          <w:color w:val="000000"/>
+          <w:sz w:val="27"/>
+          <w:szCs w:val="27"/>
+          <w:bdr w:val="none" w:sz="0" w:space="0" w:color="auto" w:frame="1"/>
+          <w:shd w:val="clear" w:color="auto" w:fill="FFFFFF"/>
+        </w:rPr>
+        <w:t>[</w:t>
+      </w:r>
+      <m:oMath>
+        <m:f>
+          <m:fPr>
+            <m:ctrlPr>
+              <w:rPr>
+                <w:rStyle w:val="mn"/>
+                <w:rFonts w:ascii="Cambria Math" w:hAnsi="Cambria Math" w:cs="Arial"/>
+                <w:i/>
+                <w:color w:val="000000"/>
+                <w:sz w:val="27"/>
+                <w:szCs w:val="27"/>
+                <w:bdr w:val="none" w:sz="0" w:space="0" w:color="auto" w:frame="1"/>
+                <w:shd w:val="clear" w:color="auto" w:fill="FFFFFF"/>
+              </w:rPr>
+            </m:ctrlPr>
+          </m:fPr>
+          <m:num>
+            <m:sSup>
+              <m:sSupPr>
+                <m:ctrlPr>
+                  <w:rPr>
+                    <w:rStyle w:val="mn"/>
+                    <w:rFonts w:ascii="Cambria Math" w:hAnsi="Cambria Math" w:cs="Arial"/>
+                    <w:i/>
+                    <w:color w:val="000000"/>
+                    <w:sz w:val="27"/>
+                    <w:szCs w:val="27"/>
+                    <w:bdr w:val="none" w:sz="0" w:space="0" w:color="auto" w:frame="1"/>
+                    <w:shd w:val="clear" w:color="auto" w:fill="FFFFFF"/>
+                  </w:rPr>
+                </m:ctrlPr>
+              </m:sSupPr>
+              <m:e>
+                <m:r>
+                  <w:rPr>
+                    <w:rStyle w:val="mn"/>
+                    <w:rFonts w:ascii="Cambria Math" w:hAnsi="Cambria Math" w:cs="Arial"/>
+                    <w:color w:val="000000"/>
+                    <w:sz w:val="27"/>
+                    <w:szCs w:val="27"/>
+                    <w:bdr w:val="none" w:sz="0" w:space="0" w:color="auto" w:frame="1"/>
+                    <w:shd w:val="clear" w:color="auto" w:fill="FFFFFF"/>
+                  </w:rPr>
+                  <m:t>97</m:t>
+                </m:r>
+              </m:e>
+              <m:sup>
+                <m:r>
+                  <w:rPr>
+                    <w:rStyle w:val="mn"/>
+                    <w:rFonts w:ascii="Cambria Math" w:hAnsi="Cambria Math" w:cs="Arial"/>
+                    <w:color w:val="000000"/>
+                    <w:sz w:val="27"/>
+                    <w:szCs w:val="27"/>
+                    <w:bdr w:val="none" w:sz="0" w:space="0" w:color="auto" w:frame="1"/>
+                    <w:shd w:val="clear" w:color="auto" w:fill="FFFFFF"/>
+                  </w:rPr>
+                  <m:t>2</m:t>
+                </m:r>
+              </m:sup>
+            </m:sSup>
+          </m:num>
+          <m:den>
+            <m:r>
+              <w:rPr>
+                <w:rStyle w:val="mn"/>
+                <w:rFonts w:ascii="Cambria Math" w:hAnsi="Cambria Math" w:cs="Arial"/>
+                <w:color w:val="000000"/>
+                <w:sz w:val="27"/>
+                <w:szCs w:val="27"/>
+                <w:bdr w:val="none" w:sz="0" w:space="0" w:color="auto" w:frame="1"/>
+                <w:shd w:val="clear" w:color="auto" w:fill="FFFFFF"/>
+              </w:rPr>
+              <m:t>12</m:t>
+            </m:r>
+          </m:den>
+        </m:f>
+      </m:oMath>
+      <w:r>
+        <w:rPr>
+          <w:rStyle w:val="mn"/>
+          <w:rFonts w:ascii="MathJax_Size3" w:eastAsiaTheme="minorEastAsia" w:hAnsi="MathJax_Size3" w:cs="Arial"/>
+          <w:color w:val="000000"/>
+          <w:sz w:val="27"/>
+          <w:szCs w:val="27"/>
+          <w:bdr w:val="none" w:sz="0" w:space="0" w:color="auto" w:frame="1"/>
+          <w:shd w:val="clear" w:color="auto" w:fill="FFFFFF"/>
+        </w:rPr>
+        <w:t xml:space="preserve"> </w:t>
+      </w:r>
+      <w:r>
+        <w:rPr>
+          <w:rStyle w:val="mn"/>
+          <w:rFonts w:ascii="MathJax_Size3" w:eastAsiaTheme="minorEastAsia" w:hAnsi="MathJax_Size3" w:cs="Arial"/>
+          <w:color w:val="000000"/>
+          <w:sz w:val="27"/>
+          <w:szCs w:val="27"/>
+          <w:bdr w:val="none" w:sz="0" w:space="0" w:color="auto" w:frame="1"/>
+          <w:shd w:val="clear" w:color="auto" w:fill="FFFFFF"/>
+        </w:rPr>
+        <w:t>+</w:t>
+      </w:r>
+      <m:oMath>
+        <m:f>
+          <m:fPr>
+            <m:ctrlPr>
+              <w:rPr>
+                <w:rStyle w:val="mn"/>
+                <w:rFonts w:ascii="Cambria Math" w:hAnsi="Cambria Math" w:cs="Arial"/>
+                <w:i/>
+                <w:color w:val="000000"/>
+                <w:sz w:val="27"/>
+                <w:szCs w:val="27"/>
+                <w:bdr w:val="none" w:sz="0" w:space="0" w:color="auto" w:frame="1"/>
+                <w:shd w:val="clear" w:color="auto" w:fill="FFFFFF"/>
+              </w:rPr>
+            </m:ctrlPr>
+          </m:fPr>
+          <m:num>
+            <m:sSup>
+              <m:sSupPr>
+                <m:ctrlPr>
+                  <w:rPr>
+                    <w:rStyle w:val="mn"/>
+                    <w:rFonts w:ascii="Cambria Math" w:hAnsi="Cambria Math" w:cs="Arial"/>
+                    <w:i/>
+                    <w:color w:val="000000"/>
+                    <w:sz w:val="27"/>
+                    <w:szCs w:val="27"/>
+                    <w:bdr w:val="none" w:sz="0" w:space="0" w:color="auto" w:frame="1"/>
+                    <w:shd w:val="clear" w:color="auto" w:fill="FFFFFF"/>
+                  </w:rPr>
+                </m:ctrlPr>
+              </m:sSupPr>
+              <m:e>
+                <m:r>
+                  <w:rPr>
+                    <w:rStyle w:val="mn"/>
+                    <w:rFonts w:ascii="Cambria Math" w:hAnsi="Cambria Math" w:cs="Arial"/>
+                    <w:color w:val="000000"/>
+                    <w:sz w:val="27"/>
+                    <w:szCs w:val="27"/>
+                    <w:bdr w:val="none" w:sz="0" w:space="0" w:color="auto" w:frame="1"/>
+                    <w:shd w:val="clear" w:color="auto" w:fill="FFFFFF"/>
+                  </w:rPr>
+                  <m:t>211</m:t>
+                </m:r>
+              </m:e>
+              <m:sup>
+                <m:r>
+                  <w:rPr>
+                    <w:rStyle w:val="mn"/>
+                    <w:rFonts w:ascii="Cambria Math" w:hAnsi="Cambria Math" w:cs="Arial"/>
+                    <w:color w:val="000000"/>
+                    <w:sz w:val="27"/>
+                    <w:szCs w:val="27"/>
+                    <w:bdr w:val="none" w:sz="0" w:space="0" w:color="auto" w:frame="1"/>
+                    <w:shd w:val="clear" w:color="auto" w:fill="FFFFFF"/>
+                  </w:rPr>
+                  <m:t>2</m:t>
+                </m:r>
+              </m:sup>
+            </m:sSup>
+          </m:num>
+          <m:den>
+            <m:r>
+              <w:rPr>
+                <w:rStyle w:val="mn"/>
+                <w:rFonts w:ascii="Cambria Math" w:hAnsi="Cambria Math" w:cs="Arial"/>
+                <w:color w:val="000000"/>
+                <w:sz w:val="27"/>
+                <w:szCs w:val="27"/>
+                <w:bdr w:val="none" w:sz="0" w:space="0" w:color="auto" w:frame="1"/>
+                <w:shd w:val="clear" w:color="auto" w:fill="FFFFFF"/>
+              </w:rPr>
+              <m:t>12</m:t>
+            </m:r>
+          </m:den>
+        </m:f>
+        <m:r>
+          <m:rPr>
+            <m:sty m:val="p"/>
+          </m:rPr>
+          <w:rPr>
+            <w:rStyle w:val="mn"/>
+            <w:rFonts w:ascii="Cambria Math" w:eastAsiaTheme="minorEastAsia" w:hAnsi="Cambria Math" w:cs="Arial"/>
+            <w:color w:val="000000"/>
+            <w:sz w:val="27"/>
+            <w:szCs w:val="27"/>
+            <w:bdr w:val="none" w:sz="0" w:space="0" w:color="auto" w:frame="1"/>
+            <w:shd w:val="clear" w:color="auto" w:fill="FFFFFF"/>
+          </w:rPr>
+          <m:t>+</m:t>
+        </m:r>
+        <m:f>
+          <m:fPr>
+            <m:ctrlPr>
+              <w:rPr>
+                <w:rStyle w:val="mn"/>
+                <w:rFonts w:ascii="Cambria Math" w:hAnsi="Cambria Math" w:cs="Arial"/>
+                <w:i/>
+                <w:color w:val="000000"/>
+                <w:sz w:val="27"/>
+                <w:szCs w:val="27"/>
+                <w:bdr w:val="none" w:sz="0" w:space="0" w:color="auto" w:frame="1"/>
+                <w:shd w:val="clear" w:color="auto" w:fill="FFFFFF"/>
+              </w:rPr>
+            </m:ctrlPr>
+          </m:fPr>
+          <m:num>
+            <m:sSup>
+              <m:sSupPr>
+                <m:ctrlPr>
+                  <w:rPr>
+                    <w:rStyle w:val="mn"/>
+                    <w:rFonts w:ascii="Cambria Math" w:hAnsi="Cambria Math" w:cs="Arial"/>
+                    <w:i/>
+                    <w:color w:val="000000"/>
+                    <w:sz w:val="27"/>
+                    <w:szCs w:val="27"/>
+                    <w:bdr w:val="none" w:sz="0" w:space="0" w:color="auto" w:frame="1"/>
+                    <w:shd w:val="clear" w:color="auto" w:fill="FFFFFF"/>
+                  </w:rPr>
+                </m:ctrlPr>
+              </m:sSupPr>
+              <m:e>
+                <m:r>
+                  <w:rPr>
+                    <w:rStyle w:val="mn"/>
+                    <w:rFonts w:ascii="Cambria Math" w:hAnsi="Cambria Math" w:cs="Arial"/>
+                    <w:color w:val="000000"/>
+                    <w:sz w:val="27"/>
+                    <w:szCs w:val="27"/>
+                    <w:bdr w:val="none" w:sz="0" w:space="0" w:color="auto" w:frame="1"/>
+                    <w:shd w:val="clear" w:color="auto" w:fill="FFFFFF"/>
+                  </w:rPr>
+                  <m:t>358</m:t>
+                </m:r>
+              </m:e>
+              <m:sup>
+                <m:r>
+                  <w:rPr>
+                    <w:rStyle w:val="mn"/>
+                    <w:rFonts w:ascii="Cambria Math" w:hAnsi="Cambria Math" w:cs="Arial"/>
+                    <w:color w:val="000000"/>
+                    <w:sz w:val="27"/>
+                    <w:szCs w:val="27"/>
+                    <w:bdr w:val="none" w:sz="0" w:space="0" w:color="auto" w:frame="1"/>
+                    <w:shd w:val="clear" w:color="auto" w:fill="FFFFFF"/>
+                  </w:rPr>
+                  <m:t>2</m:t>
+                </m:r>
+              </m:sup>
+            </m:sSup>
+          </m:num>
+          <m:den>
+            <m:r>
+              <w:rPr>
+                <w:rStyle w:val="mn"/>
+                <w:rFonts w:ascii="Cambria Math" w:hAnsi="Cambria Math" w:cs="Arial"/>
+                <w:color w:val="000000"/>
+                <w:sz w:val="27"/>
+                <w:szCs w:val="27"/>
+                <w:bdr w:val="none" w:sz="0" w:space="0" w:color="auto" w:frame="1"/>
+                <w:shd w:val="clear" w:color="auto" w:fill="FFFFFF"/>
+              </w:rPr>
+              <m:t>12</m:t>
+            </m:r>
+          </m:den>
+        </m:f>
+      </m:oMath>
+      <w:r>
+        <w:rPr>
+          <w:rStyle w:val="mn"/>
+          <w:rFonts w:ascii="MathJax_Size3" w:eastAsiaTheme="minorEastAsia" w:hAnsi="MathJax_Size3" w:cs="Arial"/>
+          <w:color w:val="000000"/>
+          <w:sz w:val="27"/>
+          <w:szCs w:val="27"/>
+          <w:bdr w:val="none" w:sz="0" w:space="0" w:color="auto" w:frame="1"/>
+          <w:shd w:val="clear" w:color="auto" w:fill="FFFFFF"/>
+        </w:rPr>
+        <w:t>] – 3(18-1)=</w:t>
+      </w:r>
+    </w:p>
+    <w:p>
+      <w:pPr>
+        <w:rPr>
+          <w:rStyle w:val="mn"/>
+          <w:rFonts w:ascii="MathJax_Size3" w:eastAsiaTheme="minorEastAsia" w:hAnsi="MathJax_Size3" w:cs="Arial"/>
+          <w:color w:val="000000"/>
+          <w:sz w:val="27"/>
+          <w:szCs w:val="27"/>
+          <w:bdr w:val="none" w:sz="0" w:space="0" w:color="auto" w:frame="1"/>
+          <w:shd w:val="clear" w:color="auto" w:fill="FFFFFF"/>
+        </w:rPr>
+      </w:pPr>
+      <w:r>
+        <w:rPr>
+          <w:rStyle w:val="mn"/>
+          <w:rFonts w:ascii="MathJax_Size3" w:eastAsiaTheme="minorEastAsia" w:hAnsi="MathJax_Size3" w:cs="Arial"/>
+          <w:color w:val="000000"/>
+          <w:sz w:val="27"/>
+          <w:szCs w:val="27"/>
+          <w:bdr w:val="none" w:sz="0" w:space="0" w:color="auto" w:frame="1"/>
+          <w:shd w:val="clear" w:color="auto" w:fill="FFFFFF"/>
+        </w:rPr>
+        <w:t xml:space="preserve">     </w:t>
+      </w:r>
+      <w:r>
+        <w:rPr>
+          <w:rStyle w:val="NoSpacingChar"/>
+          <w:rFonts w:ascii="Cambria Math" w:eastAsiaTheme="minorHAnsi" w:hAnsi="Cambria Math" w:cs="Arial"/>
+          <w:i/>
+          <w:color w:val="000000"/>
+          <w:sz w:val="27"/>
+          <w:szCs w:val="27"/>
+          <w:bdr w:val="none" w:sz="0" w:space="0" w:color="auto" w:frame="1"/>
+          <w:shd w:val="clear" w:color="auto" w:fill="FFFFFF"/>
+        </w:rPr>
+        <w:t xml:space="preserve"> </w:t>
+      </w:r>
+      <m:oMath>
+        <m:f>
+          <m:fPr>
+            <m:ctrlPr>
+              <w:rPr>
+                <w:rStyle w:val="mn"/>
+                <w:rFonts w:ascii="Cambria Math" w:hAnsi="Cambria Math" w:cs="Arial"/>
+                <w:i/>
+                <w:color w:val="000000"/>
+                <w:sz w:val="27"/>
+                <w:szCs w:val="27"/>
+                <w:bdr w:val="none" w:sz="0" w:space="0" w:color="auto" w:frame="1"/>
+                <w:shd w:val="clear" w:color="auto" w:fill="FFFFFF"/>
+              </w:rPr>
+            </m:ctrlPr>
+          </m:fPr>
+          <m:num>
+            <m:r>
+              <w:rPr>
+                <w:rStyle w:val="mn"/>
+                <w:rFonts w:ascii="Cambria Math" w:hAnsi="Cambria Math" w:cs="Arial"/>
+                <w:color w:val="000000"/>
+                <w:sz w:val="27"/>
+                <w:szCs w:val="27"/>
+                <w:bdr w:val="none" w:sz="0" w:space="0" w:color="auto" w:frame="1"/>
+                <w:shd w:val="clear" w:color="auto" w:fill="FFFFFF"/>
+              </w:rPr>
+              <m:t>12</m:t>
+            </m:r>
+          </m:num>
+          <m:den>
+            <m:r>
+              <m:rPr>
+                <m:sty m:val="p"/>
+              </m:rPr>
+              <w:rPr>
+                <w:rStyle w:val="mn"/>
+                <w:rFonts w:ascii="Cambria Math" w:hAnsi="Cambria Math" w:cs="Arial"/>
+                <w:color w:val="000000"/>
+                <w:sz w:val="27"/>
+                <w:szCs w:val="27"/>
+                <w:bdr w:val="none" w:sz="0" w:space="0" w:color="auto" w:frame="1"/>
+                <w:shd w:val="clear" w:color="auto" w:fill="FFFFFF"/>
+              </w:rPr>
+              <m:t>1332</m:t>
+            </m:r>
+          </m:den>
+        </m:f>
+      </m:oMath>
+      <w:r>
+        <w:rPr>
+          <w:rStyle w:val="mn"/>
+          <w:rFonts w:ascii="MathJax_Main" w:eastAsiaTheme="minorEastAsia" w:hAnsi="MathJax_Main" w:cs="Arial"/>
+          <w:color w:val="000000"/>
+          <w:sz w:val="27"/>
+          <w:szCs w:val="27"/>
+          <w:bdr w:val="none" w:sz="0" w:space="0" w:color="auto" w:frame="1"/>
+          <w:shd w:val="clear" w:color="auto" w:fill="FFFFFF"/>
+        </w:rPr>
+        <w:t>*</w:t>
+      </w:r>
+      <w:r>
+        <w:rPr>
+          <w:rStyle w:val="mo"/>
+          <w:rFonts w:ascii="MathJax_Size3" w:hAnsi="MathJax_Size3" w:cs="Arial"/>
+          <w:color w:val="000000"/>
+          <w:sz w:val="27"/>
+          <w:szCs w:val="27"/>
+          <w:bdr w:val="none" w:sz="0" w:space="0" w:color="auto" w:frame="1"/>
+          <w:shd w:val="clear" w:color="auto" w:fill="FFFFFF"/>
+        </w:rPr>
+        <w:t>[</w:t>
+      </w:r>
+      <m:oMath>
+        <m:f>
+          <m:fPr>
+            <m:ctrlPr>
+              <w:rPr>
+                <w:rStyle w:val="mn"/>
+                <w:rFonts w:ascii="Cambria Math" w:hAnsi="Cambria Math" w:cs="Arial"/>
+                <w:i/>
+                <w:color w:val="000000"/>
+                <w:sz w:val="27"/>
+                <w:szCs w:val="27"/>
+                <w:bdr w:val="none" w:sz="0" w:space="0" w:color="auto" w:frame="1"/>
+                <w:shd w:val="clear" w:color="auto" w:fill="FFFFFF"/>
+              </w:rPr>
+            </m:ctrlPr>
+          </m:fPr>
+          <m:num>
+            <m:r>
+              <w:rPr>
+                <w:rStyle w:val="mn"/>
+                <w:rFonts w:ascii="Cambria Math" w:hAnsi="Cambria Math" w:cs="Arial"/>
+                <w:color w:val="000000"/>
+                <w:sz w:val="27"/>
+                <w:szCs w:val="27"/>
+                <w:bdr w:val="none" w:sz="0" w:space="0" w:color="auto" w:frame="1"/>
+                <w:shd w:val="clear" w:color="auto" w:fill="FFFFFF"/>
+              </w:rPr>
+              <m:t>9409</m:t>
+            </m:r>
+          </m:num>
+          <m:den>
+            <m:r>
+              <w:rPr>
+                <w:rStyle w:val="mn"/>
+                <w:rFonts w:ascii="Cambria Math" w:hAnsi="Cambria Math" w:cs="Arial"/>
+                <w:color w:val="000000"/>
+                <w:sz w:val="27"/>
+                <w:szCs w:val="27"/>
+                <w:bdr w:val="none" w:sz="0" w:space="0" w:color="auto" w:frame="1"/>
+                <w:shd w:val="clear" w:color="auto" w:fill="FFFFFF"/>
+              </w:rPr>
+              <m:t>12</m:t>
+            </m:r>
+          </m:den>
+        </m:f>
+      </m:oMath>
+      <w:r>
+        <w:rPr>
+          <w:rStyle w:val="mn"/>
+          <w:rFonts w:ascii="MathJax_Size3" w:eastAsiaTheme="minorEastAsia" w:hAnsi="MathJax_Size3" w:cs="Arial"/>
+          <w:color w:val="000000"/>
+          <w:sz w:val="27"/>
+          <w:szCs w:val="27"/>
+          <w:bdr w:val="none" w:sz="0" w:space="0" w:color="auto" w:frame="1"/>
+          <w:shd w:val="clear" w:color="auto" w:fill="FFFFFF"/>
+        </w:rPr>
+        <w:t xml:space="preserve"> +</w:t>
+      </w:r>
+      <m:oMath>
+        <m:f>
+          <m:fPr>
+            <m:ctrlPr>
+              <w:rPr>
+                <w:rStyle w:val="mn"/>
+                <w:rFonts w:ascii="Cambria Math" w:hAnsi="Cambria Math" w:cs="Arial"/>
+                <w:i/>
+                <w:color w:val="000000"/>
+                <w:sz w:val="27"/>
+                <w:szCs w:val="27"/>
+                <w:bdr w:val="none" w:sz="0" w:space="0" w:color="auto" w:frame="1"/>
+                <w:shd w:val="clear" w:color="auto" w:fill="FFFFFF"/>
+              </w:rPr>
+            </m:ctrlPr>
+          </m:fPr>
+          <m:num>
+            <m:r>
+              <w:rPr>
+                <w:rStyle w:val="mn"/>
+                <w:rFonts w:ascii="Cambria Math" w:hAnsi="Cambria Math" w:cs="Arial"/>
+                <w:color w:val="000000"/>
+                <w:sz w:val="27"/>
+                <w:szCs w:val="27"/>
+                <w:bdr w:val="none" w:sz="0" w:space="0" w:color="auto" w:frame="1"/>
+                <w:shd w:val="clear" w:color="auto" w:fill="FFFFFF"/>
+              </w:rPr>
+              <m:t>44521</m:t>
+            </m:r>
+          </m:num>
+          <m:den>
+            <m:r>
+              <w:rPr>
+                <w:rStyle w:val="mn"/>
+                <w:rFonts w:ascii="Cambria Math" w:hAnsi="Cambria Math" w:cs="Arial"/>
+                <w:color w:val="000000"/>
+                <w:sz w:val="27"/>
+                <w:szCs w:val="27"/>
+                <w:bdr w:val="none" w:sz="0" w:space="0" w:color="auto" w:frame="1"/>
+                <w:shd w:val="clear" w:color="auto" w:fill="FFFFFF"/>
+              </w:rPr>
+              <m:t>12</m:t>
+            </m:r>
+          </m:den>
+        </m:f>
+        <m:r>
+          <m:rPr>
+            <m:sty m:val="p"/>
+          </m:rPr>
+          <w:rPr>
+            <w:rStyle w:val="mn"/>
+            <w:rFonts w:ascii="Cambria Math" w:eastAsiaTheme="minorEastAsia" w:hAnsi="Cambria Math" w:cs="Arial"/>
+            <w:color w:val="000000"/>
+            <w:sz w:val="27"/>
+            <w:szCs w:val="27"/>
+            <w:bdr w:val="none" w:sz="0" w:space="0" w:color="auto" w:frame="1"/>
+            <w:shd w:val="clear" w:color="auto" w:fill="FFFFFF"/>
+          </w:rPr>
+          <m:t>+</m:t>
+        </m:r>
+        <m:f>
+          <m:fPr>
+            <m:ctrlPr>
+              <w:rPr>
+                <w:rStyle w:val="mn"/>
+                <w:rFonts w:ascii="Cambria Math" w:hAnsi="Cambria Math" w:cs="Arial"/>
+                <w:i/>
+                <w:color w:val="000000"/>
+                <w:sz w:val="27"/>
+                <w:szCs w:val="27"/>
+                <w:bdr w:val="none" w:sz="0" w:space="0" w:color="auto" w:frame="1"/>
+                <w:shd w:val="clear" w:color="auto" w:fill="FFFFFF"/>
+              </w:rPr>
+            </m:ctrlPr>
+          </m:fPr>
+          <m:num>
+            <m:r>
+              <w:rPr>
+                <w:rStyle w:val="mn"/>
+                <w:rFonts w:ascii="Cambria Math" w:hAnsi="Cambria Math" w:cs="Arial"/>
+                <w:color w:val="000000"/>
+                <w:sz w:val="27"/>
+                <w:szCs w:val="27"/>
+                <w:bdr w:val="none" w:sz="0" w:space="0" w:color="auto" w:frame="1"/>
+                <w:shd w:val="clear" w:color="auto" w:fill="FFFFFF"/>
+              </w:rPr>
+              <m:t>128164</m:t>
+            </m:r>
+          </m:num>
+          <m:den>
+            <m:r>
+              <w:rPr>
+                <w:rStyle w:val="mn"/>
+                <w:rFonts w:ascii="Cambria Math" w:hAnsi="Cambria Math" w:cs="Arial"/>
+                <w:color w:val="000000"/>
+                <w:sz w:val="27"/>
+                <w:szCs w:val="27"/>
+                <w:bdr w:val="none" w:sz="0" w:space="0" w:color="auto" w:frame="1"/>
+                <w:shd w:val="clear" w:color="auto" w:fill="FFFFFF"/>
+              </w:rPr>
+              <m:t>12</m:t>
+            </m:r>
+          </m:den>
+        </m:f>
+      </m:oMath>
+      <w:r>
+        <w:rPr>
+          <w:rStyle w:val="mn"/>
+          <w:rFonts w:ascii="MathJax_Size3" w:eastAsiaTheme="minorEastAsia" w:hAnsi="MathJax_Size3" w:cs="Arial"/>
+          <w:color w:val="000000"/>
+          <w:sz w:val="27"/>
+          <w:szCs w:val="27"/>
+          <w:bdr w:val="none" w:sz="0" w:space="0" w:color="auto" w:frame="1"/>
+          <w:shd w:val="clear" w:color="auto" w:fill="FFFFFF"/>
+        </w:rPr>
+        <w:t>] – 3(18-1)</w:t>
+      </w:r>
+      <w:r>
+        <w:rPr>
+          <w:rStyle w:val="mn"/>
+          <w:rFonts w:ascii="MathJax_Size3" w:eastAsiaTheme="minorEastAsia" w:hAnsi="MathJax_Size3" w:cs="Arial"/>
+          <w:color w:val="000000"/>
+          <w:sz w:val="27"/>
+          <w:szCs w:val="27"/>
+          <w:bdr w:val="none" w:sz="0" w:space="0" w:color="auto" w:frame="1"/>
+          <w:shd w:val="clear" w:color="auto" w:fill="FFFFFF"/>
+        </w:rPr>
+        <w:t>=</w:t>
+      </w:r>
+    </w:p>
+    <w:p>
+      <w:pPr>
+        <w:rPr>
+          <w:rStyle w:val="mn"/>
+          <w:rFonts w:ascii="MathJax_Size3" w:eastAsiaTheme="minorEastAsia" w:hAnsi="MathJax_Size3" w:cs="Arial"/>
+          <w:color w:val="000000"/>
+          <w:sz w:val="27"/>
+          <w:szCs w:val="27"/>
+          <w:bdr w:val="none" w:sz="0" w:space="0" w:color="auto" w:frame="1"/>
+          <w:shd w:val="clear" w:color="auto" w:fill="FFFFFF"/>
+        </w:rPr>
+      </w:pPr>
+      <w:r>
+        <w:rPr>
+          <w:rStyle w:val="mn"/>
+          <w:rFonts w:ascii="MathJax_Size3" w:eastAsiaTheme="minorEastAsia" w:hAnsi="MathJax_Size3" w:cs="Arial"/>
+          <w:color w:val="000000"/>
+          <w:sz w:val="27"/>
+          <w:szCs w:val="27"/>
+          <w:bdr w:val="none" w:sz="0" w:space="0" w:color="auto" w:frame="1"/>
+          <w:shd w:val="clear" w:color="auto" w:fill="FFFFFF"/>
+        </w:rPr>
+        <w:t xml:space="preserve">      </w:t>
+      </w:r>
+      <m:oMath>
+        <m:r>
+          <w:rPr>
+            <w:rStyle w:val="mn"/>
+            <w:rFonts w:ascii="Cambria Math" w:hAnsi="Cambria Math" w:cs="Arial"/>
+            <w:color w:val="000000"/>
+            <w:sz w:val="27"/>
+            <w:szCs w:val="27"/>
+            <w:bdr w:val="none" w:sz="0" w:space="0" w:color="auto" w:frame="1"/>
+            <w:shd w:val="clear" w:color="auto" w:fill="FFFFFF"/>
+          </w:rPr>
+          <m:t>0.009</m:t>
+        </m:r>
+      </m:oMath>
+      <w:r>
+        <w:rPr>
+          <w:rStyle w:val="mn"/>
+          <w:rFonts w:ascii="MathJax_Main" w:eastAsiaTheme="minorEastAsia" w:hAnsi="MathJax_Main" w:cs="Arial"/>
+          <w:color w:val="000000"/>
+          <w:sz w:val="27"/>
+          <w:szCs w:val="27"/>
+          <w:bdr w:val="none" w:sz="0" w:space="0" w:color="auto" w:frame="1"/>
+          <w:shd w:val="clear" w:color="auto" w:fill="FFFFFF"/>
+        </w:rPr>
+        <w:t>*</w:t>
+      </w:r>
+      <w:r>
+        <w:rPr>
+          <w:rStyle w:val="mo"/>
+          <w:rFonts w:ascii="MathJax_Size3" w:hAnsi="MathJax_Size3" w:cs="Arial"/>
+          <w:color w:val="000000"/>
+          <w:sz w:val="27"/>
+          <w:szCs w:val="27"/>
+          <w:bdr w:val="none" w:sz="0" w:space="0" w:color="auto" w:frame="1"/>
+          <w:shd w:val="clear" w:color="auto" w:fill="FFFFFF"/>
+        </w:rPr>
+        <w:t>[</w:t>
+      </w:r>
+      <m:oMath>
+        <m:r>
+          <w:rPr>
+            <w:rStyle w:val="mn"/>
+            <w:rFonts w:ascii="Cambria Math" w:hAnsi="Cambria Math" w:cs="Arial"/>
+            <w:color w:val="000000"/>
+            <w:sz w:val="27"/>
+            <w:szCs w:val="27"/>
+            <w:bdr w:val="none" w:sz="0" w:space="0" w:color="auto" w:frame="1"/>
+            <w:shd w:val="clear" w:color="auto" w:fill="FFFFFF"/>
+          </w:rPr>
+          <m:t>784.083</m:t>
+        </m:r>
+      </m:oMath>
+      <w:r>
+        <w:rPr>
+          <w:rStyle w:val="mn"/>
+          <w:rFonts w:ascii="MathJax_Size3" w:eastAsiaTheme="minorEastAsia" w:hAnsi="MathJax_Size3" w:cs="Arial"/>
+          <w:color w:val="000000"/>
+          <w:sz w:val="27"/>
+          <w:szCs w:val="27"/>
+          <w:bdr w:val="none" w:sz="0" w:space="0" w:color="auto" w:frame="1"/>
+          <w:shd w:val="clear" w:color="auto" w:fill="FFFFFF"/>
+        </w:rPr>
+        <w:t xml:space="preserve"> +</w:t>
+      </w:r>
+      <m:oMath>
+        <m:r>
+          <w:rPr>
+            <w:rStyle w:val="mn"/>
+            <w:rFonts w:ascii="Cambria Math" w:hAnsi="Cambria Math" w:cs="Arial"/>
+            <w:color w:val="000000"/>
+            <w:sz w:val="27"/>
+            <w:szCs w:val="27"/>
+            <w:bdr w:val="none" w:sz="0" w:space="0" w:color="auto" w:frame="1"/>
+            <w:shd w:val="clear" w:color="auto" w:fill="FFFFFF"/>
+          </w:rPr>
+          <m:t>3710</m:t>
+        </m:r>
+        <m:r>
+          <w:rPr>
+            <w:rStyle w:val="mn"/>
+            <w:rFonts w:ascii="Cambria Math" w:hAnsi="Cambria Math" w:cs="Arial"/>
+            <w:color w:val="000000"/>
+            <w:sz w:val="27"/>
+            <w:szCs w:val="27"/>
+            <w:bdr w:val="none" w:sz="0" w:space="0" w:color="auto" w:frame="1"/>
+            <w:shd w:val="clear" w:color="auto" w:fill="FFFFFF"/>
+          </w:rPr>
+          <m:t>.083</m:t>
+        </m:r>
+        <m:r>
+          <m:rPr>
+            <m:sty m:val="p"/>
+          </m:rPr>
+          <w:rPr>
+            <w:rStyle w:val="mn"/>
+            <w:rFonts w:ascii="Cambria Math" w:eastAsiaTheme="minorEastAsia" w:hAnsi="Cambria Math" w:cs="Arial"/>
+            <w:color w:val="000000"/>
+            <w:sz w:val="27"/>
+            <w:szCs w:val="27"/>
+            <w:bdr w:val="none" w:sz="0" w:space="0" w:color="auto" w:frame="1"/>
+            <w:shd w:val="clear" w:color="auto" w:fill="FFFFFF"/>
+          </w:rPr>
+          <m:t>+</m:t>
+        </m:r>
+        <m:r>
+          <w:rPr>
+            <w:rStyle w:val="mn"/>
+            <w:rFonts w:ascii="Cambria Math" w:hAnsi="Cambria Math" w:cs="Arial"/>
+            <w:color w:val="000000"/>
+            <w:sz w:val="27"/>
+            <w:szCs w:val="27"/>
+            <w:bdr w:val="none" w:sz="0" w:space="0" w:color="auto" w:frame="1"/>
+            <w:shd w:val="clear" w:color="auto" w:fill="FFFFFF"/>
+          </w:rPr>
+          <m:t>10680.333</m:t>
+        </m:r>
+      </m:oMath>
+      <w:r>
+        <w:rPr>
+          <w:rStyle w:val="mn"/>
+          <w:rFonts w:ascii="MathJax_Size3" w:eastAsiaTheme="minorEastAsia" w:hAnsi="MathJax_Size3" w:cs="Arial"/>
+          <w:color w:val="000000"/>
+          <w:sz w:val="27"/>
+          <w:szCs w:val="27"/>
+          <w:bdr w:val="none" w:sz="0" w:space="0" w:color="auto" w:frame="1"/>
+          <w:shd w:val="clear" w:color="auto" w:fill="FFFFFF"/>
+        </w:rPr>
+        <w:t xml:space="preserve"> – </w:t>
+      </w:r>
+      <w:r>
+        <w:rPr>
+          <w:rStyle w:val="mn"/>
+          <w:rFonts w:ascii="MathJax_Size3" w:eastAsiaTheme="minorEastAsia" w:hAnsi="MathJax_Size3" w:cs="Arial"/>
+          <w:color w:val="000000"/>
+          <w:sz w:val="27"/>
+          <w:szCs w:val="27"/>
+          <w:bdr w:val="none" w:sz="0" w:space="0" w:color="auto" w:frame="1"/>
+          <w:shd w:val="clear" w:color="auto" w:fill="FFFFFF"/>
+        </w:rPr>
+        <w:t>51</w:t>
+      </w:r>
+      <w:r>
+        <w:rPr>
+          <w:rStyle w:val="mn"/>
+          <w:rFonts w:ascii="MathJax_Size3" w:eastAsiaTheme="minorEastAsia" w:hAnsi="MathJax_Size3" w:cs="Arial"/>
+          <w:color w:val="000000"/>
+          <w:sz w:val="27"/>
+          <w:szCs w:val="27"/>
+          <w:bdr w:val="none" w:sz="0" w:space="0" w:color="auto" w:frame="1"/>
+          <w:shd w:val="clear" w:color="auto" w:fill="FFFFFF"/>
+        </w:rPr>
+        <w:t>)=</w:t>
+      </w:r>
+    </w:p>
+    <w:p>
+      <w:pPr>
+        <w:rPr>
+          <w:rStyle w:val="mo"/>
+          <w:rFonts w:ascii="MathJax_Size3" w:eastAsiaTheme="minorEastAsia" w:hAnsi="MathJax_Size3" w:cs="Arial"/>
+          <w:color w:val="000000"/>
+          <w:sz w:val="27"/>
+          <w:szCs w:val="27"/>
+          <w:bdr w:val="none" w:sz="0" w:space="0" w:color="auto" w:frame="1"/>
+          <w:shd w:val="clear" w:color="auto" w:fill="FFFFFF"/>
+        </w:rPr>
+      </w:pPr>
+      <w:r>
+        <w:rPr>
+          <w:rStyle w:val="mn"/>
+          <w:rFonts w:ascii="MathJax_Size3" w:eastAsiaTheme="minorEastAsia" w:hAnsi="MathJax_Size3" w:cs="Arial"/>
+          <w:color w:val="000000"/>
+          <w:sz w:val="27"/>
+          <w:szCs w:val="27"/>
+          <w:bdr w:val="none" w:sz="0" w:space="0" w:color="auto" w:frame="1"/>
+          <w:shd w:val="clear" w:color="auto" w:fill="FFFFFF"/>
+        </w:rPr>
+        <w:t xml:space="preserve">      0.009*15123.499=</w:t>
+      </w:r>
+      <w:r>
+        <w:rPr>
+          <w:rStyle w:val="mo"/>
+          <w:rFonts w:ascii="MathJax_Main" w:hAnsi="MathJax_Main" w:cs="Arial"/>
+          <w:b/>
+          <w:bCs/>
+          <w:color w:val="000000"/>
+          <w:sz w:val="25"/>
+          <w:szCs w:val="24"/>
+          <w:bdr w:val="none" w:sz="0" w:space="0" w:color="auto" w:frame="1"/>
+          <w:shd w:val="clear" w:color="auto" w:fill="FFFFFF"/>
+        </w:rPr>
+        <w:t>136.111</w:t>
+      </w:r>
+    </w:p>
+    <w:p>
+      <w:pPr>
+        <w:rPr>
+          <w:rFonts w:cstheme="minorHAnsi"/>
+        </w:rPr>
+      </w:pPr>
+      <w:r>
+        <w:rPr>
+          <w:rStyle w:val="mo"/>
+          <w:rFonts w:cstheme="minorHAnsi"/>
+          <w:color w:val="000000"/>
+          <w:bdr w:val="none" w:sz="0" w:space="0" w:color="auto" w:frame="1"/>
+          <w:shd w:val="clear" w:color="auto" w:fill="FFFFFF"/>
+        </w:rPr>
+        <w:t>As</w:t>
+      </w:r>
+      <w:r>
+        <w:rPr>
+          <w:rStyle w:val="mo"/>
+          <w:rFonts w:cstheme="minorHAnsi"/>
+          <w:b/>
+          <w:bCs/>
+          <w:color w:val="000000"/>
+          <w:bdr w:val="none" w:sz="0" w:space="0" w:color="auto" w:frame="1"/>
+          <w:shd w:val="clear" w:color="auto" w:fill="FFFFFF"/>
+        </w:rPr>
+        <w:t xml:space="preserve"> </w:t>
+      </w:r>
+      <w:r>
+        <w:rPr>
+          <w:rStyle w:val="mi"/>
+          <w:rFonts w:cstheme="minorHAnsi"/>
+          <w:b/>
+          <w:bCs/>
+          <w:color w:val="000000"/>
+          <w:bdr w:val="none" w:sz="0" w:space="0" w:color="auto" w:frame="1"/>
+          <w:shd w:val="clear" w:color="auto" w:fill="FFFFFF"/>
+        </w:rPr>
+        <w:t>H</w:t>
+      </w:r>
+      <w:r>
+        <w:rPr>
+          <w:rStyle w:val="mo"/>
+          <w:rFonts w:cstheme="minorHAnsi"/>
+          <w:b/>
+          <w:bCs/>
+          <w:color w:val="000000"/>
+          <w:bdr w:val="none" w:sz="0" w:space="0" w:color="auto" w:frame="1"/>
+          <w:shd w:val="clear" w:color="auto" w:fill="FFFFFF"/>
+        </w:rPr>
+        <w:t>=136.111</w:t>
+      </w:r>
+      <w:r>
+        <w:rPr>
+          <w:rStyle w:val="mo"/>
+          <w:rFonts w:cstheme="minorHAnsi"/>
+          <w:b/>
+          <w:bCs/>
+          <w:color w:val="000000"/>
+          <w:bdr w:val="none" w:sz="0" w:space="0" w:color="auto" w:frame="1"/>
+          <w:shd w:val="clear" w:color="auto" w:fill="FFFFFF"/>
+        </w:rPr>
+        <w:t xml:space="preserve"> </w:t>
+      </w:r>
+      <w:r>
+        <w:rPr>
+          <w:rStyle w:val="mo"/>
+          <w:rFonts w:cstheme="minorHAnsi"/>
+          <w:color w:val="000000"/>
+          <w:bdr w:val="none" w:sz="0" w:space="0" w:color="auto" w:frame="1"/>
+          <w:shd w:val="clear" w:color="auto" w:fill="FFFFFF"/>
+        </w:rPr>
+        <w:t>is greater than</w:t>
+      </w:r>
+      <w:r>
+        <w:rPr>
+          <w:rStyle w:val="mo"/>
+          <w:rFonts w:cstheme="minorHAnsi"/>
+          <w:b/>
+          <w:bCs/>
+          <w:color w:val="000000"/>
+          <w:bdr w:val="none" w:sz="0" w:space="0" w:color="auto" w:frame="1"/>
+          <w:shd w:val="clear" w:color="auto" w:fill="FFFFFF"/>
+        </w:rPr>
+        <w:t xml:space="preserve"> </w:t>
+      </w:r>
+      <w:r>
+        <w:rPr>
+          <w:rStyle w:val="mo"/>
+          <w:rFonts w:cstheme="minorHAnsi"/>
+          <w:b/>
+          <w:bCs/>
+          <w:color w:val="000000"/>
+          <w:bdr w:val="none" w:sz="0" w:space="0" w:color="auto" w:frame="1"/>
+          <w:shd w:val="clear" w:color="auto" w:fill="FFFFFF"/>
+        </w:rPr>
+        <w:t>χ2(</w:t>
+      </w:r>
+      <w:r>
+        <w:rPr>
+          <w:rStyle w:val="mo"/>
+          <w:rFonts w:cstheme="minorHAnsi"/>
+          <w:b/>
+          <w:bCs/>
+          <w:color w:val="000000"/>
+          <w:bdr w:val="none" w:sz="0" w:space="0" w:color="auto" w:frame="1"/>
+          <w:shd w:val="clear" w:color="auto" w:fill="FFFFFF"/>
+        </w:rPr>
+        <w:t>0.05,</w:t>
+      </w:r>
+      <w:r>
+        <w:rPr>
+          <w:rStyle w:val="mo"/>
+          <w:rFonts w:cstheme="minorHAnsi"/>
+          <w:b/>
+          <w:bCs/>
+          <w:color w:val="000000"/>
+          <w:bdr w:val="none" w:sz="0" w:space="0" w:color="auto" w:frame="1"/>
+          <w:shd w:val="clear" w:color="auto" w:fill="FFFFFF"/>
+        </w:rPr>
+        <w:t>2)=5.99</w:t>
+      </w:r>
+      <w:r>
+        <w:rPr>
+          <w:rStyle w:val="mo"/>
+          <w:rFonts w:cstheme="minorHAnsi"/>
+          <w:b/>
+          <w:bCs/>
+          <w:color w:val="000000"/>
+          <w:bdr w:val="none" w:sz="0" w:space="0" w:color="auto" w:frame="1"/>
+          <w:shd w:val="clear" w:color="auto" w:fill="FFFFFF"/>
+        </w:rPr>
+        <w:t xml:space="preserve"> </w:t>
+      </w:r>
+      <w:r>
+        <w:rPr>
+          <w:rStyle w:val="mo"/>
+          <w:rFonts w:cstheme="minorHAnsi"/>
+          <w:color w:val="000000"/>
+          <w:bdr w:val="none" w:sz="0" w:space="0" w:color="auto" w:frame="1"/>
+          <w:shd w:val="clear" w:color="auto" w:fill="FFFFFF"/>
+        </w:rPr>
+        <w:t>we will</w:t>
+      </w:r>
+      <w:r>
+        <w:rPr>
+          <w:rStyle w:val="mo"/>
+          <w:rFonts w:cstheme="minorHAnsi"/>
+          <w:b/>
+          <w:bCs/>
+          <w:color w:val="000000"/>
+          <w:bdr w:val="none" w:sz="0" w:space="0" w:color="auto" w:frame="1"/>
+          <w:shd w:val="clear" w:color="auto" w:fill="FFFFFF"/>
+        </w:rPr>
+        <w:t xml:space="preserve"> reject </w:t>
+      </w:r>
+      <w:r>
+        <w:rPr>
+          <w:rStyle w:val="mo"/>
+          <w:rFonts w:cstheme="minorHAnsi"/>
+          <w:color w:val="000000"/>
+          <w:bdr w:val="none" w:sz="0" w:space="0" w:color="auto" w:frame="1"/>
+          <w:shd w:val="clear" w:color="auto" w:fill="FFFFFF"/>
+        </w:rPr>
+        <w:t>our</w:t>
+      </w:r>
+      <w:r>
+        <w:rPr>
+          <w:rStyle w:val="mo"/>
+          <w:rFonts w:cstheme="minorHAnsi"/>
+          <w:b/>
+          <w:bCs/>
+          <w:color w:val="000000"/>
+          <w:bdr w:val="none" w:sz="0" w:space="0" w:color="auto" w:frame="1"/>
+          <w:shd w:val="clear" w:color="auto" w:fill="FFFFFF"/>
+        </w:rPr>
+        <w:t xml:space="preserve"> </w:t>
+      </w:r>
+      <w:r>
+        <w:rPr>
+          <w:rFonts w:cstheme="minorHAnsi"/>
+        </w:rPr>
+        <w:t xml:space="preserve">Null Hypothesis </w:t>
+      </w:r>
+      <w:r>
+        <w:rPr>
+          <w:rFonts w:cstheme="minorHAnsi"/>
+        </w:rPr>
+        <w:t>(</w:t>
+      </w:r>
+      <w:r>
+        <w:rPr>
+          <w:rFonts w:cstheme="minorHAnsi"/>
+        </w:rPr>
+        <w:t>H0</w:t>
+      </w:r>
+      <w:r>
+        <w:rPr>
+          <w:rFonts w:cstheme="minorHAnsi"/>
+        </w:rPr>
+        <w:t>)</w:t>
+      </w:r>
+      <w:r>
+        <w:rPr>
+          <w:rFonts w:cstheme="minorHAnsi"/>
+        </w:rPr>
+        <w:t xml:space="preserve"> and we can say that medians are </w:t>
+      </w:r>
+      <w:r>
+        <w:rPr>
+          <w:rFonts w:cstheme="minorHAnsi"/>
+          <w:b/>
+          <w:bCs/>
+        </w:rPr>
+        <w:t>not same</w:t>
+      </w:r>
+      <w:r>
+        <w:rPr>
+          <w:rFonts w:cstheme="minorHAnsi"/>
+        </w:rPr>
+        <w:t xml:space="preserve"> in 3 selected years</w:t>
+      </w:r>
+      <w:r>
+        <w:rPr>
+          <w:rFonts w:cstheme="minorHAnsi"/>
+        </w:rPr>
+        <w:t xml:space="preserve"> and at least one of them is different.</w:t>
+      </w:r>
+    </w:p>
+    <w:p>
+      <w:pPr>
+        <w:rPr>
+          <w:rFonts w:cstheme="minorHAnsi"/>
+        </w:rPr>
+      </w:pPr>
+    </w:p>
+    <w:p>
+      <w:pPr>
+        <w:rPr>
+          <w:rStyle w:val="mo"/>
+          <w:rFonts w:cstheme="minorHAnsi"/>
+          <w:b/>
+          <w:bCs/>
+          <w:color w:val="000000"/>
+          <w:bdr w:val="none" w:sz="0" w:space="0" w:color="auto" w:frame="1"/>
+          <w:shd w:val="clear" w:color="auto" w:fill="FFFFFF"/>
+        </w:rPr>
+      </w:pPr>
+    </w:p>
+    <w:p>
+      <w:pPr>
+        <w:rPr>
+          <w:rStyle w:val="mo"/>
+          <w:rFonts w:cstheme="minorHAnsi"/>
+          <w:b/>
+          <w:bCs/>
+          <w:color w:val="000000"/>
+          <w:bdr w:val="none" w:sz="0" w:space="0" w:color="auto" w:frame="1"/>
+          <w:shd w:val="clear" w:color="auto" w:fill="FFFFFF"/>
+        </w:rPr>
+      </w:pPr>
+      <w:r>
+        <w:rPr>
+          <w:rStyle w:val="mo"/>
+          <w:rFonts w:cstheme="minorHAnsi"/>
+          <w:b/>
+          <w:bCs/>
+          <w:color w:val="000000"/>
+          <w:bdr w:val="none" w:sz="0" w:space="0" w:color="auto" w:frame="1"/>
+          <w:shd w:val="clear" w:color="auto" w:fill="FFFFFF"/>
+        </w:rPr>
+        <w:t xml:space="preserve"> </w:t>
+      </w:r>
+    </w:p>
+    <w:p>
+      <w:pPr>
+        <w:rPr>
+          <w:rStyle w:val="mo"/>
+          <w:rFonts w:ascii="MathJax_Main" w:hAnsi="MathJax_Main" w:cs="Arial"/>
+          <w:b/>
+          <w:bCs/>
+          <w:color w:val="000000"/>
+          <w:sz w:val="25"/>
+          <w:szCs w:val="24"/>
+          <w:bdr w:val="none" w:sz="0" w:space="0" w:color="auto" w:frame="1"/>
+          <w:shd w:val="clear" w:color="auto" w:fill="FFFFFF"/>
+        </w:rPr>
+      </w:pPr>
+    </w:p>
+    <w:p>
+      <w:pPr>
+        <w:rPr>
+          <w:rStyle w:val="mn"/>
+          <w:rFonts w:ascii="MathJax_Size3" w:eastAsiaTheme="minorEastAsia" w:hAnsi="MathJax_Size3" w:cs="Arial"/>
+          <w:b/>
+          <w:bCs/>
+          <w:color w:val="000000"/>
+          <w:sz w:val="25"/>
+          <w:szCs w:val="24"/>
+          <w:bdr w:val="none" w:sz="0" w:space="0" w:color="auto" w:frame="1"/>
+          <w:shd w:val="clear" w:color="auto" w:fill="FFFFFF"/>
+        </w:rPr>
+      </w:pPr>
+    </w:p>
+    <w:p>
+      <w:pPr>
+        <w:rPr>
+          <w:b/>
+          <w:bCs/>
+          <w:i/>
+          <w:iCs/>
+          <w:sz w:val="28"/>
+          <w:szCs w:val="28"/>
+        </w:rPr>
+      </w:pPr>
+      <w:r>
+        <w:rPr>
+          <w:rStyle w:val="mn"/>
+          <w:rFonts w:ascii="MathJax_Size3" w:eastAsiaTheme="minorEastAsia" w:hAnsi="MathJax_Size3" w:cs="Arial"/>
+          <w:color w:val="000000"/>
+          <w:sz w:val="27"/>
+          <w:szCs w:val="27"/>
+          <w:bdr w:val="none" w:sz="0" w:space="0" w:color="auto" w:frame="1"/>
+          <w:shd w:val="clear" w:color="auto" w:fill="FFFFFF"/>
+        </w:rPr>
+        <w:lastRenderedPageBreak/>
+        <w:br/>
+      </w:r>
+      <w:r>
+        <w:rPr>
+          <w:b/>
+          <w:bCs/>
+          <w:sz w:val="28"/>
+          <w:szCs w:val="28"/>
+        </w:rPr>
+        <w:t xml:space="preserve">Appendix </w:t>
+      </w:r>
+      <w:r>
+        <w:rPr>
+          <w:b/>
+          <w:bCs/>
+          <w:sz w:val="28"/>
+          <w:szCs w:val="28"/>
+        </w:rPr>
+        <w:t>3</w:t>
+      </w:r>
+      <w:r>
+        <w:rPr>
+          <w:b/>
+          <w:bCs/>
+          <w:sz w:val="28"/>
+          <w:szCs w:val="28"/>
+        </w:rPr>
+        <w:t>.</w:t>
+      </w:r>
+      <w:r>
+        <w:rPr>
+          <w:b/>
+          <w:bCs/>
+          <w:i/>
+          <w:iCs/>
+          <w:sz w:val="28"/>
+          <w:szCs w:val="28"/>
+        </w:rPr>
+        <w:t xml:space="preserve"> </w:t>
+      </w:r>
+    </w:p>
+    <w:p>
+      <w:r>
+        <w:t xml:space="preserve">Null Hypothesis H0: </w:t>
+      </w:r>
     </w:p>
     <w:p>
       <w:pPr>
@@ -3870,6 +5925,1523 @@
           <w:szCs w:val="24"/>
         </w:rPr>
       </w:pPr>
+      <w:r>
+        <w:t xml:space="preserve">Alternative Hypothesis H1: </w:t>
+      </w:r>
+      <w:r>
+        <w:t>The mean p</w:t>
+      </w:r>
+      <w:r>
+        <w:t>rices are same or greater in IRL</w:t>
+      </w:r>
+    </w:p>
+    <w:p>
+      <w:r>
+        <w:t>Known values:</w:t>
+      </w:r>
+    </w:p>
+    <w:p>
+      <w:r>
+        <w:t>α = 0.05</w:t>
+      </w:r>
+    </w:p>
+    <w:p>
+      <w:pPr>
+        <w:rPr>
+          <w:rFonts w:eastAsiaTheme="minorEastAsia" w:cstheme="minorHAnsi"/>
+        </w:rPr>
+      </w:pPr>
+      <w:r>
+        <w:rPr>
+          <w:rFonts w:eastAsiaTheme="minorEastAsia" w:cstheme="minorHAnsi"/>
+        </w:rPr>
+        <w:t>Results:</w:t>
+      </w:r>
+      <w:r>
+        <w:t xml:space="preserve"> </w:t>
+      </w:r>
+      <w:r>
+        <w:rPr>
+          <w:rFonts w:eastAsiaTheme="minorEastAsia" w:cstheme="minorHAnsi"/>
+        </w:rPr>
+        <w:t>If z is less than -1.96, or greater than 1.96, reject the null hypothesis.</w:t>
+      </w:r>
+      <w:r>
+        <w:rPr>
+          <w:rFonts w:eastAsiaTheme="minorEastAsia" w:cstheme="minorHAnsi"/>
+        </w:rPr>
+        <w:t xml:space="preserve"> </w:t>
+      </w:r>
+    </w:p>
+    <w:tbl>
+      <w:tblPr>
+        <w:tblStyle w:val="TableGrid"/>
+        <w:tblW w:w="0" w:type="auto"/>
+        <w:tblLook w:val="04A0" w:firstRow="1" w:lastRow="0" w:firstColumn="1" w:lastColumn="0" w:noHBand="0" w:noVBand="1"/>
+      </w:tblPr>
+      <w:tblGrid>
+        <w:gridCol w:w="1870"/>
+        <w:gridCol w:w="1870"/>
+        <w:gridCol w:w="1870"/>
+      </w:tblGrid>
+      <w:tr>
+        <w:tc>
+          <w:tcPr>
+            <w:tcW w:w="1870" w:type="dxa"/>
+          </w:tcPr>
+          <w:p>
+            <w:pPr>
+              <w:rPr>
+                <w:rFonts w:cstheme="minorHAnsi"/>
+              </w:rPr>
+            </w:pPr>
+            <w:r>
+              <w:rPr>
+                <w:rFonts w:cstheme="minorHAnsi"/>
+              </w:rPr>
+              <w:t>Observed</w:t>
+            </w:r>
+          </w:p>
+        </w:tc>
+        <w:tc>
+          <w:tcPr>
+            <w:tcW w:w="1870" w:type="dxa"/>
+          </w:tcPr>
+          <w:p>
+            <w:pPr>
+              <w:rPr>
+                <w:rFonts w:cstheme="minorHAnsi"/>
+              </w:rPr>
+            </w:pPr>
+            <w:r>
+              <w:rPr>
+                <w:rFonts w:cstheme="minorHAnsi"/>
+              </w:rPr>
+              <w:t>IRL</w:t>
+            </w:r>
+          </w:p>
+        </w:tc>
+        <w:tc>
+          <w:tcPr>
+            <w:tcW w:w="1870" w:type="dxa"/>
+          </w:tcPr>
+          <w:p>
+            <w:pPr>
+              <w:rPr>
+                <w:rFonts w:cstheme="minorHAnsi"/>
+              </w:rPr>
+            </w:pPr>
+            <w:r>
+              <w:rPr>
+                <w:rFonts w:cstheme="minorHAnsi"/>
+              </w:rPr>
+              <w:t>USA</w:t>
+            </w:r>
+          </w:p>
+        </w:tc>
+      </w:tr>
+      <w:tr>
+        <w:tc>
+          <w:tcPr>
+            <w:tcW w:w="1870" w:type="dxa"/>
+          </w:tcPr>
+          <w:p>
+            <w:pPr>
+              <w:jc w:val="center"/>
+              <w:rPr>
+                <w:rFonts w:cstheme="minorHAnsi"/>
+              </w:rPr>
+            </w:pPr>
+            <w:r>
+              <w:rPr>
+                <w:rFonts w:eastAsia="Times New Roman" w:cstheme="minorHAnsi"/>
+              </w:rPr>
+              <w:t>Sum of Ranks</w:t>
+            </w:r>
+          </w:p>
+        </w:tc>
+        <w:tc>
+          <w:tcPr>
+            <w:tcW w:w="1870" w:type="dxa"/>
+          </w:tcPr>
+          <w:p>
+            <w:pPr>
+              <w:rPr>
+                <w:rFonts w:cstheme="minorHAnsi"/>
+              </w:rPr>
+            </w:pPr>
+            <w:r>
+              <w:rPr>
+                <w:rFonts w:cstheme="minorHAnsi"/>
+              </w:rPr>
+              <w:t>598</w:t>
+            </w:r>
+          </w:p>
+        </w:tc>
+        <w:tc>
+          <w:tcPr>
+            <w:tcW w:w="1870" w:type="dxa"/>
+          </w:tcPr>
+          <w:p>
+            <w:pPr>
+              <w:rPr>
+                <w:rFonts w:cstheme="minorHAnsi"/>
+              </w:rPr>
+            </w:pPr>
+            <w:r>
+              <w:rPr>
+                <w:rFonts w:cstheme="minorHAnsi"/>
+              </w:rPr>
+              <w:t>677</w:t>
+            </w:r>
+          </w:p>
+        </w:tc>
+      </w:tr>
+      <w:tr>
+        <w:tc>
+          <w:tcPr>
+            <w:tcW w:w="1870" w:type="dxa"/>
+          </w:tcPr>
+          <w:p>
+            <w:pPr>
+              <w:jc w:val="center"/>
+              <w:rPr>
+                <w:rFonts w:eastAsia="Times New Roman" w:cstheme="minorHAnsi"/>
+              </w:rPr>
+            </w:pPr>
+            <w:r>
+              <w:rPr>
+                <w:rFonts w:eastAsia="Times New Roman" w:cstheme="minorHAnsi"/>
+              </w:rPr>
+              <w:t>P</w:t>
+            </w:r>
+            <w:r>
+              <w:rPr>
+                <w:rFonts w:eastAsia="Times New Roman"/>
+              </w:rPr>
+              <w:t>opulation</w:t>
+            </w:r>
+          </w:p>
+        </w:tc>
+        <w:tc>
+          <w:tcPr>
+            <w:tcW w:w="1870" w:type="dxa"/>
+          </w:tcPr>
+          <w:p>
+            <w:pPr>
+              <w:rPr>
+                <w:rFonts w:cstheme="minorHAnsi"/>
+              </w:rPr>
+            </w:pPr>
+            <w:r>
+              <w:rPr>
+                <w:rFonts w:cstheme="minorHAnsi"/>
+              </w:rPr>
+              <w:t>2</w:t>
+            </w:r>
+            <w:r>
+              <w:t>5</w:t>
+            </w:r>
+          </w:p>
+        </w:tc>
+        <w:tc>
+          <w:tcPr>
+            <w:tcW w:w="1870" w:type="dxa"/>
+          </w:tcPr>
+          <w:p>
+            <w:pPr>
+              <w:rPr>
+                <w:rFonts w:cstheme="minorHAnsi"/>
+              </w:rPr>
+            </w:pPr>
+            <w:r>
+              <w:rPr>
+                <w:rFonts w:cstheme="minorHAnsi"/>
+              </w:rPr>
+              <w:t>2</w:t>
+            </w:r>
+            <w:r>
+              <w:t>5</w:t>
+            </w:r>
+          </w:p>
+        </w:tc>
+      </w:tr>
+    </w:tbl>
+    <w:p>
+      <w:pPr>
+        <w:rPr>
+          <w:rFonts w:cstheme="minorHAnsi"/>
+        </w:rPr>
+      </w:pPr>
+    </w:p>
+    <w:p>
+      <w:pPr>
+        <w:rPr>
+          <w:rFonts w:eastAsiaTheme="minorEastAsia" w:cstheme="minorHAnsi"/>
+        </w:rPr>
+      </w:pPr>
+      <w:r>
+        <w:rPr>
+          <w:rFonts w:cstheme="minorHAnsi"/>
+        </w:rPr>
+        <w:t>U =</w:t>
+      </w:r>
+      <m:oMath>
+        <m:sSub>
+          <m:sSubPr>
+            <m:ctrlPr>
+              <w:rPr>
+                <w:rFonts w:ascii="Cambria Math" w:hAnsi="Cambria Math" w:cstheme="minorHAnsi"/>
+                <w:i/>
+              </w:rPr>
+            </m:ctrlPr>
+          </m:sSubPr>
+          <m:e>
+            <m:r>
+              <w:rPr>
+                <w:rFonts w:ascii="Cambria Math" w:hAnsi="Cambria Math" w:cstheme="minorHAnsi"/>
+              </w:rPr>
+              <m:t>n</m:t>
+            </m:r>
+          </m:e>
+          <m:sub>
+            <m:r>
+              <w:rPr>
+                <w:rFonts w:ascii="Cambria Math" w:hAnsi="Cambria Math" w:cstheme="minorHAnsi"/>
+              </w:rPr>
+              <m:t>1</m:t>
+            </m:r>
+          </m:sub>
+        </m:sSub>
+        <m:r>
+          <w:rPr>
+            <w:rFonts w:ascii="Cambria Math" w:hAnsi="Cambria Math" w:cstheme="minorHAnsi"/>
+          </w:rPr>
+          <m:t>*</m:t>
+        </m:r>
+        <m:sSub>
+          <m:sSubPr>
+            <m:ctrlPr>
+              <w:rPr>
+                <w:rFonts w:ascii="Cambria Math" w:hAnsi="Cambria Math" w:cstheme="minorHAnsi"/>
+                <w:i/>
+              </w:rPr>
+            </m:ctrlPr>
+          </m:sSubPr>
+          <m:e>
+            <m:r>
+              <w:rPr>
+                <w:rFonts w:ascii="Cambria Math" w:hAnsi="Cambria Math" w:cstheme="minorHAnsi"/>
+              </w:rPr>
+              <m:t>n</m:t>
+            </m:r>
+          </m:e>
+          <m:sub>
+            <m:r>
+              <w:rPr>
+                <w:rFonts w:ascii="Cambria Math" w:hAnsi="Cambria Math" w:cstheme="minorHAnsi"/>
+              </w:rPr>
+              <m:t>2</m:t>
+            </m:r>
+          </m:sub>
+        </m:sSub>
+        <m:r>
+          <w:rPr>
+            <w:rFonts w:ascii="Cambria Math" w:hAnsi="Cambria Math" w:cstheme="minorHAnsi"/>
+          </w:rPr>
+          <m:t>+</m:t>
+        </m:r>
+        <m:f>
+          <m:fPr>
+            <m:ctrlPr>
+              <w:rPr>
+                <w:rFonts w:ascii="Cambria Math" w:hAnsi="Cambria Math" w:cstheme="minorHAnsi"/>
+                <w:i/>
+              </w:rPr>
+            </m:ctrlPr>
+          </m:fPr>
+          <m:num>
+            <m:sSub>
+              <m:sSubPr>
+                <m:ctrlPr>
+                  <w:rPr>
+                    <w:rFonts w:ascii="Cambria Math" w:hAnsi="Cambria Math" w:cstheme="minorHAnsi"/>
+                    <w:i/>
+                  </w:rPr>
+                </m:ctrlPr>
+              </m:sSubPr>
+              <m:e>
+                <m:r>
+                  <w:rPr>
+                    <w:rFonts w:ascii="Cambria Math" w:hAnsi="Cambria Math" w:cstheme="minorHAnsi"/>
+                  </w:rPr>
+                  <m:t>n</m:t>
+                </m:r>
+              </m:e>
+              <m:sub>
+                <m:r>
+                  <w:rPr>
+                    <w:rFonts w:ascii="Cambria Math" w:hAnsi="Cambria Math" w:cstheme="minorHAnsi"/>
+                  </w:rPr>
+                  <m:t>1</m:t>
+                </m:r>
+              </m:sub>
+            </m:sSub>
+            <m:r>
+              <w:rPr>
+                <w:rFonts w:ascii="Cambria Math" w:hAnsi="Cambria Math" w:cstheme="minorHAnsi"/>
+              </w:rPr>
+              <m:t>*(</m:t>
+            </m:r>
+            <m:sSub>
+              <m:sSubPr>
+                <m:ctrlPr>
+                  <w:rPr>
+                    <w:rFonts w:ascii="Cambria Math" w:hAnsi="Cambria Math" w:cstheme="minorHAnsi"/>
+                    <w:i/>
+                  </w:rPr>
+                </m:ctrlPr>
+              </m:sSubPr>
+              <m:e>
+                <m:r>
+                  <w:rPr>
+                    <w:rFonts w:ascii="Cambria Math" w:hAnsi="Cambria Math" w:cstheme="minorHAnsi"/>
+                  </w:rPr>
+                  <m:t>n</m:t>
+                </m:r>
+              </m:e>
+              <m:sub>
+                <m:r>
+                  <w:rPr>
+                    <w:rFonts w:ascii="Cambria Math" w:hAnsi="Cambria Math" w:cstheme="minorHAnsi"/>
+                  </w:rPr>
+                  <m:t>1</m:t>
+                </m:r>
+              </m:sub>
+            </m:sSub>
+            <m:r>
+              <w:rPr>
+                <w:rFonts w:ascii="Cambria Math" w:hAnsi="Cambria Math" w:cstheme="minorHAnsi"/>
+              </w:rPr>
+              <m:t>+1)</m:t>
+            </m:r>
+          </m:num>
+          <m:den>
+            <m:r>
+              <w:rPr>
+                <w:rFonts w:ascii="Cambria Math" w:hAnsi="Cambria Math" w:cstheme="minorHAnsi"/>
+              </w:rPr>
+              <m:t>2</m:t>
+            </m:r>
+          </m:den>
+        </m:f>
+      </m:oMath>
+      <w:r>
+        <w:rPr>
+          <w:rFonts w:eastAsiaTheme="minorEastAsia" w:cstheme="minorHAnsi"/>
+        </w:rPr>
+        <w:t xml:space="preserve"> -∑</w:t>
+      </w:r>
+      <m:oMath>
+        <m:sSub>
+          <m:sSubPr>
+            <m:ctrlPr>
+              <w:rPr>
+                <w:rFonts w:ascii="Cambria Math" w:hAnsi="Cambria Math" w:cstheme="minorHAnsi"/>
+                <w:i/>
+              </w:rPr>
+            </m:ctrlPr>
+          </m:sSubPr>
+          <m:e>
+            <m:r>
+              <w:rPr>
+                <w:rFonts w:ascii="Cambria Math" w:hAnsi="Cambria Math" w:cstheme="minorHAnsi"/>
+              </w:rPr>
+              <m:t>R</m:t>
+            </m:r>
+          </m:e>
+          <m:sub>
+            <m:r>
+              <w:rPr>
+                <w:rFonts w:ascii="Cambria Math" w:hAnsi="Cambria Math" w:cstheme="minorHAnsi"/>
+              </w:rPr>
+              <m:t xml:space="preserve">1 </m:t>
+            </m:r>
+          </m:sub>
+        </m:sSub>
+      </m:oMath>
+      <w:r>
+        <w:rPr>
+          <w:rFonts w:eastAsiaTheme="minorEastAsia" w:cstheme="minorHAnsi"/>
+        </w:rPr>
+        <w:t>=</w:t>
+      </w:r>
+      <m:oMath>
+        <m:r>
+          <w:rPr>
+            <w:rFonts w:ascii="Cambria Math" w:eastAsiaTheme="minorEastAsia" w:hAnsi="Cambria Math" w:cstheme="minorHAnsi"/>
+          </w:rPr>
+          <m:t xml:space="preserve"> </m:t>
+        </m:r>
+        <m:r>
+          <w:rPr>
+            <w:rFonts w:ascii="Cambria Math" w:eastAsiaTheme="minorEastAsia" w:hAnsi="Cambria Math" w:cstheme="minorHAnsi"/>
+          </w:rPr>
+          <m:t xml:space="preserve"> </m:t>
+        </m:r>
+        <m:r>
+          <w:rPr>
+            <w:rFonts w:ascii="Cambria Math" w:hAnsi="Cambria Math" w:cstheme="minorHAnsi"/>
+          </w:rPr>
+          <m:t>25</m:t>
+        </m:r>
+        <m:r>
+          <w:rPr>
+            <w:rFonts w:ascii="Cambria Math" w:hAnsi="Cambria Math" w:cstheme="minorHAnsi"/>
+          </w:rPr>
+          <m:t>*</m:t>
+        </m:r>
+        <m:r>
+          <w:rPr>
+            <w:rFonts w:ascii="Cambria Math" w:hAnsi="Cambria Math" w:cstheme="minorHAnsi"/>
+          </w:rPr>
+          <m:t>25</m:t>
+        </m:r>
+        <m:r>
+          <w:rPr>
+            <w:rFonts w:ascii="Cambria Math" w:hAnsi="Cambria Math" w:cstheme="minorHAnsi"/>
+          </w:rPr>
+          <m:t>+</m:t>
+        </m:r>
+        <m:f>
+          <m:fPr>
+            <m:ctrlPr>
+              <w:rPr>
+                <w:rFonts w:ascii="Cambria Math" w:hAnsi="Cambria Math" w:cstheme="minorHAnsi"/>
+                <w:i/>
+              </w:rPr>
+            </m:ctrlPr>
+          </m:fPr>
+          <m:num>
+            <m:r>
+              <w:rPr>
+                <w:rFonts w:ascii="Cambria Math" w:hAnsi="Cambria Math" w:cstheme="minorHAnsi"/>
+              </w:rPr>
+              <m:t>25</m:t>
+            </m:r>
+            <m:r>
+              <w:rPr>
+                <w:rFonts w:ascii="Cambria Math" w:hAnsi="Cambria Math" w:cstheme="minorHAnsi"/>
+              </w:rPr>
+              <m:t>*(</m:t>
+            </m:r>
+            <m:r>
+              <w:rPr>
+                <w:rFonts w:ascii="Cambria Math" w:hAnsi="Cambria Math" w:cstheme="minorHAnsi"/>
+              </w:rPr>
+              <m:t>25</m:t>
+            </m:r>
+            <m:r>
+              <w:rPr>
+                <w:rFonts w:ascii="Cambria Math" w:hAnsi="Cambria Math" w:cstheme="minorHAnsi"/>
+              </w:rPr>
+              <m:t>+1)</m:t>
+            </m:r>
+          </m:num>
+          <m:den>
+            <m:r>
+              <w:rPr>
+                <w:rFonts w:ascii="Cambria Math" w:hAnsi="Cambria Math" w:cstheme="minorHAnsi"/>
+              </w:rPr>
+              <m:t>2</m:t>
+            </m:r>
+          </m:den>
+        </m:f>
+      </m:oMath>
+      <w:r>
+        <w:rPr>
+          <w:rFonts w:eastAsiaTheme="minorEastAsia" w:cstheme="minorHAnsi"/>
+        </w:rPr>
+        <w:t xml:space="preserve"> </w:t>
+      </w:r>
+      <w:r>
+        <w:rPr>
+          <w:rFonts w:eastAsiaTheme="minorEastAsia" w:cstheme="minorHAnsi"/>
+        </w:rPr>
+        <w:t>- 598</w:t>
+      </w:r>
+      <m:oMath>
+        <m:r>
+          <w:rPr>
+            <w:rFonts w:ascii="Cambria Math" w:hAnsi="Cambria Math" w:cstheme="minorHAnsi"/>
+          </w:rPr>
+          <m:t xml:space="preserve"> </m:t>
+        </m:r>
+      </m:oMath>
+      <w:r>
+        <w:rPr>
+          <w:rFonts w:eastAsiaTheme="minorEastAsia" w:cstheme="minorHAnsi"/>
+        </w:rPr>
+        <w:t>=</w:t>
+      </w:r>
+      <w:r>
+        <w:rPr>
+          <w:rFonts w:eastAsiaTheme="minorEastAsia" w:cstheme="minorHAnsi"/>
+        </w:rPr>
+        <w:t xml:space="preserve"> </w:t>
+      </w:r>
+      <m:oMath>
+        <m:r>
+          <w:rPr>
+            <w:rFonts w:ascii="Cambria Math" w:eastAsiaTheme="minorEastAsia" w:hAnsi="Cambria Math" w:cstheme="minorHAnsi"/>
+          </w:rPr>
+          <m:t xml:space="preserve"> </m:t>
+        </m:r>
+        <m:r>
+          <w:rPr>
+            <w:rFonts w:ascii="Cambria Math" w:hAnsi="Cambria Math" w:cstheme="minorHAnsi"/>
+          </w:rPr>
+          <m:t>625</m:t>
+        </m:r>
+        <m:r>
+          <w:rPr>
+            <w:rFonts w:ascii="Cambria Math" w:hAnsi="Cambria Math" w:cstheme="minorHAnsi"/>
+          </w:rPr>
+          <m:t>+</m:t>
+        </m:r>
+        <m:r>
+          <w:rPr>
+            <w:rFonts w:ascii="Cambria Math" w:hAnsi="Cambria Math" w:cstheme="minorHAnsi"/>
+          </w:rPr>
+          <m:t>325</m:t>
+        </m:r>
+      </m:oMath>
+      <w:r>
+        <w:rPr>
+          <w:rFonts w:eastAsiaTheme="minorEastAsia" w:cstheme="minorHAnsi"/>
+        </w:rPr>
+        <w:t xml:space="preserve"> -</w:t>
+      </w:r>
+      <w:r>
+        <w:rPr>
+          <w:rFonts w:eastAsiaTheme="minorEastAsia" w:cstheme="minorHAnsi"/>
+        </w:rPr>
+        <w:t xml:space="preserve">598 </w:t>
+      </w:r>
+      <w:r>
+        <w:rPr>
+          <w:rFonts w:eastAsiaTheme="minorEastAsia" w:cstheme="minorHAnsi"/>
+        </w:rPr>
+        <w:t>=</w:t>
+      </w:r>
+      <w:r>
+        <w:rPr>
+          <w:rFonts w:eastAsiaTheme="minorEastAsia" w:cstheme="minorHAnsi"/>
+          <w:b/>
+          <w:bCs/>
+        </w:rPr>
+        <w:t>352</w:t>
+      </w:r>
+    </w:p>
+    <w:p>
+      <w:pPr>
+        <w:rPr>
+          <w:rFonts w:eastAsiaTheme="minorEastAsia" w:cstheme="minorHAnsi"/>
+          <w:b/>
+          <w:bCs/>
+        </w:rPr>
+      </w:pPr>
+      <w:r>
+        <w:rPr>
+          <w:rFonts w:cstheme="minorHAnsi"/>
+        </w:rPr>
+        <w:t>U</w:t>
+      </w:r>
+      <w:r>
+        <w:rPr>
+          <w:rFonts w:cstheme="minorHAnsi"/>
+        </w:rPr>
+        <w:t>’</w:t>
+      </w:r>
+      <w:r>
+        <w:rPr>
+          <w:rFonts w:cstheme="minorHAnsi"/>
+        </w:rPr>
+        <w:t xml:space="preserve"> =</w:t>
+      </w:r>
+      <m:oMath>
+        <m:sSub>
+          <m:sSubPr>
+            <m:ctrlPr>
+              <w:rPr>
+                <w:rFonts w:ascii="Cambria Math" w:hAnsi="Cambria Math" w:cstheme="minorHAnsi"/>
+                <w:i/>
+              </w:rPr>
+            </m:ctrlPr>
+          </m:sSubPr>
+          <m:e>
+            <m:r>
+              <w:rPr>
+                <w:rFonts w:ascii="Cambria Math" w:hAnsi="Cambria Math" w:cstheme="minorHAnsi"/>
+              </w:rPr>
+              <m:t>n</m:t>
+            </m:r>
+          </m:e>
+          <m:sub>
+            <m:r>
+              <w:rPr>
+                <w:rFonts w:ascii="Cambria Math" w:hAnsi="Cambria Math" w:cstheme="minorHAnsi"/>
+              </w:rPr>
+              <m:t>1</m:t>
+            </m:r>
+          </m:sub>
+        </m:sSub>
+        <m:r>
+          <w:rPr>
+            <w:rFonts w:ascii="Cambria Math" w:hAnsi="Cambria Math" w:cstheme="minorHAnsi"/>
+          </w:rPr>
+          <m:t>*</m:t>
+        </m:r>
+        <m:sSub>
+          <m:sSubPr>
+            <m:ctrlPr>
+              <w:rPr>
+                <w:rFonts w:ascii="Cambria Math" w:hAnsi="Cambria Math" w:cstheme="minorHAnsi"/>
+                <w:i/>
+              </w:rPr>
+            </m:ctrlPr>
+          </m:sSubPr>
+          <m:e>
+            <m:r>
+              <w:rPr>
+                <w:rFonts w:ascii="Cambria Math" w:hAnsi="Cambria Math" w:cstheme="minorHAnsi"/>
+              </w:rPr>
+              <m:t>n</m:t>
+            </m:r>
+          </m:e>
+          <m:sub>
+            <m:r>
+              <w:rPr>
+                <w:rFonts w:ascii="Cambria Math" w:hAnsi="Cambria Math" w:cstheme="minorHAnsi"/>
+              </w:rPr>
+              <m:t>2</m:t>
+            </m:r>
+          </m:sub>
+        </m:sSub>
+        <m:r>
+          <w:rPr>
+            <w:rFonts w:ascii="Cambria Math" w:hAnsi="Cambria Math" w:cstheme="minorHAnsi"/>
+          </w:rPr>
+          <m:t>+</m:t>
+        </m:r>
+        <m:f>
+          <m:fPr>
+            <m:ctrlPr>
+              <w:rPr>
+                <w:rFonts w:ascii="Cambria Math" w:hAnsi="Cambria Math" w:cstheme="minorHAnsi"/>
+                <w:i/>
+              </w:rPr>
+            </m:ctrlPr>
+          </m:fPr>
+          <m:num>
+            <m:sSub>
+              <m:sSubPr>
+                <m:ctrlPr>
+                  <w:rPr>
+                    <w:rFonts w:ascii="Cambria Math" w:hAnsi="Cambria Math" w:cstheme="minorHAnsi"/>
+                    <w:i/>
+                  </w:rPr>
+                </m:ctrlPr>
+              </m:sSubPr>
+              <m:e>
+                <m:r>
+                  <w:rPr>
+                    <w:rFonts w:ascii="Cambria Math" w:hAnsi="Cambria Math" w:cstheme="minorHAnsi"/>
+                  </w:rPr>
+                  <m:t>n</m:t>
+                </m:r>
+              </m:e>
+              <m:sub>
+                <m:r>
+                  <w:rPr>
+                    <w:rFonts w:ascii="Cambria Math" w:hAnsi="Cambria Math" w:cstheme="minorHAnsi"/>
+                  </w:rPr>
+                  <m:t>2</m:t>
+                </m:r>
+              </m:sub>
+            </m:sSub>
+            <m:r>
+              <w:rPr>
+                <w:rFonts w:ascii="Cambria Math" w:hAnsi="Cambria Math" w:cstheme="minorHAnsi"/>
+              </w:rPr>
+              <m:t>*(</m:t>
+            </m:r>
+            <m:sSub>
+              <m:sSubPr>
+                <m:ctrlPr>
+                  <w:rPr>
+                    <w:rFonts w:ascii="Cambria Math" w:hAnsi="Cambria Math" w:cstheme="minorHAnsi"/>
+                    <w:i/>
+                  </w:rPr>
+                </m:ctrlPr>
+              </m:sSubPr>
+              <m:e>
+                <m:r>
+                  <w:rPr>
+                    <w:rFonts w:ascii="Cambria Math" w:hAnsi="Cambria Math" w:cstheme="minorHAnsi"/>
+                  </w:rPr>
+                  <m:t>n</m:t>
+                </m:r>
+              </m:e>
+              <m:sub>
+                <m:r>
+                  <w:rPr>
+                    <w:rFonts w:ascii="Cambria Math" w:hAnsi="Cambria Math" w:cstheme="minorHAnsi"/>
+                  </w:rPr>
+                  <m:t>2</m:t>
+                </m:r>
+              </m:sub>
+            </m:sSub>
+            <m:r>
+              <w:rPr>
+                <w:rFonts w:ascii="Cambria Math" w:hAnsi="Cambria Math" w:cstheme="minorHAnsi"/>
+              </w:rPr>
+              <m:t>+1)</m:t>
+            </m:r>
+          </m:num>
+          <m:den>
+            <m:r>
+              <w:rPr>
+                <w:rFonts w:ascii="Cambria Math" w:hAnsi="Cambria Math" w:cstheme="minorHAnsi"/>
+              </w:rPr>
+              <m:t>2</m:t>
+            </m:r>
+          </m:den>
+        </m:f>
+      </m:oMath>
+      <w:r>
+        <w:rPr>
+          <w:rFonts w:eastAsiaTheme="minorEastAsia" w:cstheme="minorHAnsi"/>
+        </w:rPr>
+        <w:t xml:space="preserve"> -∑</w:t>
+      </w:r>
+      <m:oMath>
+        <m:sSub>
+          <m:sSubPr>
+            <m:ctrlPr>
+              <w:rPr>
+                <w:rFonts w:ascii="Cambria Math" w:hAnsi="Cambria Math" w:cstheme="minorHAnsi"/>
+                <w:i/>
+              </w:rPr>
+            </m:ctrlPr>
+          </m:sSubPr>
+          <m:e>
+            <m:r>
+              <w:rPr>
+                <w:rFonts w:ascii="Cambria Math" w:hAnsi="Cambria Math" w:cstheme="minorHAnsi"/>
+              </w:rPr>
+              <m:t>R</m:t>
+            </m:r>
+          </m:e>
+          <m:sub>
+            <m:r>
+              <w:rPr>
+                <w:rFonts w:ascii="Cambria Math" w:hAnsi="Cambria Math" w:cstheme="minorHAnsi"/>
+              </w:rPr>
+              <m:t>1</m:t>
+            </m:r>
+          </m:sub>
+        </m:sSub>
+      </m:oMath>
+      <w:r>
+        <w:rPr>
+          <w:rFonts w:eastAsiaTheme="minorEastAsia" w:cstheme="minorHAnsi"/>
+        </w:rPr>
+        <w:t>=</w:t>
+      </w:r>
+      <m:oMath>
+        <m:r>
+          <w:rPr>
+            <w:rFonts w:ascii="Cambria Math" w:eastAsiaTheme="minorEastAsia" w:hAnsi="Cambria Math" w:cstheme="minorHAnsi"/>
+          </w:rPr>
+          <m:t xml:space="preserve">  </m:t>
+        </m:r>
+        <m:r>
+          <w:rPr>
+            <w:rFonts w:ascii="Cambria Math" w:hAnsi="Cambria Math" w:cstheme="minorHAnsi"/>
+          </w:rPr>
+          <m:t>25*25+</m:t>
+        </m:r>
+        <m:f>
+          <m:fPr>
+            <m:ctrlPr>
+              <w:rPr>
+                <w:rFonts w:ascii="Cambria Math" w:hAnsi="Cambria Math" w:cstheme="minorHAnsi"/>
+                <w:i/>
+              </w:rPr>
+            </m:ctrlPr>
+          </m:fPr>
+          <m:num>
+            <m:r>
+              <w:rPr>
+                <w:rFonts w:ascii="Cambria Math" w:hAnsi="Cambria Math" w:cstheme="minorHAnsi"/>
+              </w:rPr>
+              <m:t>25*(25+1)</m:t>
+            </m:r>
+          </m:num>
+          <m:den>
+            <m:r>
+              <w:rPr>
+                <w:rFonts w:ascii="Cambria Math" w:hAnsi="Cambria Math" w:cstheme="minorHAnsi"/>
+              </w:rPr>
+              <m:t>2</m:t>
+            </m:r>
+          </m:den>
+        </m:f>
+      </m:oMath>
+      <w:r>
+        <w:rPr>
+          <w:rFonts w:eastAsiaTheme="minorEastAsia" w:cstheme="minorHAnsi"/>
+        </w:rPr>
+        <w:t xml:space="preserve"> - </w:t>
+      </w:r>
+      <w:r>
+        <w:rPr>
+          <w:rFonts w:eastAsiaTheme="minorEastAsia" w:cstheme="minorHAnsi"/>
+        </w:rPr>
+        <w:t>677</w:t>
+      </w:r>
+      <m:oMath>
+        <m:r>
+          <w:rPr>
+            <w:rFonts w:ascii="Cambria Math" w:hAnsi="Cambria Math" w:cstheme="minorHAnsi"/>
+          </w:rPr>
+          <m:t xml:space="preserve"> </m:t>
+        </m:r>
+      </m:oMath>
+      <w:r>
+        <w:rPr>
+          <w:rFonts w:eastAsiaTheme="minorEastAsia" w:cstheme="minorHAnsi"/>
+        </w:rPr>
+        <w:t xml:space="preserve">= </w:t>
+      </w:r>
+      <m:oMath>
+        <m:r>
+          <w:rPr>
+            <w:rFonts w:ascii="Cambria Math" w:eastAsiaTheme="minorEastAsia" w:hAnsi="Cambria Math" w:cstheme="minorHAnsi"/>
+          </w:rPr>
+          <m:t xml:space="preserve"> </m:t>
+        </m:r>
+        <m:r>
+          <w:rPr>
+            <w:rFonts w:ascii="Cambria Math" w:hAnsi="Cambria Math" w:cstheme="minorHAnsi"/>
+          </w:rPr>
+          <m:t>625+325</m:t>
+        </m:r>
+      </m:oMath>
+      <w:r>
+        <w:rPr>
+          <w:rFonts w:eastAsiaTheme="minorEastAsia" w:cstheme="minorHAnsi"/>
+        </w:rPr>
+        <w:t xml:space="preserve"> -</w:t>
+      </w:r>
+      <w:r>
+        <w:rPr>
+          <w:rFonts w:eastAsiaTheme="minorEastAsia" w:cstheme="minorHAnsi"/>
+        </w:rPr>
+        <w:t>677</w:t>
+      </w:r>
+      <w:r>
+        <w:rPr>
+          <w:rFonts w:eastAsiaTheme="minorEastAsia" w:cstheme="minorHAnsi"/>
+        </w:rPr>
+        <w:t xml:space="preserve"> =</w:t>
+      </w:r>
+      <w:r>
+        <w:rPr>
+          <w:rFonts w:eastAsiaTheme="minorEastAsia" w:cstheme="minorHAnsi"/>
+          <w:b/>
+          <w:bCs/>
+        </w:rPr>
+        <w:t>273</w:t>
+      </w:r>
+    </w:p>
+    <w:p>
+      <w:pPr>
+        <w:rPr>
+          <w:rFonts w:eastAsiaTheme="minorEastAsia" w:cstheme="minorHAnsi"/>
+          <w:b/>
+          <w:bCs/>
+        </w:rPr>
+      </w:pPr>
+      <w:r>
+        <w:t xml:space="preserve">U = </w:t>
+      </w:r>
+      <w:r>
+        <w:t>352</w:t>
+      </w:r>
+      <w:r>
+        <w:t xml:space="preserve"> </w:t>
+      </w:r>
+      <w:r>
+        <w:t xml:space="preserve">     </w:t>
+      </w:r>
+      <w:r>
+        <w:t xml:space="preserve">U’ = </w:t>
+      </w:r>
+      <w:r>
+        <w:t xml:space="preserve">273      </w:t>
+      </w:r>
+      <w:r>
+        <w:t xml:space="preserve"> MIN(U ; U’) = 273</w:t>
+      </w:r>
+      <w:r>
+        <w:t xml:space="preserve"> </w:t>
+      </w:r>
+    </w:p>
+    <w:p>
+      <w:pPr>
+        <w:rPr>
+          <w:rFonts w:eastAsiaTheme="minorEastAsia" w:cstheme="minorHAnsi"/>
+        </w:rPr>
+      </w:pPr>
+      <w:r>
+        <w:rPr>
+          <w:rFonts w:eastAsiaTheme="minorEastAsia" w:cstheme="minorHAnsi"/>
+        </w:rPr>
+        <w:t>Calculate Z:</w:t>
+      </w:r>
+    </w:p>
+    <w:p>
+      <w:pPr>
+        <w:rPr>
+          <w:rFonts w:eastAsiaTheme="minorEastAsia" w:cstheme="minorHAnsi"/>
+        </w:rPr>
+      </w:pPr>
+      <w:r>
+        <w:rPr>
+          <w:rFonts w:eastAsiaTheme="minorEastAsia" w:cstheme="minorHAnsi"/>
+        </w:rPr>
+        <w:t xml:space="preserve">Z= </w:t>
+      </w:r>
+      <m:oMath>
+        <m:f>
+          <m:fPr>
+            <m:ctrlPr>
+              <w:rPr>
+                <w:rFonts w:ascii="Cambria Math" w:hAnsi="Cambria Math" w:cstheme="minorHAnsi"/>
+                <w:i/>
+              </w:rPr>
+            </m:ctrlPr>
+          </m:fPr>
+          <m:num>
+            <m:r>
+              <w:rPr>
+                <w:rFonts w:ascii="Cambria Math" w:hAnsi="Cambria Math" w:cstheme="minorHAnsi"/>
+              </w:rPr>
+              <m:t>U-</m:t>
+            </m:r>
+            <m:f>
+              <m:fPr>
+                <m:ctrlPr>
+                  <w:rPr>
+                    <w:rFonts w:ascii="Cambria Math" w:hAnsi="Cambria Math" w:cstheme="minorHAnsi"/>
+                    <w:i/>
+                  </w:rPr>
+                </m:ctrlPr>
+              </m:fPr>
+              <m:num>
+                <m:sSub>
+                  <m:sSubPr>
+                    <m:ctrlPr>
+                      <w:rPr>
+                        <w:rFonts w:ascii="Cambria Math" w:hAnsi="Cambria Math" w:cstheme="minorHAnsi"/>
+                        <w:i/>
+                      </w:rPr>
+                    </m:ctrlPr>
+                  </m:sSubPr>
+                  <m:e>
+                    <m:r>
+                      <w:rPr>
+                        <w:rFonts w:ascii="Cambria Math" w:hAnsi="Cambria Math" w:cstheme="minorHAnsi"/>
+                      </w:rPr>
+                      <m:t>n</m:t>
+                    </m:r>
+                  </m:e>
+                  <m:sub>
+                    <m:r>
+                      <w:rPr>
+                        <w:rFonts w:ascii="Cambria Math" w:hAnsi="Cambria Math" w:cstheme="minorHAnsi"/>
+                      </w:rPr>
+                      <m:t>1</m:t>
+                    </m:r>
+                  </m:sub>
+                </m:sSub>
+                <m:r>
+                  <w:rPr>
+                    <w:rFonts w:ascii="Cambria Math" w:hAnsi="Cambria Math" w:cstheme="minorHAnsi"/>
+                  </w:rPr>
+                  <m:t>*</m:t>
+                </m:r>
+                <m:sSub>
+                  <m:sSubPr>
+                    <m:ctrlPr>
+                      <w:rPr>
+                        <w:rFonts w:ascii="Cambria Math" w:hAnsi="Cambria Math" w:cstheme="minorHAnsi"/>
+                        <w:i/>
+                      </w:rPr>
+                    </m:ctrlPr>
+                  </m:sSubPr>
+                  <m:e>
+                    <m:r>
+                      <w:rPr>
+                        <w:rFonts w:ascii="Cambria Math" w:hAnsi="Cambria Math" w:cstheme="minorHAnsi"/>
+                      </w:rPr>
+                      <m:t>n</m:t>
+                    </m:r>
+                  </m:e>
+                  <m:sub>
+                    <m:r>
+                      <w:rPr>
+                        <w:rFonts w:ascii="Cambria Math" w:hAnsi="Cambria Math" w:cstheme="minorHAnsi"/>
+                      </w:rPr>
+                      <m:t>2</m:t>
+                    </m:r>
+                  </m:sub>
+                </m:sSub>
+              </m:num>
+              <m:den>
+                <m:r>
+                  <w:rPr>
+                    <w:rFonts w:ascii="Cambria Math" w:hAnsi="Cambria Math" w:cstheme="minorHAnsi"/>
+                  </w:rPr>
+                  <m:t>2</m:t>
+                </m:r>
+              </m:den>
+            </m:f>
+          </m:num>
+          <m:den>
+            <m:rad>
+              <m:radPr>
+                <m:degHide m:val="1"/>
+                <m:ctrlPr>
+                  <w:rPr>
+                    <w:rFonts w:ascii="Cambria Math" w:hAnsi="Cambria Math" w:cstheme="minorHAnsi"/>
+                    <w:i/>
+                  </w:rPr>
+                </m:ctrlPr>
+              </m:radPr>
+              <m:deg/>
+              <m:e>
+                <m:f>
+                  <m:fPr>
+                    <m:ctrlPr>
+                      <w:rPr>
+                        <w:rFonts w:ascii="Cambria Math" w:hAnsi="Cambria Math" w:cstheme="minorHAnsi"/>
+                        <w:i/>
+                      </w:rPr>
+                    </m:ctrlPr>
+                  </m:fPr>
+                  <m:num>
+                    <m:sSub>
+                      <m:sSubPr>
+                        <m:ctrlPr>
+                          <w:rPr>
+                            <w:rFonts w:ascii="Cambria Math" w:hAnsi="Cambria Math" w:cstheme="minorHAnsi"/>
+                            <w:i/>
+                          </w:rPr>
+                        </m:ctrlPr>
+                      </m:sSubPr>
+                      <m:e>
+                        <m:r>
+                          <w:rPr>
+                            <w:rFonts w:ascii="Cambria Math" w:hAnsi="Cambria Math" w:cstheme="minorHAnsi"/>
+                          </w:rPr>
+                          <m:t>n</m:t>
+                        </m:r>
+                      </m:e>
+                      <m:sub>
+                        <m:r>
+                          <w:rPr>
+                            <w:rFonts w:ascii="Cambria Math" w:hAnsi="Cambria Math" w:cstheme="minorHAnsi"/>
+                          </w:rPr>
+                          <m:t>1</m:t>
+                        </m:r>
+                      </m:sub>
+                    </m:sSub>
+                    <m:r>
+                      <w:rPr>
+                        <w:rFonts w:ascii="Cambria Math" w:hAnsi="Cambria Math" w:cstheme="minorHAnsi"/>
+                      </w:rPr>
+                      <m:t>*</m:t>
+                    </m:r>
+                    <m:sSub>
+                      <m:sSubPr>
+                        <m:ctrlPr>
+                          <w:rPr>
+                            <w:rFonts w:ascii="Cambria Math" w:hAnsi="Cambria Math" w:cstheme="minorHAnsi"/>
+                            <w:i/>
+                          </w:rPr>
+                        </m:ctrlPr>
+                      </m:sSubPr>
+                      <m:e>
+                        <m:r>
+                          <w:rPr>
+                            <w:rFonts w:ascii="Cambria Math" w:hAnsi="Cambria Math" w:cstheme="minorHAnsi"/>
+                          </w:rPr>
+                          <m:t>n</m:t>
+                        </m:r>
+                      </m:e>
+                      <m:sub>
+                        <m:r>
+                          <w:rPr>
+                            <w:rFonts w:ascii="Cambria Math" w:hAnsi="Cambria Math" w:cstheme="minorHAnsi"/>
+                          </w:rPr>
+                          <m:t>2</m:t>
+                        </m:r>
+                      </m:sub>
+                    </m:sSub>
+                    <m:r>
+                      <w:rPr>
+                        <w:rFonts w:ascii="Cambria Math" w:hAnsi="Cambria Math" w:cstheme="minorHAnsi"/>
+                      </w:rPr>
+                      <m:t>(</m:t>
+                    </m:r>
+                    <m:sSub>
+                      <m:sSubPr>
+                        <m:ctrlPr>
+                          <w:rPr>
+                            <w:rFonts w:ascii="Cambria Math" w:hAnsi="Cambria Math" w:cstheme="minorHAnsi"/>
+                            <w:i/>
+                          </w:rPr>
+                        </m:ctrlPr>
+                      </m:sSubPr>
+                      <m:e>
+                        <m:r>
+                          <w:rPr>
+                            <w:rFonts w:ascii="Cambria Math" w:hAnsi="Cambria Math" w:cstheme="minorHAnsi"/>
+                          </w:rPr>
+                          <m:t>n</m:t>
+                        </m:r>
+                      </m:e>
+                      <m:sub>
+                        <m:r>
+                          <w:rPr>
+                            <w:rFonts w:ascii="Cambria Math" w:hAnsi="Cambria Math" w:cstheme="minorHAnsi"/>
+                          </w:rPr>
+                          <m:t>1</m:t>
+                        </m:r>
+                      </m:sub>
+                    </m:sSub>
+                    <m:r>
+                      <w:rPr>
+                        <w:rFonts w:ascii="Cambria Math" w:hAnsi="Cambria Math" w:cstheme="minorHAnsi"/>
+                      </w:rPr>
+                      <m:t>+</m:t>
+                    </m:r>
+                    <m:sSub>
+                      <m:sSubPr>
+                        <m:ctrlPr>
+                          <w:rPr>
+                            <w:rFonts w:ascii="Cambria Math" w:hAnsi="Cambria Math" w:cstheme="minorHAnsi"/>
+                            <w:i/>
+                          </w:rPr>
+                        </m:ctrlPr>
+                      </m:sSubPr>
+                      <m:e>
+                        <m:r>
+                          <w:rPr>
+                            <w:rFonts w:ascii="Cambria Math" w:hAnsi="Cambria Math" w:cstheme="minorHAnsi"/>
+                          </w:rPr>
+                          <m:t>n</m:t>
+                        </m:r>
+                      </m:e>
+                      <m:sub>
+                        <m:r>
+                          <w:rPr>
+                            <w:rFonts w:ascii="Cambria Math" w:hAnsi="Cambria Math" w:cstheme="minorHAnsi"/>
+                          </w:rPr>
+                          <m:t>2</m:t>
+                        </m:r>
+                      </m:sub>
+                    </m:sSub>
+                    <m:r>
+                      <w:rPr>
+                        <w:rFonts w:ascii="Cambria Math" w:hAnsi="Cambria Math" w:cstheme="minorHAnsi"/>
+                      </w:rPr>
+                      <m:t>+1)</m:t>
+                    </m:r>
+                  </m:num>
+                  <m:den>
+                    <m:r>
+                      <w:rPr>
+                        <w:rFonts w:ascii="Cambria Math" w:hAnsi="Cambria Math" w:cstheme="minorHAnsi"/>
+                      </w:rPr>
+                      <m:t>1</m:t>
+                    </m:r>
+                    <m:r>
+                      <w:rPr>
+                        <w:rFonts w:ascii="Cambria Math" w:hAnsi="Cambria Math" w:cstheme="minorHAnsi"/>
+                      </w:rPr>
+                      <m:t>2</m:t>
+                    </m:r>
+                  </m:den>
+                </m:f>
+              </m:e>
+            </m:rad>
+          </m:den>
+        </m:f>
+      </m:oMath>
+      <w:r>
+        <w:rPr>
+          <w:rFonts w:eastAsiaTheme="minorEastAsia" w:cstheme="minorHAnsi"/>
+        </w:rPr>
+        <w:t xml:space="preserve">  =  </w:t>
+      </w:r>
+      <m:oMath>
+        <m:f>
+          <m:fPr>
+            <m:ctrlPr>
+              <w:rPr>
+                <w:rFonts w:ascii="Cambria Math" w:hAnsi="Cambria Math" w:cstheme="minorHAnsi"/>
+                <w:i/>
+              </w:rPr>
+            </m:ctrlPr>
+          </m:fPr>
+          <m:num>
+            <m:r>
+              <w:rPr>
+                <w:rFonts w:ascii="Cambria Math" w:hAnsi="Cambria Math" w:cstheme="minorHAnsi"/>
+              </w:rPr>
+              <m:t>273</m:t>
+            </m:r>
+            <m:r>
+              <w:rPr>
+                <w:rFonts w:ascii="Cambria Math" w:hAnsi="Cambria Math" w:cstheme="minorHAnsi"/>
+              </w:rPr>
+              <m:t>-</m:t>
+            </m:r>
+            <m:f>
+              <m:fPr>
+                <m:ctrlPr>
+                  <w:rPr>
+                    <w:rFonts w:ascii="Cambria Math" w:hAnsi="Cambria Math" w:cstheme="minorHAnsi"/>
+                    <w:i/>
+                  </w:rPr>
+                </m:ctrlPr>
+              </m:fPr>
+              <m:num>
+                <m:r>
+                  <w:rPr>
+                    <w:rFonts w:ascii="Cambria Math" w:hAnsi="Cambria Math" w:cstheme="minorHAnsi"/>
+                  </w:rPr>
+                  <m:t>25*25</m:t>
+                </m:r>
+              </m:num>
+              <m:den>
+                <m:r>
+                  <w:rPr>
+                    <w:rFonts w:ascii="Cambria Math" w:hAnsi="Cambria Math" w:cstheme="minorHAnsi"/>
+                  </w:rPr>
+                  <m:t>2</m:t>
+                </m:r>
+              </m:den>
+            </m:f>
+          </m:num>
+          <m:den>
+            <m:rad>
+              <m:radPr>
+                <m:degHide m:val="1"/>
+                <m:ctrlPr>
+                  <w:rPr>
+                    <w:rFonts w:ascii="Cambria Math" w:hAnsi="Cambria Math" w:cstheme="minorHAnsi"/>
+                    <w:i/>
+                  </w:rPr>
+                </m:ctrlPr>
+              </m:radPr>
+              <m:deg/>
+              <m:e>
+                <m:f>
+                  <m:fPr>
+                    <m:ctrlPr>
+                      <w:rPr>
+                        <w:rFonts w:ascii="Cambria Math" w:hAnsi="Cambria Math" w:cstheme="minorHAnsi"/>
+                        <w:i/>
+                      </w:rPr>
+                    </m:ctrlPr>
+                  </m:fPr>
+                  <m:num>
+                    <m:r>
+                      <w:rPr>
+                        <w:rFonts w:ascii="Cambria Math" w:hAnsi="Cambria Math" w:cstheme="minorHAnsi"/>
+                      </w:rPr>
+                      <m:t>25*25</m:t>
+                    </m:r>
+                    <m:r>
+                      <w:rPr>
+                        <w:rFonts w:ascii="Cambria Math" w:hAnsi="Cambria Math" w:cstheme="minorHAnsi"/>
+                      </w:rPr>
+                      <m:t>(</m:t>
+                    </m:r>
+                    <m:r>
+                      <w:rPr>
+                        <w:rFonts w:ascii="Cambria Math" w:hAnsi="Cambria Math" w:cstheme="minorHAnsi"/>
+                      </w:rPr>
+                      <m:t>25</m:t>
+                    </m:r>
+                    <m:r>
+                      <w:rPr>
+                        <w:rFonts w:ascii="Cambria Math" w:hAnsi="Cambria Math" w:cstheme="minorHAnsi"/>
+                      </w:rPr>
+                      <m:t>+</m:t>
+                    </m:r>
+                    <m:r>
+                      <w:rPr>
+                        <w:rFonts w:ascii="Cambria Math" w:hAnsi="Cambria Math" w:cstheme="minorHAnsi"/>
+                      </w:rPr>
+                      <m:t>25</m:t>
+                    </m:r>
+                    <m:r>
+                      <w:rPr>
+                        <w:rFonts w:ascii="Cambria Math" w:hAnsi="Cambria Math" w:cstheme="minorHAnsi"/>
+                      </w:rPr>
+                      <m:t>+1)</m:t>
+                    </m:r>
+                  </m:num>
+                  <m:den>
+                    <m:r>
+                      <w:rPr>
+                        <w:rFonts w:ascii="Cambria Math" w:hAnsi="Cambria Math" w:cstheme="minorHAnsi"/>
+                      </w:rPr>
+                      <m:t>12</m:t>
+                    </m:r>
+                  </m:den>
+                </m:f>
+              </m:e>
+            </m:rad>
+          </m:den>
+        </m:f>
+      </m:oMath>
+      <w:r>
+        <w:rPr>
+          <w:rFonts w:eastAsiaTheme="minorEastAsia" w:cstheme="minorHAnsi"/>
+        </w:rPr>
+        <w:t xml:space="preserve">  =  </w:t>
+      </w:r>
+      <m:oMath>
+        <m:f>
+          <m:fPr>
+            <m:ctrlPr>
+              <w:rPr>
+                <w:rFonts w:ascii="Cambria Math" w:hAnsi="Cambria Math" w:cstheme="minorHAnsi"/>
+                <w:i/>
+              </w:rPr>
+            </m:ctrlPr>
+          </m:fPr>
+          <m:num>
+            <m:r>
+              <w:rPr>
+                <w:rFonts w:ascii="Cambria Math" w:hAnsi="Cambria Math" w:cstheme="minorHAnsi"/>
+              </w:rPr>
+              <m:t>-39.5</m:t>
+            </m:r>
+          </m:num>
+          <m:den>
+            <m:r>
+              <w:rPr>
+                <w:rFonts w:ascii="Cambria Math" w:hAnsi="Cambria Math" w:cstheme="minorHAnsi"/>
+              </w:rPr>
+              <m:t>51.53</m:t>
+            </m:r>
+            <m:r>
+              <w:rPr>
+                <w:rFonts w:ascii="Cambria Math" w:hAnsi="Cambria Math" w:cstheme="minorHAnsi"/>
+              </w:rPr>
+              <m:t>9</m:t>
+            </m:r>
+          </m:den>
+        </m:f>
+      </m:oMath>
+      <w:r>
+        <w:rPr>
+          <w:rFonts w:eastAsiaTheme="minorEastAsia" w:cstheme="minorHAnsi"/>
+        </w:rPr>
+        <w:t xml:space="preserve">  =  </w:t>
+      </w:r>
+      <w:r>
+        <w:rPr>
+          <w:rFonts w:eastAsiaTheme="minorEastAsia" w:cstheme="minorHAnsi"/>
+        </w:rPr>
+        <w:t>-0.766</w:t>
+      </w:r>
+    </w:p>
+    <w:p>
+      <w:pPr>
+        <w:rPr>
+          <w:rFonts w:eastAsiaTheme="minorEastAsia" w:cstheme="minorHAnsi"/>
+        </w:rPr>
+      </w:pPr>
+      <w:r>
+        <w:rPr>
+          <w:rFonts w:eastAsiaTheme="minorEastAsia" w:cstheme="minorHAnsi"/>
+        </w:rPr>
+        <w:t>Results:</w:t>
+      </w:r>
+      <w:r>
+        <w:t xml:space="preserve"> </w:t>
+      </w:r>
+      <w:r>
+        <w:rPr>
+          <w:rFonts w:eastAsiaTheme="minorEastAsia" w:cstheme="minorHAnsi"/>
+        </w:rPr>
+        <w:t xml:space="preserve">Z = -0.766 and it is greater than -1.96 and is less than 1.96. We can accept Null </w:t>
+      </w:r>
+      <w:r>
+        <w:rPr>
+          <w:rFonts w:eastAsiaTheme="minorEastAsia" w:cstheme="minorHAnsi"/>
+        </w:rPr>
+        <w:t>Hypothesis</w:t>
+      </w:r>
+      <w:r>
+        <w:rPr>
+          <w:rFonts w:eastAsiaTheme="minorEastAsia" w:cstheme="minorHAnsi"/>
+        </w:rPr>
+        <w:t xml:space="preserve"> </w:t>
+      </w:r>
+      <w:r>
+        <w:t>H0</w:t>
+      </w:r>
+      <w:r>
+        <w:t>.</w:t>
+      </w:r>
+    </w:p>
+    <w:p>
+      <w:pPr>
+        <w:rPr>
+          <w:rStyle w:val="mn"/>
+          <w:rFonts w:cstheme="minorHAnsi"/>
+        </w:rPr>
+      </w:pPr>
+    </w:p>
+    <w:p>
+      <w:pPr>
+        <w:rPr>
+          <w:sz w:val="24"/>
+          <w:szCs w:val="24"/>
+        </w:rPr>
+      </w:pPr>
+      <w:r>
+        <w:rPr>
+          <w:rStyle w:val="mo"/>
+          <w:rFonts w:ascii="MathJax_Size3" w:hAnsi="MathJax_Size3" w:cs="Arial"/>
+          <w:color w:val="000000"/>
+          <w:sz w:val="27"/>
+          <w:szCs w:val="27"/>
+          <w:bdr w:val="none" w:sz="0" w:space="0" w:color="auto" w:frame="1"/>
+          <w:shd w:val="clear" w:color="auto" w:fill="FFFFFF"/>
+        </w:rPr>
+        <w:t xml:space="preserve"> </w:t>
+      </w:r>
     </w:p>
     <w:p>
       <w:pPr>
@@ -6178,7 +9750,7 @@
   <w:style w:type="paragraph" w:default="1" w:styleId="Normal">
     <w:name w:val="Normal"/>
     <w:qFormat/>
-    <w:rsid w:val="00EF5705"/>
+    <w:rsid w:val="00A11163"/>
   </w:style>
   <w:style w:type="paragraph" w:styleId="Heading1">
     <w:name w:val="heading 1"/>
@@ -6248,6 +9820,7 @@
   <w:style w:type="character" w:default="1" w:styleId="DefaultParagraphFont">
     <w:name w:val="Default Paragraph Font"/>
     <w:uiPriority w:val="1"/>
+    <w:semiHidden/>
     <w:unhideWhenUsed/>
   </w:style>
   <w:style w:type="table" w:default="1" w:styleId="TableNormal">
@@ -6607,6 +10180,26 @@
       <w:szCs w:val="20"/>
     </w:rPr>
   </w:style>
+  <w:style w:type="character" w:customStyle="1" w:styleId="mi">
+    <w:name w:val="mi"/>
+    <w:basedOn w:val="DefaultParagraphFont"/>
+    <w:rsid w:val="00032FC6"/>
+  </w:style>
+  <w:style w:type="character" w:customStyle="1" w:styleId="mo">
+    <w:name w:val="mo"/>
+    <w:basedOn w:val="DefaultParagraphFont"/>
+    <w:rsid w:val="00032FC6"/>
+  </w:style>
+  <w:style w:type="character" w:customStyle="1" w:styleId="mn">
+    <w:name w:val="mn"/>
+    <w:basedOn w:val="DefaultParagraphFont"/>
+    <w:rsid w:val="00032FC6"/>
+  </w:style>
+  <w:style w:type="character" w:customStyle="1" w:styleId="mjxassistivemathml">
+    <w:name w:val="mjx_assistive_mathml"/>
+    <w:basedOn w:val="DefaultParagraphFont"/>
+    <w:rsid w:val="00032FC6"/>
+  </w:style>
 </w:styles>
 </file>
 
@@ -6917,19 +10510,12 @@
 </file>
 
 <file path=customXml/item2.xml><?xml version="1.0" encoding="utf-8"?>
-<b:Sources xmlns:b="http://schemas.openxmlformats.org/officeDocument/2006/bibliography" xmlns="http://schemas.openxmlformats.org/officeDocument/2006/bibliography" SelectedStyle="\APASixthEditionOfficeOnline.xsl" StyleName="APA" Version="6"/>
+<p:properties xmlns:p="http://schemas.microsoft.com/office/2006/metadata/properties" xmlns:xsi="http://www.w3.org/2001/XMLSchema-instance" xmlns:pc="http://schemas.microsoft.com/office/infopath/2007/PartnerControls">
+  <documentManagement/>
+</p:properties>
 </file>
 
 <file path=customXml/item3.xml><?xml version="1.0" encoding="utf-8"?>
-<?mso-contentType ?>
-<FormTemplates xmlns="http://schemas.microsoft.com/sharepoint/v3/contenttype/forms">
-  <Display>DocumentLibraryForm</Display>
-  <Edit>DocumentLibraryForm</Edit>
-  <New>DocumentLibraryForm</New>
-</FormTemplates>
-</file>
-
-<file path=customXml/item4.xml><?xml version="1.0" encoding="utf-8"?>
 <ct:contentTypeSchema xmlns:ct="http://schemas.microsoft.com/office/2006/metadata/contentType" xmlns:ma="http://schemas.microsoft.com/office/2006/metadata/properties/metaAttributes" ct:_="" ma:_="" ma:contentTypeName="Document" ma:contentTypeID="0x01010057F3F248CB842D468BA06B56E1AB3F3A" ma:contentTypeVersion="0" ma:contentTypeDescription="Create a new document." ma:contentTypeScope="" ma:versionID="3a8ac974bd13bf63af51af8e8b7cf52d">
   <xsd:schema xmlns:xsd="http://www.w3.org/2001/XMLSchema" xmlns:xs="http://www.w3.org/2001/XMLSchema" xmlns:p="http://schemas.microsoft.com/office/2006/metadata/properties" targetNamespace="http://schemas.microsoft.com/office/2006/metadata/properties" ma:root="true" ma:fieldsID="fc615f01137d9670038bd0c5cb2892ed">
     <xsd:element name="properties">
@@ -7043,10 +10629,17 @@
 </ct:contentTypeSchema>
 </file>
 
+<file path=customXml/item4.xml><?xml version="1.0" encoding="utf-8"?>
+<?mso-contentType ?>
+<FormTemplates xmlns="http://schemas.microsoft.com/sharepoint/v3/contenttype/forms">
+  <Display>DocumentLibraryForm</Display>
+  <Edit>DocumentLibraryForm</Edit>
+  <New>DocumentLibraryForm</New>
+</FormTemplates>
+</file>
+
 <file path=customXml/item5.xml><?xml version="1.0" encoding="utf-8"?>
-<p:properties xmlns:p="http://schemas.microsoft.com/office/2006/metadata/properties" xmlns:xsi="http://www.w3.org/2001/XMLSchema-instance" xmlns:pc="http://schemas.microsoft.com/office/infopath/2007/PartnerControls">
-  <documentManagement/>
-</p:properties>
+<b:Sources xmlns:b="http://schemas.openxmlformats.org/officeDocument/2006/bibliography" xmlns="http://schemas.openxmlformats.org/officeDocument/2006/bibliography" SelectedStyle="\APASixthEditionOfficeOnline.xsl" StyleName="APA" Version="6"/>
 </file>
 
 <file path=customXml/itemProps1.xml><?xml version="1.0" encoding="utf-8"?>
@@ -7058,22 +10651,15 @@
 </file>
 
 <file path=customXml/itemProps2.xml><?xml version="1.0" encoding="utf-8"?>
-<ds:datastoreItem xmlns:ds="http://schemas.openxmlformats.org/officeDocument/2006/customXml" ds:itemID="{F39A00B6-CE57-42FB-8668-D0A23558BB9E}">
+<ds:datastoreItem xmlns:ds="http://schemas.openxmlformats.org/officeDocument/2006/customXml" ds:itemID="{557D2628-FAF5-4AC7-A85C-53D6752125F2}">
   <ds:schemaRefs>
-    <ds:schemaRef ds:uri="http://schemas.openxmlformats.org/officeDocument/2006/bibliography"/>
+    <ds:schemaRef ds:uri="http://schemas.microsoft.com/office/2006/metadata/properties"/>
+    <ds:schemaRef ds:uri="http://schemas.microsoft.com/office/infopath/2007/PartnerControls"/>
   </ds:schemaRefs>
 </ds:datastoreItem>
 </file>
 
 <file path=customXml/itemProps3.xml><?xml version="1.0" encoding="utf-8"?>
-<ds:datastoreItem xmlns:ds="http://schemas.openxmlformats.org/officeDocument/2006/customXml" ds:itemID="{BC151901-769E-41BA-A98F-D703E8D03020}">
-  <ds:schemaRefs>
-    <ds:schemaRef ds:uri="http://schemas.microsoft.com/sharepoint/v3/contenttype/forms"/>
-  </ds:schemaRefs>
-</ds:datastoreItem>
-</file>
-
-<file path=customXml/itemProps4.xml><?xml version="1.0" encoding="utf-8"?>
 <ds:datastoreItem xmlns:ds="http://schemas.openxmlformats.org/officeDocument/2006/customXml" ds:itemID="{E59DD07B-CB67-44D1-9971-F709B135FC53}">
   <ds:schemaRefs>
     <ds:schemaRef ds:uri="http://schemas.microsoft.com/office/2006/metadata/contentType"/>
@@ -7089,11 +10675,18 @@
 </ds:datastoreItem>
 </file>
 
+<file path=customXml/itemProps4.xml><?xml version="1.0" encoding="utf-8"?>
+<ds:datastoreItem xmlns:ds="http://schemas.openxmlformats.org/officeDocument/2006/customXml" ds:itemID="{BC151901-769E-41BA-A98F-D703E8D03020}">
+  <ds:schemaRefs>
+    <ds:schemaRef ds:uri="http://schemas.microsoft.com/sharepoint/v3/contenttype/forms"/>
+  </ds:schemaRefs>
+</ds:datastoreItem>
+</file>
+
 <file path=customXml/itemProps5.xml><?xml version="1.0" encoding="utf-8"?>
-<ds:datastoreItem xmlns:ds="http://schemas.openxmlformats.org/officeDocument/2006/customXml" ds:itemID="{557D2628-FAF5-4AC7-A85C-53D6752125F2}">
+<ds:datastoreItem xmlns:ds="http://schemas.openxmlformats.org/officeDocument/2006/customXml" ds:itemID="{F39A00B6-CE57-42FB-8668-D0A23558BB9E}">
   <ds:schemaRefs>
-    <ds:schemaRef ds:uri="http://schemas.microsoft.com/office/2006/metadata/properties"/>
-    <ds:schemaRef ds:uri="http://schemas.microsoft.com/office/infopath/2007/PartnerControls"/>
+    <ds:schemaRef ds:uri="http://schemas.openxmlformats.org/officeDocument/2006/bibliography"/>
   </ds:schemaRefs>
 </ds:datastoreItem>
 </file>
</xml_diff>